<commit_message>
added all chapters, added //TODO's
</commit_message>
<xml_diff>
--- a/Doc/Specifications.docx
+++ b/Doc/Specifications.docx
@@ -227,7 +227,7 @@
                                 <a:avLst/>
                               </a:prstGeom>
                               <a:blipFill>
-                                <a:blip r:embed="rId8"/>
+                                <a:blip r:embed="rId9"/>
                                 <a:stretch>
                                   <a:fillRect r="-7574"/>
                                 </a:stretch>
@@ -273,13 +273,13 @@
               </mc:Choice>
               <mc:Fallback>
                 <w:pict>
-                  <v:group w14:anchorId="356911B8" id="Group 149" o:spid="_x0000_s1026" style="position:absolute;margin-left:0;margin-top:0;width:8in;height:95.7pt;z-index:251662336;mso-width-percent:941;mso-height-percent:121;mso-top-percent:23;mso-position-horizontal:center;mso-position-horizontal-relative:page;mso-position-vertical-relative:page;mso-width-percent:941;mso-height-percent:121;mso-top-percent:23" coordorigin="" coordsize="73152,12161" o:gfxdata="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">
+                  <v:group w14:anchorId="7E79123C" id="Group 149" o:spid="_x0000_s1026" style="position:absolute;margin-left:0;margin-top:0;width:8in;height:95.7pt;z-index:251662336;mso-width-percent:941;mso-height-percent:121;mso-top-percent:23;mso-position-horizontal:center;mso-position-horizontal-relative:page;mso-position-vertical-relative:page;mso-width-percent:941;mso-height-percent:121;mso-top-percent:23" coordorigin="" coordsize="73152,12161" o:gfxdata="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">
                     <v:shape id="Rectangle 51" o:spid="_x0000_s1027" style="position:absolute;width:73152;height:11303;visibility:visible;mso-wrap-style:square;v-text-anchor:middle" coordsize="7312660,1129665" o:gfxdata="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" path="m,l7312660,r,1129665l3619500,733425,,1091565,,xe" fillcolor="#4472c4 [3204]" stroked="f" strokeweight="1pt">
                       <v:stroke joinstyle="miter"/>
                       <v:path arrowok="t" o:connecttype="custom" o:connectlocs="0,0;7315200,0;7315200,1130373;3620757,733885;0,1092249;0,0" o:connectangles="0,0,0,0,0,0"/>
                     </v:shape>
                     <v:rect id="Rectangle 151" o:spid="_x0000_s1028" style="position:absolute;width:73152;height:12161;visibility:visible;mso-wrap-style:square;v-text-anchor:middle" o:gfxdata="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" stroked="f" strokeweight="1pt">
-                      <v:fill r:id="rId9" o:title="" recolor="t" rotate="t" type="frame"/>
+                      <v:fill r:id="rId10" o:title="" recolor="t" rotate="t" type="frame"/>
                     </v:rect>
                     <w10:wrap anchorx="page" anchory="page"/>
                   </v:group>
@@ -1167,7 +1167,7 @@
           <w:r>
             <w:fldChar w:fldCharType="separate"/>
           </w:r>
-          <w:hyperlink w:anchor="_Toc98808290" w:history="1">
+          <w:hyperlink w:anchor="_Toc98810770" w:history="1">
             <w:r>
               <w:rPr>
                 <w:rStyle w:val="Hyperlink"/>
@@ -1195,7 +1195,7 @@
                 <w:noProof/>
                 <w:webHidden/>
               </w:rPr>
-              <w:instrText xml:space="preserve"> PAGEREF _Toc98808290 \h </w:instrText>
+              <w:instrText xml:space="preserve"> PAGEREF _Toc98810770 \h </w:instrText>
             </w:r>
             <w:r>
               <w:rPr>
@@ -1239,7 +1239,7 @@
               <w:lang w:eastAsia="en-DE"/>
             </w:rPr>
           </w:pPr>
-          <w:hyperlink w:anchor="_Toc98808291" w:history="1">
+          <w:hyperlink w:anchor="_Toc98810771" w:history="1">
             <w:r>
               <w:rPr>
                 <w:rStyle w:val="Hyperlink"/>
@@ -1267,7 +1267,7 @@
                 <w:noProof/>
                 <w:webHidden/>
               </w:rPr>
-              <w:instrText xml:space="preserve"> PAGEREF _Toc98808291 \h </w:instrText>
+              <w:instrText xml:space="preserve"> PAGEREF _Toc98810771 \h </w:instrText>
             </w:r>
             <w:r>
               <w:rPr>
@@ -1311,7 +1311,7 @@
               <w:lang w:eastAsia="en-DE"/>
             </w:rPr>
           </w:pPr>
-          <w:hyperlink w:anchor="_Toc98808292" w:history="1">
+          <w:hyperlink w:anchor="_Toc98810772" w:history="1">
             <w:r>
               <w:rPr>
                 <w:rStyle w:val="Hyperlink"/>
@@ -1339,7 +1339,7 @@
                 <w:noProof/>
                 <w:webHidden/>
               </w:rPr>
-              <w:instrText xml:space="preserve"> PAGEREF _Toc98808292 \h </w:instrText>
+              <w:instrText xml:space="preserve"> PAGEREF _Toc98810772 \h </w:instrText>
             </w:r>
             <w:r>
               <w:rPr>
@@ -1383,7 +1383,7 @@
               <w:lang w:eastAsia="en-DE"/>
             </w:rPr>
           </w:pPr>
-          <w:hyperlink w:anchor="_Toc98808293" w:history="1">
+          <w:hyperlink w:anchor="_Toc98810773" w:history="1">
             <w:r>
               <w:rPr>
                 <w:rStyle w:val="Hyperlink"/>
@@ -1411,7 +1411,7 @@
                 <w:noProof/>
                 <w:webHidden/>
               </w:rPr>
-              <w:instrText xml:space="preserve"> PAGEREF _Toc98808293 \h </w:instrText>
+              <w:instrText xml:space="preserve"> PAGEREF _Toc98810773 \h </w:instrText>
             </w:r>
             <w:r>
               <w:rPr>
@@ -1455,7 +1455,7 @@
               <w:lang w:eastAsia="en-DE"/>
             </w:rPr>
           </w:pPr>
-          <w:hyperlink w:anchor="_Toc98808294" w:history="1">
+          <w:hyperlink w:anchor="_Toc98810774" w:history="1">
             <w:r>
               <w:rPr>
                 <w:rStyle w:val="Hyperlink"/>
@@ -1483,7 +1483,7 @@
                 <w:noProof/>
                 <w:webHidden/>
               </w:rPr>
-              <w:instrText xml:space="preserve"> PAGEREF _Toc98808294 \h </w:instrText>
+              <w:instrText xml:space="preserve"> PAGEREF _Toc98810774 \h </w:instrText>
             </w:r>
             <w:r>
               <w:rPr>
@@ -1527,7 +1527,7 @@
               <w:lang w:eastAsia="en-DE"/>
             </w:rPr>
           </w:pPr>
-          <w:hyperlink w:anchor="_Toc98808295" w:history="1">
+          <w:hyperlink w:anchor="_Toc98810775" w:history="1">
             <w:r>
               <w:rPr>
                 <w:rStyle w:val="Hyperlink"/>
@@ -1555,7 +1555,7 @@
                 <w:noProof/>
                 <w:webHidden/>
               </w:rPr>
-              <w:instrText xml:space="preserve"> PAGEREF _Toc98808295 \h </w:instrText>
+              <w:instrText xml:space="preserve"> PAGEREF _Toc98810775 \h </w:instrText>
             </w:r>
             <w:r>
               <w:rPr>
@@ -1599,7 +1599,7 @@
               <w:lang w:eastAsia="en-DE"/>
             </w:rPr>
           </w:pPr>
-          <w:hyperlink w:anchor="_Toc98808296" w:history="1">
+          <w:hyperlink w:anchor="_Toc98810776" w:history="1">
             <w:r>
               <w:rPr>
                 <w:rStyle w:val="Hyperlink"/>
@@ -1627,7 +1627,7 @@
                 <w:noProof/>
                 <w:webHidden/>
               </w:rPr>
-              <w:instrText xml:space="preserve"> PAGEREF _Toc98808296 \h </w:instrText>
+              <w:instrText xml:space="preserve"> PAGEREF _Toc98810776 \h </w:instrText>
             </w:r>
             <w:r>
               <w:rPr>
@@ -1671,7 +1671,7 @@
               <w:lang w:eastAsia="en-DE"/>
             </w:rPr>
           </w:pPr>
-          <w:hyperlink w:anchor="_Toc98808297" w:history="1">
+          <w:hyperlink w:anchor="_Toc98810777" w:history="1">
             <w:r>
               <w:rPr>
                 <w:rStyle w:val="Hyperlink"/>
@@ -1699,7 +1699,7 @@
                 <w:noProof/>
                 <w:webHidden/>
               </w:rPr>
-              <w:instrText xml:space="preserve"> PAGEREF _Toc98808297 \h </w:instrText>
+              <w:instrText xml:space="preserve"> PAGEREF _Toc98810777 \h </w:instrText>
             </w:r>
             <w:r>
               <w:rPr>
@@ -1743,7 +1743,7 @@
               <w:lang w:eastAsia="en-DE"/>
             </w:rPr>
           </w:pPr>
-          <w:hyperlink w:anchor="_Toc98808298" w:history="1">
+          <w:hyperlink w:anchor="_Toc98810778" w:history="1">
             <w:r>
               <w:rPr>
                 <w:rStyle w:val="Hyperlink"/>
@@ -1778,7 +1778,7 @@
                 <w:noProof/>
                 <w:webHidden/>
               </w:rPr>
-              <w:instrText xml:space="preserve"> PAGEREF _Toc98808298 \h </w:instrText>
+              <w:instrText xml:space="preserve"> PAGEREF _Toc98810778 \h </w:instrText>
             </w:r>
             <w:r>
               <w:rPr>
@@ -1798,7 +1798,7 @@
                 <w:noProof/>
                 <w:webHidden/>
               </w:rPr>
-              <w:t>2</w:t>
+              <w:t>3</w:t>
             </w:r>
             <w:r>
               <w:rPr>
@@ -1822,7 +1822,7 @@
               <w:lang w:eastAsia="en-DE"/>
             </w:rPr>
           </w:pPr>
-          <w:hyperlink w:anchor="_Toc98808299" w:history="1">
+          <w:hyperlink w:anchor="_Toc98810779" w:history="1">
             <w:r>
               <w:rPr>
                 <w:rStyle w:val="Hyperlink"/>
@@ -1850,7 +1850,7 @@
                 <w:noProof/>
                 <w:webHidden/>
               </w:rPr>
-              <w:instrText xml:space="preserve"> PAGEREF _Toc98808299 \h </w:instrText>
+              <w:instrText xml:space="preserve"> PAGEREF _Toc98810779 \h </w:instrText>
             </w:r>
             <w:r>
               <w:rPr>
@@ -1870,7 +1870,7 @@
                 <w:noProof/>
                 <w:webHidden/>
               </w:rPr>
-              <w:t>3</w:t>
+              <w:t>4</w:t>
             </w:r>
             <w:r>
               <w:rPr>
@@ -1894,7 +1894,7 @@
               <w:lang w:eastAsia="en-DE"/>
             </w:rPr>
           </w:pPr>
-          <w:hyperlink w:anchor="_Toc98808300" w:history="1">
+          <w:hyperlink w:anchor="_Toc98810780" w:history="1">
             <w:r>
               <w:rPr>
                 <w:rStyle w:val="Hyperlink"/>
@@ -1922,7 +1922,7 @@
                 <w:noProof/>
                 <w:webHidden/>
               </w:rPr>
-              <w:instrText xml:space="preserve"> PAGEREF _Toc98808300 \h </w:instrText>
+              <w:instrText xml:space="preserve"> PAGEREF _Toc98810780 \h </w:instrText>
             </w:r>
             <w:r>
               <w:rPr>
@@ -1966,7 +1966,7 @@
               <w:lang w:eastAsia="en-DE"/>
             </w:rPr>
           </w:pPr>
-          <w:hyperlink w:anchor="_Toc98808301" w:history="1">
+          <w:hyperlink w:anchor="_Toc98810781" w:history="1">
             <w:r>
               <w:rPr>
                 <w:rStyle w:val="Hyperlink"/>
@@ -1994,7 +1994,7 @@
                 <w:noProof/>
                 <w:webHidden/>
               </w:rPr>
-              <w:instrText xml:space="preserve"> PAGEREF _Toc98808301 \h </w:instrText>
+              <w:instrText xml:space="preserve"> PAGEREF _Toc98810781 \h </w:instrText>
             </w:r>
             <w:r>
               <w:rPr>
@@ -2038,7 +2038,7 @@
               <w:lang w:eastAsia="en-DE"/>
             </w:rPr>
           </w:pPr>
-          <w:hyperlink w:anchor="_Toc98808302" w:history="1">
+          <w:hyperlink w:anchor="_Toc98810782" w:history="1">
             <w:r>
               <w:rPr>
                 <w:rStyle w:val="Hyperlink"/>
@@ -2066,7 +2066,7 @@
                 <w:noProof/>
                 <w:webHidden/>
               </w:rPr>
-              <w:instrText xml:space="preserve"> PAGEREF _Toc98808302 \h </w:instrText>
+              <w:instrText xml:space="preserve"> PAGEREF _Toc98810782 \h </w:instrText>
             </w:r>
             <w:r>
               <w:rPr>
@@ -2110,7 +2110,7 @@
               <w:lang w:eastAsia="en-DE"/>
             </w:rPr>
           </w:pPr>
-          <w:hyperlink w:anchor="_Toc98808303" w:history="1">
+          <w:hyperlink w:anchor="_Toc98810783" w:history="1">
             <w:r>
               <w:rPr>
                 <w:rStyle w:val="Hyperlink"/>
@@ -2138,7 +2138,7 @@
                 <w:noProof/>
                 <w:webHidden/>
               </w:rPr>
-              <w:instrText xml:space="preserve"> PAGEREF _Toc98808303 \h </w:instrText>
+              <w:instrText xml:space="preserve"> PAGEREF _Toc98810783 \h </w:instrText>
             </w:r>
             <w:r>
               <w:rPr>
@@ -2182,7 +2182,7 @@
               <w:lang w:eastAsia="en-DE"/>
             </w:rPr>
           </w:pPr>
-          <w:hyperlink w:anchor="_Toc98808304" w:history="1">
+          <w:hyperlink w:anchor="_Toc98810784" w:history="1">
             <w:r>
               <w:rPr>
                 <w:rStyle w:val="Hyperlink"/>
@@ -2210,7 +2210,7 @@
                 <w:noProof/>
                 <w:webHidden/>
               </w:rPr>
-              <w:instrText xml:space="preserve"> PAGEREF _Toc98808304 \h </w:instrText>
+              <w:instrText xml:space="preserve"> PAGEREF _Toc98810784 \h </w:instrText>
             </w:r>
             <w:r>
               <w:rPr>
@@ -2230,7 +2230,7 @@
                 <w:noProof/>
                 <w:webHidden/>
               </w:rPr>
-              <w:t>5</w:t>
+              <w:t>6</w:t>
             </w:r>
             <w:r>
               <w:rPr>
@@ -2254,7 +2254,7 @@
               <w:lang w:eastAsia="en-DE"/>
             </w:rPr>
           </w:pPr>
-          <w:hyperlink w:anchor="_Toc98808305" w:history="1">
+          <w:hyperlink w:anchor="_Toc98810785" w:history="1">
             <w:r>
               <w:rPr>
                 <w:rStyle w:val="Hyperlink"/>
@@ -2282,7 +2282,7 @@
                 <w:noProof/>
                 <w:webHidden/>
               </w:rPr>
-              <w:instrText xml:space="preserve"> PAGEREF _Toc98808305 \h </w:instrText>
+              <w:instrText xml:space="preserve"> PAGEREF _Toc98810785 \h </w:instrText>
             </w:r>
             <w:r>
               <w:rPr>
@@ -2302,7 +2302,7 @@
                 <w:noProof/>
                 <w:webHidden/>
               </w:rPr>
-              <w:t>5</w:t>
+              <w:t>6</w:t>
             </w:r>
             <w:r>
               <w:rPr>
@@ -2326,7 +2326,7 @@
               <w:lang w:eastAsia="en-DE"/>
             </w:rPr>
           </w:pPr>
-          <w:hyperlink w:anchor="_Toc98808306" w:history="1">
+          <w:hyperlink w:anchor="_Toc98810786" w:history="1">
             <w:r>
               <w:rPr>
                 <w:rStyle w:val="Hyperlink"/>
@@ -2354,7 +2354,7 @@
                 <w:noProof/>
                 <w:webHidden/>
               </w:rPr>
-              <w:instrText xml:space="preserve"> PAGEREF _Toc98808306 \h </w:instrText>
+              <w:instrText xml:space="preserve"> PAGEREF _Toc98810786 \h </w:instrText>
             </w:r>
             <w:r>
               <w:rPr>
@@ -2374,7 +2374,7 @@
                 <w:noProof/>
                 <w:webHidden/>
               </w:rPr>
-              <w:t>6</w:t>
+              <w:t>7</w:t>
             </w:r>
             <w:r>
               <w:rPr>
@@ -2398,7 +2398,7 @@
               <w:lang w:eastAsia="en-DE"/>
             </w:rPr>
           </w:pPr>
-          <w:hyperlink w:anchor="_Toc98808307" w:history="1">
+          <w:hyperlink w:anchor="_Toc98810787" w:history="1">
             <w:r>
               <w:rPr>
                 <w:rStyle w:val="Hyperlink"/>
@@ -2426,7 +2426,7 @@
                 <w:noProof/>
                 <w:webHidden/>
               </w:rPr>
-              <w:instrText xml:space="preserve"> PAGEREF _Toc98808307 \h </w:instrText>
+              <w:instrText xml:space="preserve"> PAGEREF _Toc98810787 \h </w:instrText>
             </w:r>
             <w:r>
               <w:rPr>
@@ -2446,7 +2446,799 @@
                 <w:noProof/>
                 <w:webHidden/>
               </w:rPr>
-              <w:t>6</w:t>
+              <w:t>7</w:t>
+            </w:r>
+            <w:r>
+              <w:rPr>
+                <w:noProof/>
+                <w:webHidden/>
+              </w:rPr>
+              <w:fldChar w:fldCharType="end"/>
+            </w:r>
+          </w:hyperlink>
+        </w:p>
+        <w:p>
+          <w:pPr>
+            <w:pStyle w:val="TOC2"/>
+            <w:tabs>
+              <w:tab w:val="right" w:leader="dot" w:pos="9016"/>
+            </w:tabs>
+            <w:rPr>
+              <w:noProof/>
+              <w:sz w:val="22"/>
+              <w:szCs w:val="22"/>
+              <w:lang w:eastAsia="en-DE"/>
+            </w:rPr>
+          </w:pPr>
+          <w:hyperlink w:anchor="_Toc98810788" w:history="1">
+            <w:r>
+              <w:rPr>
+                <w:rStyle w:val="Hyperlink"/>
+                <w:noProof/>
+                <w:lang w:val="de-DE"/>
+              </w:rPr>
+              <w:t>Ereignisse</w:t>
+            </w:r>
+            <w:r>
+              <w:rPr>
+                <w:noProof/>
+                <w:webHidden/>
+              </w:rPr>
+              <w:tab/>
+            </w:r>
+            <w:r>
+              <w:rPr>
+                <w:noProof/>
+                <w:webHidden/>
+              </w:rPr>
+              <w:fldChar w:fldCharType="begin"/>
+            </w:r>
+            <w:r>
+              <w:rPr>
+                <w:noProof/>
+                <w:webHidden/>
+              </w:rPr>
+              <w:instrText xml:space="preserve"> PAGEREF _Toc98810788 \h </w:instrText>
+            </w:r>
+            <w:r>
+              <w:rPr>
+                <w:noProof/>
+                <w:webHidden/>
+              </w:rPr>
+            </w:r>
+            <w:r>
+              <w:rPr>
+                <w:noProof/>
+                <w:webHidden/>
+              </w:rPr>
+              <w:fldChar w:fldCharType="separate"/>
+            </w:r>
+            <w:r>
+              <w:rPr>
+                <w:noProof/>
+                <w:webHidden/>
+              </w:rPr>
+              <w:t>7</w:t>
+            </w:r>
+            <w:r>
+              <w:rPr>
+                <w:noProof/>
+                <w:webHidden/>
+              </w:rPr>
+              <w:fldChar w:fldCharType="end"/>
+            </w:r>
+          </w:hyperlink>
+        </w:p>
+        <w:p>
+          <w:pPr>
+            <w:pStyle w:val="TOC2"/>
+            <w:tabs>
+              <w:tab w:val="right" w:leader="dot" w:pos="9016"/>
+            </w:tabs>
+            <w:rPr>
+              <w:noProof/>
+              <w:sz w:val="22"/>
+              <w:szCs w:val="22"/>
+              <w:lang w:eastAsia="en-DE"/>
+            </w:rPr>
+          </w:pPr>
+          <w:hyperlink w:anchor="_Toc98810789" w:history="1">
+            <w:r>
+              <w:rPr>
+                <w:rStyle w:val="Hyperlink"/>
+                <w:noProof/>
+                <w:lang w:val="de-DE"/>
+              </w:rPr>
+              <w:t>Datenmodelle</w:t>
+            </w:r>
+            <w:r>
+              <w:rPr>
+                <w:noProof/>
+                <w:webHidden/>
+              </w:rPr>
+              <w:tab/>
+            </w:r>
+            <w:r>
+              <w:rPr>
+                <w:noProof/>
+                <w:webHidden/>
+              </w:rPr>
+              <w:fldChar w:fldCharType="begin"/>
+            </w:r>
+            <w:r>
+              <w:rPr>
+                <w:noProof/>
+                <w:webHidden/>
+              </w:rPr>
+              <w:instrText xml:space="preserve"> PAGEREF _Toc98810789 \h </w:instrText>
+            </w:r>
+            <w:r>
+              <w:rPr>
+                <w:noProof/>
+                <w:webHidden/>
+              </w:rPr>
+            </w:r>
+            <w:r>
+              <w:rPr>
+                <w:noProof/>
+                <w:webHidden/>
+              </w:rPr>
+              <w:fldChar w:fldCharType="separate"/>
+            </w:r>
+            <w:r>
+              <w:rPr>
+                <w:noProof/>
+                <w:webHidden/>
+              </w:rPr>
+              <w:t>7</w:t>
+            </w:r>
+            <w:r>
+              <w:rPr>
+                <w:noProof/>
+                <w:webHidden/>
+              </w:rPr>
+              <w:fldChar w:fldCharType="end"/>
+            </w:r>
+          </w:hyperlink>
+        </w:p>
+        <w:p>
+          <w:pPr>
+            <w:pStyle w:val="TOC2"/>
+            <w:tabs>
+              <w:tab w:val="right" w:leader="dot" w:pos="9016"/>
+            </w:tabs>
+            <w:rPr>
+              <w:noProof/>
+              <w:sz w:val="22"/>
+              <w:szCs w:val="22"/>
+              <w:lang w:eastAsia="en-DE"/>
+            </w:rPr>
+          </w:pPr>
+          <w:hyperlink w:anchor="_Toc98810790" w:history="1">
+            <w:r>
+              <w:rPr>
+                <w:rStyle w:val="Hyperlink"/>
+                <w:noProof/>
+                <w:lang w:val="de-DE"/>
+              </w:rPr>
+              <w:t>Abläufe</w:t>
+            </w:r>
+            <w:r>
+              <w:rPr>
+                <w:noProof/>
+                <w:webHidden/>
+              </w:rPr>
+              <w:tab/>
+            </w:r>
+            <w:r>
+              <w:rPr>
+                <w:noProof/>
+                <w:webHidden/>
+              </w:rPr>
+              <w:fldChar w:fldCharType="begin"/>
+            </w:r>
+            <w:r>
+              <w:rPr>
+                <w:noProof/>
+                <w:webHidden/>
+              </w:rPr>
+              <w:instrText xml:space="preserve"> PAGEREF _Toc98810790 \h </w:instrText>
+            </w:r>
+            <w:r>
+              <w:rPr>
+                <w:noProof/>
+                <w:webHidden/>
+              </w:rPr>
+            </w:r>
+            <w:r>
+              <w:rPr>
+                <w:noProof/>
+                <w:webHidden/>
+              </w:rPr>
+              <w:fldChar w:fldCharType="separate"/>
+            </w:r>
+            <w:r>
+              <w:rPr>
+                <w:noProof/>
+                <w:webHidden/>
+              </w:rPr>
+              <w:t>7</w:t>
+            </w:r>
+            <w:r>
+              <w:rPr>
+                <w:noProof/>
+                <w:webHidden/>
+              </w:rPr>
+              <w:fldChar w:fldCharType="end"/>
+            </w:r>
+          </w:hyperlink>
+        </w:p>
+        <w:p>
+          <w:pPr>
+            <w:pStyle w:val="TOC2"/>
+            <w:tabs>
+              <w:tab w:val="right" w:leader="dot" w:pos="9016"/>
+            </w:tabs>
+            <w:rPr>
+              <w:noProof/>
+              <w:sz w:val="22"/>
+              <w:szCs w:val="22"/>
+              <w:lang w:eastAsia="en-DE"/>
+            </w:rPr>
+          </w:pPr>
+          <w:hyperlink w:anchor="_Toc98810791" w:history="1">
+            <w:r>
+              <w:rPr>
+                <w:rStyle w:val="Hyperlink"/>
+                <w:noProof/>
+                <w:lang w:val="de-DE"/>
+              </w:rPr>
+              <w:t>Entwurf</w:t>
+            </w:r>
+            <w:r>
+              <w:rPr>
+                <w:noProof/>
+                <w:webHidden/>
+              </w:rPr>
+              <w:tab/>
+            </w:r>
+            <w:r>
+              <w:rPr>
+                <w:noProof/>
+                <w:webHidden/>
+              </w:rPr>
+              <w:fldChar w:fldCharType="begin"/>
+            </w:r>
+            <w:r>
+              <w:rPr>
+                <w:noProof/>
+                <w:webHidden/>
+              </w:rPr>
+              <w:instrText xml:space="preserve"> PAGEREF _Toc98810791 \h </w:instrText>
+            </w:r>
+            <w:r>
+              <w:rPr>
+                <w:noProof/>
+                <w:webHidden/>
+              </w:rPr>
+            </w:r>
+            <w:r>
+              <w:rPr>
+                <w:noProof/>
+                <w:webHidden/>
+              </w:rPr>
+              <w:fldChar w:fldCharType="separate"/>
+            </w:r>
+            <w:r>
+              <w:rPr>
+                <w:noProof/>
+                <w:webHidden/>
+              </w:rPr>
+              <w:t>7</w:t>
+            </w:r>
+            <w:r>
+              <w:rPr>
+                <w:noProof/>
+                <w:webHidden/>
+              </w:rPr>
+              <w:fldChar w:fldCharType="end"/>
+            </w:r>
+          </w:hyperlink>
+        </w:p>
+        <w:p>
+          <w:pPr>
+            <w:pStyle w:val="TOC2"/>
+            <w:tabs>
+              <w:tab w:val="right" w:leader="dot" w:pos="9016"/>
+            </w:tabs>
+            <w:rPr>
+              <w:noProof/>
+              <w:sz w:val="22"/>
+              <w:szCs w:val="22"/>
+              <w:lang w:eastAsia="en-DE"/>
+            </w:rPr>
+          </w:pPr>
+          <w:hyperlink w:anchor="_Toc98810792" w:history="1">
+            <w:r>
+              <w:rPr>
+                <w:rStyle w:val="Hyperlink"/>
+                <w:noProof/>
+                <w:lang w:val="de-DE"/>
+              </w:rPr>
+              <w:t>Fehlerbehandlung</w:t>
+            </w:r>
+            <w:r>
+              <w:rPr>
+                <w:noProof/>
+                <w:webHidden/>
+              </w:rPr>
+              <w:tab/>
+            </w:r>
+            <w:r>
+              <w:rPr>
+                <w:noProof/>
+                <w:webHidden/>
+              </w:rPr>
+              <w:fldChar w:fldCharType="begin"/>
+            </w:r>
+            <w:r>
+              <w:rPr>
+                <w:noProof/>
+                <w:webHidden/>
+              </w:rPr>
+              <w:instrText xml:space="preserve"> PAGEREF _Toc98810792 \h </w:instrText>
+            </w:r>
+            <w:r>
+              <w:rPr>
+                <w:noProof/>
+                <w:webHidden/>
+              </w:rPr>
+            </w:r>
+            <w:r>
+              <w:rPr>
+                <w:noProof/>
+                <w:webHidden/>
+              </w:rPr>
+              <w:fldChar w:fldCharType="separate"/>
+            </w:r>
+            <w:r>
+              <w:rPr>
+                <w:noProof/>
+                <w:webHidden/>
+              </w:rPr>
+              <w:t>7</w:t>
+            </w:r>
+            <w:r>
+              <w:rPr>
+                <w:noProof/>
+                <w:webHidden/>
+              </w:rPr>
+              <w:fldChar w:fldCharType="end"/>
+            </w:r>
+          </w:hyperlink>
+        </w:p>
+        <w:p>
+          <w:pPr>
+            <w:pStyle w:val="TOC2"/>
+            <w:tabs>
+              <w:tab w:val="right" w:leader="dot" w:pos="9016"/>
+            </w:tabs>
+            <w:rPr>
+              <w:noProof/>
+              <w:sz w:val="22"/>
+              <w:szCs w:val="22"/>
+              <w:lang w:eastAsia="en-DE"/>
+            </w:rPr>
+          </w:pPr>
+          <w:hyperlink w:anchor="_Toc98810793" w:history="1">
+            <w:r>
+              <w:rPr>
+                <w:rStyle w:val="Hyperlink"/>
+                <w:noProof/>
+                <w:lang w:val="de-DE"/>
+              </w:rPr>
+              <w:t>Validierung</w:t>
+            </w:r>
+            <w:r>
+              <w:rPr>
+                <w:noProof/>
+                <w:webHidden/>
+              </w:rPr>
+              <w:tab/>
+            </w:r>
+            <w:r>
+              <w:rPr>
+                <w:noProof/>
+                <w:webHidden/>
+              </w:rPr>
+              <w:fldChar w:fldCharType="begin"/>
+            </w:r>
+            <w:r>
+              <w:rPr>
+                <w:noProof/>
+                <w:webHidden/>
+              </w:rPr>
+              <w:instrText xml:space="preserve"> PAGEREF _Toc98810793 \h </w:instrText>
+            </w:r>
+            <w:r>
+              <w:rPr>
+                <w:noProof/>
+                <w:webHidden/>
+              </w:rPr>
+            </w:r>
+            <w:r>
+              <w:rPr>
+                <w:noProof/>
+                <w:webHidden/>
+              </w:rPr>
+              <w:fldChar w:fldCharType="separate"/>
+            </w:r>
+            <w:r>
+              <w:rPr>
+                <w:noProof/>
+                <w:webHidden/>
+              </w:rPr>
+              <w:t>8</w:t>
+            </w:r>
+            <w:r>
+              <w:rPr>
+                <w:noProof/>
+                <w:webHidden/>
+              </w:rPr>
+              <w:fldChar w:fldCharType="end"/>
+            </w:r>
+          </w:hyperlink>
+        </w:p>
+        <w:p>
+          <w:pPr>
+            <w:pStyle w:val="TOC1"/>
+            <w:tabs>
+              <w:tab w:val="right" w:leader="dot" w:pos="9016"/>
+            </w:tabs>
+            <w:rPr>
+              <w:noProof/>
+              <w:sz w:val="22"/>
+              <w:szCs w:val="22"/>
+              <w:lang w:eastAsia="en-DE"/>
+            </w:rPr>
+          </w:pPr>
+          <w:hyperlink w:anchor="_Toc98810794" w:history="1">
+            <w:r>
+              <w:rPr>
+                <w:rStyle w:val="Hyperlink"/>
+                <w:noProof/>
+                <w:lang w:val="de-DE"/>
+              </w:rPr>
+              <w:t>Projektorganisation</w:t>
+            </w:r>
+            <w:r>
+              <w:rPr>
+                <w:noProof/>
+                <w:webHidden/>
+              </w:rPr>
+              <w:tab/>
+            </w:r>
+            <w:r>
+              <w:rPr>
+                <w:noProof/>
+                <w:webHidden/>
+              </w:rPr>
+              <w:fldChar w:fldCharType="begin"/>
+            </w:r>
+            <w:r>
+              <w:rPr>
+                <w:noProof/>
+                <w:webHidden/>
+              </w:rPr>
+              <w:instrText xml:space="preserve"> PAGEREF _Toc98810794 \h </w:instrText>
+            </w:r>
+            <w:r>
+              <w:rPr>
+                <w:noProof/>
+                <w:webHidden/>
+              </w:rPr>
+            </w:r>
+            <w:r>
+              <w:rPr>
+                <w:noProof/>
+                <w:webHidden/>
+              </w:rPr>
+              <w:fldChar w:fldCharType="separate"/>
+            </w:r>
+            <w:r>
+              <w:rPr>
+                <w:noProof/>
+                <w:webHidden/>
+              </w:rPr>
+              <w:t>8</w:t>
+            </w:r>
+            <w:r>
+              <w:rPr>
+                <w:noProof/>
+                <w:webHidden/>
+              </w:rPr>
+              <w:fldChar w:fldCharType="end"/>
+            </w:r>
+          </w:hyperlink>
+        </w:p>
+        <w:p>
+          <w:pPr>
+            <w:pStyle w:val="TOC2"/>
+            <w:tabs>
+              <w:tab w:val="right" w:leader="dot" w:pos="9016"/>
+            </w:tabs>
+            <w:rPr>
+              <w:noProof/>
+              <w:sz w:val="22"/>
+              <w:szCs w:val="22"/>
+              <w:lang w:eastAsia="en-DE"/>
+            </w:rPr>
+          </w:pPr>
+          <w:hyperlink w:anchor="_Toc98810795" w:history="1">
+            <w:r>
+              <w:rPr>
+                <w:rStyle w:val="Hyperlink"/>
+                <w:noProof/>
+                <w:lang w:val="de-DE"/>
+              </w:rPr>
+              <w:t>Annahmen</w:t>
+            </w:r>
+            <w:r>
+              <w:rPr>
+                <w:noProof/>
+                <w:webHidden/>
+              </w:rPr>
+              <w:tab/>
+            </w:r>
+            <w:r>
+              <w:rPr>
+                <w:noProof/>
+                <w:webHidden/>
+              </w:rPr>
+              <w:fldChar w:fldCharType="begin"/>
+            </w:r>
+            <w:r>
+              <w:rPr>
+                <w:noProof/>
+                <w:webHidden/>
+              </w:rPr>
+              <w:instrText xml:space="preserve"> PAGEREF _Toc98810795 \h </w:instrText>
+            </w:r>
+            <w:r>
+              <w:rPr>
+                <w:noProof/>
+                <w:webHidden/>
+              </w:rPr>
+            </w:r>
+            <w:r>
+              <w:rPr>
+                <w:noProof/>
+                <w:webHidden/>
+              </w:rPr>
+              <w:fldChar w:fldCharType="separate"/>
+            </w:r>
+            <w:r>
+              <w:rPr>
+                <w:noProof/>
+                <w:webHidden/>
+              </w:rPr>
+              <w:t>8</w:t>
+            </w:r>
+            <w:r>
+              <w:rPr>
+                <w:noProof/>
+                <w:webHidden/>
+              </w:rPr>
+              <w:fldChar w:fldCharType="end"/>
+            </w:r>
+          </w:hyperlink>
+        </w:p>
+        <w:p>
+          <w:pPr>
+            <w:pStyle w:val="TOC2"/>
+            <w:tabs>
+              <w:tab w:val="right" w:leader="dot" w:pos="9016"/>
+            </w:tabs>
+            <w:rPr>
+              <w:noProof/>
+              <w:sz w:val="22"/>
+              <w:szCs w:val="22"/>
+              <w:lang w:eastAsia="en-DE"/>
+            </w:rPr>
+          </w:pPr>
+          <w:hyperlink w:anchor="_Toc98810796" w:history="1">
+            <w:r>
+              <w:rPr>
+                <w:rStyle w:val="Hyperlink"/>
+                <w:noProof/>
+                <w:lang w:val="de-DE"/>
+              </w:rPr>
+              <w:t>Risiken</w:t>
+            </w:r>
+            <w:r>
+              <w:rPr>
+                <w:noProof/>
+                <w:webHidden/>
+              </w:rPr>
+              <w:tab/>
+            </w:r>
+            <w:r>
+              <w:rPr>
+                <w:noProof/>
+                <w:webHidden/>
+              </w:rPr>
+              <w:fldChar w:fldCharType="begin"/>
+            </w:r>
+            <w:r>
+              <w:rPr>
+                <w:noProof/>
+                <w:webHidden/>
+              </w:rPr>
+              <w:instrText xml:space="preserve"> PAGEREF _Toc98810796 \h </w:instrText>
+            </w:r>
+            <w:r>
+              <w:rPr>
+                <w:noProof/>
+                <w:webHidden/>
+              </w:rPr>
+            </w:r>
+            <w:r>
+              <w:rPr>
+                <w:noProof/>
+                <w:webHidden/>
+              </w:rPr>
+              <w:fldChar w:fldCharType="separate"/>
+            </w:r>
+            <w:r>
+              <w:rPr>
+                <w:noProof/>
+                <w:webHidden/>
+              </w:rPr>
+              <w:t>8</w:t>
+            </w:r>
+            <w:r>
+              <w:rPr>
+                <w:noProof/>
+                <w:webHidden/>
+              </w:rPr>
+              <w:fldChar w:fldCharType="end"/>
+            </w:r>
+          </w:hyperlink>
+        </w:p>
+        <w:p>
+          <w:pPr>
+            <w:pStyle w:val="TOC2"/>
+            <w:tabs>
+              <w:tab w:val="right" w:leader="dot" w:pos="9016"/>
+            </w:tabs>
+            <w:rPr>
+              <w:noProof/>
+              <w:sz w:val="22"/>
+              <w:szCs w:val="22"/>
+              <w:lang w:eastAsia="en-DE"/>
+            </w:rPr>
+          </w:pPr>
+          <w:hyperlink w:anchor="_Toc98810797" w:history="1">
+            <w:r>
+              <w:rPr>
+                <w:rStyle w:val="Hyperlink"/>
+                <w:noProof/>
+                <w:lang w:val="de-DE"/>
+              </w:rPr>
+              <w:t>Verantwortlichkeit</w:t>
+            </w:r>
+            <w:r>
+              <w:rPr>
+                <w:noProof/>
+                <w:webHidden/>
+              </w:rPr>
+              <w:tab/>
+            </w:r>
+            <w:r>
+              <w:rPr>
+                <w:noProof/>
+                <w:webHidden/>
+              </w:rPr>
+              <w:fldChar w:fldCharType="begin"/>
+            </w:r>
+            <w:r>
+              <w:rPr>
+                <w:noProof/>
+                <w:webHidden/>
+              </w:rPr>
+              <w:instrText xml:space="preserve"> PAGEREF _Toc98810797 \h </w:instrText>
+            </w:r>
+            <w:r>
+              <w:rPr>
+                <w:noProof/>
+                <w:webHidden/>
+              </w:rPr>
+            </w:r>
+            <w:r>
+              <w:rPr>
+                <w:noProof/>
+                <w:webHidden/>
+              </w:rPr>
+              <w:fldChar w:fldCharType="separate"/>
+            </w:r>
+            <w:r>
+              <w:rPr>
+                <w:noProof/>
+                <w:webHidden/>
+              </w:rPr>
+              <w:t>8</w:t>
+            </w:r>
+            <w:r>
+              <w:rPr>
+                <w:noProof/>
+                <w:webHidden/>
+              </w:rPr>
+              <w:fldChar w:fldCharType="end"/>
+            </w:r>
+          </w:hyperlink>
+        </w:p>
+        <w:p>
+          <w:pPr>
+            <w:pStyle w:val="TOC2"/>
+            <w:tabs>
+              <w:tab w:val="right" w:leader="dot" w:pos="9016"/>
+            </w:tabs>
+            <w:rPr>
+              <w:noProof/>
+              <w:sz w:val="22"/>
+              <w:szCs w:val="22"/>
+              <w:lang w:eastAsia="en-DE"/>
+            </w:rPr>
+          </w:pPr>
+          <w:hyperlink w:anchor="_Toc98810798" w:history="1">
+            <w:r>
+              <w:rPr>
+                <w:rStyle w:val="Hyperlink"/>
+                <w:noProof/>
+                <w:lang w:val="en-GB"/>
+              </w:rPr>
+              <w:t>Grober Projektplan</w:t>
+            </w:r>
+            <w:r>
+              <w:rPr>
+                <w:noProof/>
+                <w:webHidden/>
+              </w:rPr>
+              <w:tab/>
+            </w:r>
+            <w:r>
+              <w:rPr>
+                <w:noProof/>
+                <w:webHidden/>
+              </w:rPr>
+              <w:fldChar w:fldCharType="begin"/>
+            </w:r>
+            <w:r>
+              <w:rPr>
+                <w:noProof/>
+                <w:webHidden/>
+              </w:rPr>
+              <w:instrText xml:space="preserve"> PAGEREF _Toc98810798 \h </w:instrText>
+            </w:r>
+            <w:r>
+              <w:rPr>
+                <w:noProof/>
+                <w:webHidden/>
+              </w:rPr>
+            </w:r>
+            <w:r>
+              <w:rPr>
+                <w:noProof/>
+                <w:webHidden/>
+              </w:rPr>
+              <w:fldChar w:fldCharType="separate"/>
+            </w:r>
+            <w:r>
+              <w:rPr>
+                <w:noProof/>
+                <w:webHidden/>
+              </w:rPr>
+              <w:t>9</w:t>
             </w:r>
             <w:r>
               <w:rPr>
@@ -2472,7 +3264,7 @@
     <w:p>
       <w:pPr>
         <w:sectPr>
-          <w:headerReference w:type="first" r:id="rId10"/>
+          <w:headerReference w:type="first" r:id="rId11"/>
           <w:pgSz w:w="11906" w:h="16838"/>
           <w:pgMar w:top="1440" w:right="1440" w:bottom="1440" w:left="1440" w:header="708" w:footer="708" w:gutter="0"/>
           <w:pgNumType w:start="0"/>
@@ -2511,7 +3303,7 @@
           <w:lang w:val="en-GB"/>
         </w:rPr>
       </w:pPr>
-      <w:bookmarkStart w:id="1" w:name="_Toc98808290"/>
+      <w:bookmarkStart w:id="1" w:name="_Toc98810770"/>
       <w:r>
         <w:rPr>
           <w:lang w:val="en-GB"/>
@@ -2527,7 +3319,7 @@
           <w:lang w:val="en-GB"/>
         </w:rPr>
       </w:pPr>
-      <w:bookmarkStart w:id="2" w:name="_Toc98808291"/>
+      <w:bookmarkStart w:id="2" w:name="_Toc98810771"/>
       <w:r>
         <w:rPr>
           <w:lang w:val="en-GB"/>
@@ -2741,7 +3533,7 @@
           <w:lang w:val="de-DE"/>
         </w:rPr>
       </w:pPr>
-      <w:bookmarkStart w:id="3" w:name="_Toc98808292"/>
+      <w:bookmarkStart w:id="3" w:name="_Toc98810772"/>
       <w:r>
         <w:rPr>
           <w:lang w:val="de-DE"/>
@@ -3174,7 +3966,7 @@
           <w:lang w:val="de-DE"/>
         </w:rPr>
       </w:pPr>
-      <w:bookmarkStart w:id="4" w:name="_Toc98808293"/>
+      <w:bookmarkStart w:id="4" w:name="_Toc98810773"/>
       <w:r>
         <w:rPr>
           <w:lang w:val="de-DE"/>
@@ -3190,7 +3982,7 @@
           <w:lang w:val="de-DE"/>
         </w:rPr>
       </w:pPr>
-      <w:bookmarkStart w:id="5" w:name="_Toc98808294"/>
+      <w:bookmarkStart w:id="5" w:name="_Toc98810774"/>
       <w:r>
         <w:rPr>
           <w:lang w:val="de-DE"/>
@@ -3578,7 +4370,7 @@
           <w:lang w:val="de-DE"/>
         </w:rPr>
       </w:pPr>
-      <w:bookmarkStart w:id="6" w:name="_Toc98808295"/>
+      <w:bookmarkStart w:id="6" w:name="_Toc98810775"/>
       <w:r>
         <w:rPr>
           <w:lang w:val="de-DE"/>
@@ -3682,7 +4474,7 @@
           <w:lang w:val="de-DE"/>
         </w:rPr>
       </w:pPr>
-      <w:bookmarkStart w:id="7" w:name="_Toc98808296"/>
+      <w:bookmarkStart w:id="7" w:name="_Toc98810776"/>
       <w:r>
         <w:rPr>
           <w:lang w:val="de-DE"/>
@@ -4124,6 +4916,7 @@
                 <w:bCs w:val="0"/>
                 <w:lang w:val="de-DE"/>
               </w:rPr>
+              <w:lastRenderedPageBreak/>
               <w:t>Fehler</w:t>
             </w:r>
           </w:p>
@@ -5626,7 +6419,7 @@
           <w:lang w:val="de-DE"/>
         </w:rPr>
       </w:pPr>
-      <w:bookmarkStart w:id="8" w:name="_Toc98808297"/>
+      <w:bookmarkStart w:id="8" w:name="_Toc98810777"/>
       <w:r>
         <w:rPr>
           <w:lang w:val="de-DE"/>
@@ -5642,12 +6435,13 @@
           <w:lang w:val="de-DE"/>
         </w:rPr>
       </w:pPr>
-      <w:bookmarkStart w:id="9" w:name="_Toc98808298"/>
+      <w:bookmarkStart w:id="9" w:name="_Toc98810778"/>
       <w:r>
         <w:rPr>
           <w:rStyle w:val="Heading3Char"/>
           <w:lang w:val="de-DE"/>
         </w:rPr>
+        <w:lastRenderedPageBreak/>
         <w:t xml:space="preserve">Screenshot: </w:t>
       </w:r>
       <w:r>
@@ -5686,7 +6480,7 @@
                     </pic:cNvPicPr>
                   </pic:nvPicPr>
                   <pic:blipFill>
-                    <a:blip r:embed="rId11">
+                    <a:blip r:embed="rId12">
                       <a:extLst>
                         <a:ext uri="{28A0092B-C50C-407E-A947-70E740481C1C}">
                           <a14:useLocalDpi xmlns:a14="http://schemas.microsoft.com/office/drawing/2010/main" val="0"/>
@@ -5727,7 +6521,6 @@
         <w:rPr>
           <w:noProof/>
         </w:rPr>
-        <w:lastRenderedPageBreak/>
         <w:drawing>
           <wp:inline distT="0" distB="0" distL="0" distR="0" wp14:anchorId="307CD189" wp14:editId="3F7F429F">
             <wp:extent cx="5724525" cy="3743325"/>
@@ -5746,7 +6539,7 @@
                     </pic:cNvPicPr>
                   </pic:nvPicPr>
                   <pic:blipFill>
-                    <a:blip r:embed="rId12">
+                    <a:blip r:embed="rId13">
                       <a:extLst>
                         <a:ext uri="{28A0092B-C50C-407E-A947-70E740481C1C}">
                           <a14:useLocalDpi xmlns:a14="http://schemas.microsoft.com/office/drawing/2010/main" val="0"/>
@@ -5832,6 +6625,7 @@
         <w:rPr>
           <w:noProof/>
         </w:rPr>
+        <w:lastRenderedPageBreak/>
         <w:drawing>
           <wp:inline distT="0" distB="0" distL="0" distR="0" wp14:anchorId="2BB93204" wp14:editId="1D1D01A9">
             <wp:extent cx="5724525" cy="3743325"/>
@@ -5850,7 +6644,7 @@
                     </pic:cNvPicPr>
                   </pic:nvPicPr>
                   <pic:blipFill>
-                    <a:blip r:embed="rId13">
+                    <a:blip r:embed="rId14">
                       <a:extLst>
                         <a:ext uri="{28A0092B-C50C-407E-A947-70E740481C1C}">
                           <a14:useLocalDpi xmlns:a14="http://schemas.microsoft.com/office/drawing/2010/main" val="0"/>
@@ -5890,7 +6684,7 @@
           <w:lang w:val="en-GB"/>
         </w:rPr>
       </w:pPr>
-      <w:bookmarkStart w:id="10" w:name="_Toc98808299"/>
+      <w:bookmarkStart w:id="10" w:name="_Toc98810779"/>
       <w:r>
         <w:rPr>
           <w:lang w:val="en-GB"/>
@@ -5919,12 +6713,11 @@
           <w:lang w:val="en-GB"/>
         </w:rPr>
       </w:pPr>
-      <w:bookmarkStart w:id="11" w:name="_Toc98808300"/>
+      <w:bookmarkStart w:id="11" w:name="_Toc98810780"/>
       <w:r>
         <w:rPr>
           <w:lang w:val="en-GB"/>
         </w:rPr>
-        <w:lastRenderedPageBreak/>
         <w:t>Screenshot: Spielaufbau</w:t>
       </w:r>
       <w:bookmarkEnd w:id="11"/>
@@ -5949,7 +6742,7 @@
           <w:lang w:val="en-GB"/>
         </w:rPr>
       </w:pPr>
-      <w:bookmarkStart w:id="12" w:name="_Toc98808301"/>
+      <w:bookmarkStart w:id="12" w:name="_Toc98810781"/>
       <w:r>
         <w:rPr>
           <w:lang w:val="en-GB"/>
@@ -5984,7 +6777,7 @@
           <w:lang w:val="en-GB"/>
         </w:rPr>
       </w:pPr>
-      <w:bookmarkStart w:id="13" w:name="_Toc98808302"/>
+      <w:bookmarkStart w:id="13" w:name="_Toc98810782"/>
       <w:r>
         <w:rPr>
           <w:lang w:val="en-GB"/>
@@ -6019,7 +6812,7 @@
           <w:lang w:val="de-DE"/>
         </w:rPr>
       </w:pPr>
-      <w:bookmarkStart w:id="14" w:name="_Toc98808303"/>
+      <w:bookmarkStart w:id="14" w:name="_Toc98810783"/>
       <w:r>
         <w:rPr>
           <w:lang w:val="de-DE"/>
@@ -6411,6 +7204,7 @@
               <w:rPr>
                 <w:lang w:val="de-DE"/>
               </w:rPr>
+              <w:lastRenderedPageBreak/>
               <w:t>Spieler</w:t>
             </w:r>
           </w:p>
@@ -6763,7 +7557,7 @@
           <w:lang w:val="de-DE"/>
         </w:rPr>
       </w:pPr>
-      <w:bookmarkStart w:id="15" w:name="_Toc98808304"/>
+      <w:bookmarkStart w:id="15" w:name="_Toc98810784"/>
       <w:r>
         <w:rPr>
           <w:lang w:val="de-DE"/>
@@ -6780,7 +7574,7 @@
           <w:lang w:val="de-DE"/>
         </w:rPr>
       </w:pPr>
-      <w:bookmarkStart w:id="16" w:name="_Toc98808305"/>
+      <w:bookmarkStart w:id="16" w:name="_Toc98810785"/>
       <w:r>
         <w:rPr>
           <w:lang w:val="de-DE"/>
@@ -6826,7 +7620,7 @@
                     </pic:cNvPicPr>
                   </pic:nvPicPr>
                   <pic:blipFill>
-                    <a:blip r:embed="rId14">
+                    <a:blip r:embed="rId15">
                       <a:extLst>
                         <a:ext uri="{28A0092B-C50C-407E-A947-70E740481C1C}">
                           <a14:useLocalDpi xmlns:a14="http://schemas.microsoft.com/office/drawing/2010/main" val="0"/>
@@ -6884,7 +7678,7 @@
           <w:lang w:val="de-DE"/>
         </w:rPr>
       </w:pPr>
-      <w:bookmarkStart w:id="17" w:name="_Toc98808306"/>
+      <w:bookmarkStart w:id="17" w:name="_Toc98810786"/>
       <w:r>
         <w:rPr>
           <w:lang w:val="de-DE"/>
@@ -6914,7 +7708,7 @@
           <w:lang w:val="de-DE"/>
         </w:rPr>
       </w:pPr>
-      <w:bookmarkStart w:id="18" w:name="_Toc98808307"/>
+      <w:bookmarkStart w:id="18" w:name="_Toc98810787"/>
       <w:r>
         <w:rPr>
           <w:lang w:val="de-DE"/>
@@ -6943,12 +7737,14 @@
           <w:lang w:val="de-DE"/>
         </w:rPr>
       </w:pPr>
+      <w:bookmarkStart w:id="19" w:name="_Toc98810788"/>
       <w:r>
         <w:rPr>
           <w:lang w:val="de-DE"/>
         </w:rPr>
         <w:t>Ereignisse</w:t>
       </w:r>
+      <w:bookmarkEnd w:id="19"/>
     </w:p>
     <w:p>
       <w:pPr>
@@ -6970,12 +7766,14 @@
           <w:lang w:val="de-DE"/>
         </w:rPr>
       </w:pPr>
+      <w:bookmarkStart w:id="20" w:name="_Toc98810789"/>
       <w:r>
         <w:rPr>
           <w:lang w:val="de-DE"/>
         </w:rPr>
         <w:t>Datenmodelle</w:t>
       </w:r>
+      <w:bookmarkEnd w:id="20"/>
     </w:p>
     <w:p>
       <w:pPr>
@@ -6997,12 +7795,14 @@
           <w:lang w:val="de-DE"/>
         </w:rPr>
       </w:pPr>
+      <w:bookmarkStart w:id="21" w:name="_Toc98810790"/>
       <w:r>
         <w:rPr>
           <w:lang w:val="de-DE"/>
         </w:rPr>
         <w:t>Abläufe</w:t>
       </w:r>
+      <w:bookmarkEnd w:id="21"/>
     </w:p>
     <w:p>
       <w:pPr>
@@ -7024,12 +7824,14 @@
           <w:lang w:val="de-DE"/>
         </w:rPr>
       </w:pPr>
+      <w:bookmarkStart w:id="22" w:name="_Toc98810791"/>
       <w:r>
         <w:rPr>
           <w:lang w:val="de-DE"/>
         </w:rPr>
         <w:t>Entwurf</w:t>
       </w:r>
+      <w:bookmarkEnd w:id="22"/>
     </w:p>
     <w:p>
       <w:pPr>
@@ -7039,9 +7841,57 @@
       </w:pPr>
       <w:r>
         <w:rPr>
-          <w:lang w:val="de-DE"/>
-        </w:rPr>
-        <w:t>//TODO</w:t>
+          <w:noProof/>
+          <w:lang w:val="de-DE"/>
+        </w:rPr>
+        <w:drawing>
+          <wp:inline distT="0" distB="0" distL="0" distR="0" wp14:anchorId="24D66F6C" wp14:editId="1A1AAEAE">
+            <wp:extent cx="3286125" cy="4953000"/>
+            <wp:effectExtent l="0" t="0" r="9525" b="0"/>
+            <wp:docPr id="41" name="Picture 41"/>
+            <wp:cNvGraphicFramePr>
+              <a:graphicFrameLocks xmlns:a="http://schemas.openxmlformats.org/drawingml/2006/main" noChangeAspect="1"/>
+            </wp:cNvGraphicFramePr>
+            <a:graphic xmlns:a="http://schemas.openxmlformats.org/drawingml/2006/main">
+              <a:graphicData uri="http://schemas.openxmlformats.org/drawingml/2006/picture">
+                <pic:pic xmlns:pic="http://schemas.openxmlformats.org/drawingml/2006/picture">
+                  <pic:nvPicPr>
+                    <pic:cNvPr id="0" name="Picture 9"/>
+                    <pic:cNvPicPr>
+                      <a:picLocks noChangeAspect="1" noChangeArrowheads="1"/>
+                    </pic:cNvPicPr>
+                  </pic:nvPicPr>
+                  <pic:blipFill>
+                    <a:blip r:embed="rId16" cstate="print">
+                      <a:extLst>
+                        <a:ext uri="{28A0092B-C50C-407E-A947-70E740481C1C}">
+                          <a14:useLocalDpi xmlns:a14="http://schemas.microsoft.com/office/drawing/2010/main" val="0"/>
+                        </a:ext>
+                      </a:extLst>
+                    </a:blip>
+                    <a:srcRect/>
+                    <a:stretch>
+                      <a:fillRect/>
+                    </a:stretch>
+                  </pic:blipFill>
+                  <pic:spPr bwMode="auto">
+                    <a:xfrm>
+                      <a:off x="0" y="0"/>
+                      <a:ext cx="3316294" cy="4998472"/>
+                    </a:xfrm>
+                    <a:prstGeom prst="rect">
+                      <a:avLst/>
+                    </a:prstGeom>
+                    <a:noFill/>
+                    <a:ln>
+                      <a:noFill/>
+                    </a:ln>
+                  </pic:spPr>
+                </pic:pic>
+              </a:graphicData>
+            </a:graphic>
+          </wp:inline>
+        </w:drawing>
       </w:r>
     </w:p>
     <w:p>
@@ -7051,12 +7901,14 @@
           <w:lang w:val="de-DE"/>
         </w:rPr>
       </w:pPr>
+      <w:bookmarkStart w:id="23" w:name="_Toc98810792"/>
       <w:r>
         <w:rPr>
           <w:lang w:val="de-DE"/>
         </w:rPr>
         <w:t>Fehlerbehandlung</w:t>
       </w:r>
+      <w:bookmarkEnd w:id="23"/>
     </w:p>
     <w:p>
       <w:pPr>
@@ -7068,6 +7920,7 @@
         <w:rPr>
           <w:lang w:val="de-DE"/>
         </w:rPr>
+        <w:lastRenderedPageBreak/>
         <w:t>//TODO</w:t>
       </w:r>
     </w:p>
@@ -7078,12 +7931,14 @@
           <w:lang w:val="de-DE"/>
         </w:rPr>
       </w:pPr>
+      <w:bookmarkStart w:id="24" w:name="_Toc98810793"/>
       <w:r>
         <w:rPr>
           <w:lang w:val="de-DE"/>
         </w:rPr>
         <w:t>Validierung</w:t>
       </w:r>
+      <w:bookmarkEnd w:id="24"/>
     </w:p>
     <w:p>
       <w:pPr>
@@ -7100,10 +7955,1085 @@
     </w:p>
     <w:p>
       <w:pPr>
+        <w:pStyle w:val="Heading1"/>
         <w:rPr>
           <w:lang w:val="de-DE"/>
         </w:rPr>
       </w:pPr>
+      <w:bookmarkStart w:id="25" w:name="_Toc98810794"/>
+      <w:r>
+        <w:rPr>
+          <w:lang w:val="de-DE"/>
+        </w:rPr>
+        <w:t>Projektorganisation</w:t>
+      </w:r>
+      <w:bookmarkEnd w:id="25"/>
+    </w:p>
+    <w:p>
+      <w:pPr>
+        <w:pStyle w:val="Heading2"/>
+        <w:rPr>
+          <w:lang w:val="de-DE"/>
+        </w:rPr>
+      </w:pPr>
+      <w:bookmarkStart w:id="26" w:name="_Toc98810795"/>
+      <w:r>
+        <w:rPr>
+          <w:lang w:val="de-DE"/>
+        </w:rPr>
+        <w:t>Annahmen</w:t>
+      </w:r>
+      <w:bookmarkEnd w:id="26"/>
+    </w:p>
+    <w:p>
+      <w:pPr>
+        <w:rPr>
+          <w:lang w:val="en-GB"/>
+        </w:rPr>
+      </w:pPr>
+      <w:proofErr w:type="spellStart"/>
+      <w:r>
+        <w:rPr>
+          <w:b/>
+          <w:bCs/>
+          <w:lang w:val="en-GB"/>
+        </w:rPr>
+        <w:t>Verwendete</w:t>
+      </w:r>
+      <w:proofErr w:type="spellEnd"/>
+      <w:r>
+        <w:rPr>
+          <w:b/>
+          <w:bCs/>
+          <w:lang w:val="en-GB"/>
+        </w:rPr>
+        <w:t xml:space="preserve"> </w:t>
+      </w:r>
+      <w:proofErr w:type="spellStart"/>
+      <w:r>
+        <w:rPr>
+          <w:b/>
+          <w:bCs/>
+          <w:lang w:val="en-GB"/>
+        </w:rPr>
+        <w:t>Technologien</w:t>
+      </w:r>
+      <w:proofErr w:type="spellEnd"/>
+      <w:r>
+        <w:rPr>
+          <w:lang w:val="en-GB"/>
+        </w:rPr>
+        <w:br/>
+      </w:r>
+      <w:proofErr w:type="spellStart"/>
+      <w:r>
+        <w:rPr>
+          <w:lang w:val="en-GB"/>
+        </w:rPr>
+        <w:t>Sprachen</w:t>
+      </w:r>
+      <w:proofErr w:type="spellEnd"/>
+      <w:r>
+        <w:rPr>
+          <w:lang w:val="en-GB"/>
+        </w:rPr>
+        <w:t>: Java, JavaScript, HTML, CSS, SQL</w:t>
+      </w:r>
+      <w:r>
+        <w:rPr>
+          <w:lang w:val="en-GB"/>
+        </w:rPr>
+        <w:br/>
+        <w:t xml:space="preserve">Frameworks: </w:t>
+      </w:r>
+      <w:proofErr w:type="spellStart"/>
+      <w:r>
+        <w:rPr>
+          <w:lang w:val="en-GB"/>
+        </w:rPr>
+        <w:t>LibGDX</w:t>
+      </w:r>
+      <w:proofErr w:type="spellEnd"/>
+      <w:r>
+        <w:rPr>
+          <w:lang w:val="en-GB"/>
+        </w:rPr>
+        <w:t>, Spring Boot, Bootstrap</w:t>
+      </w:r>
+      <w:r>
+        <w:rPr>
+          <w:lang w:val="en-GB"/>
+        </w:rPr>
+        <w:br/>
+        <w:t>Build Tools: Gradle</w:t>
+      </w:r>
+      <w:r>
+        <w:rPr>
+          <w:lang w:val="en-GB"/>
+        </w:rPr>
+        <w:br/>
+        <w:t>Pipeline: TeamCity</w:t>
+      </w:r>
+      <w:r>
+        <w:rPr>
+          <w:lang w:val="en-GB"/>
+        </w:rPr>
+        <w:br/>
+        <w:t xml:space="preserve">Tools: IntelliJ Ultimate, </w:t>
+      </w:r>
+      <w:proofErr w:type="spellStart"/>
+      <w:r>
+        <w:rPr>
+          <w:lang w:val="en-GB"/>
+        </w:rPr>
+        <w:t>DataGrip</w:t>
+      </w:r>
+      <w:proofErr w:type="spellEnd"/>
+      <w:r>
+        <w:rPr>
+          <w:lang w:val="en-GB"/>
+        </w:rPr>
+        <w:t xml:space="preserve">, VIM, GitHub, Git, </w:t>
+      </w:r>
+      <w:proofErr w:type="spellStart"/>
+      <w:r>
+        <w:rPr>
+          <w:lang w:val="en-GB"/>
+        </w:rPr>
+        <w:t>Powershel</w:t>
+      </w:r>
+      <w:r>
+        <w:rPr>
+          <w:lang w:val="en-GB"/>
+        </w:rPr>
+        <w:t>l</w:t>
+      </w:r>
+      <w:proofErr w:type="spellEnd"/>
+      <w:r>
+        <w:rPr>
+          <w:lang w:val="en-GB"/>
+        </w:rPr>
+        <w:t>, Bootstrap Studio</w:t>
+      </w:r>
+    </w:p>
+    <w:p>
+      <w:r>
+        <w:rPr>
+          <w:b/>
+          <w:bCs/>
+          <w:lang w:val="en-GB"/>
+        </w:rPr>
+        <w:t>Repositories</w:t>
+      </w:r>
+      <w:r>
+        <w:rPr>
+          <w:lang w:val="en-GB"/>
+        </w:rPr>
+        <w:br/>
+        <w:t xml:space="preserve">Client: </w:t>
+      </w:r>
+      <w:hyperlink r:id="rId17" w:history="1">
+        <w:proofErr w:type="spellStart"/>
+        <w:r>
+          <w:rPr>
+            <w:rStyle w:val="Hyperlink"/>
+          </w:rPr>
+          <w:t>Marckfx</w:t>
+        </w:r>
+        <w:proofErr w:type="spellEnd"/>
+        <w:r>
+          <w:rPr>
+            <w:rStyle w:val="Hyperlink"/>
+          </w:rPr>
+          <w:t>/War-of-th</w:t>
+        </w:r>
+        <w:r>
+          <w:rPr>
+            <w:rStyle w:val="Hyperlink"/>
+          </w:rPr>
+          <w:t>e</w:t>
+        </w:r>
+        <w:r>
+          <w:rPr>
+            <w:rStyle w:val="Hyperlink"/>
+          </w:rPr>
+          <w:t>-summon</w:t>
+        </w:r>
+      </w:hyperlink>
+      <w:r>
+        <w:rPr>
+          <w:lang w:val="en-GB"/>
+        </w:rPr>
+        <w:br/>
+        <w:t xml:space="preserve">Backend: </w:t>
+      </w:r>
+      <w:hyperlink r:id="rId18" w:history="1">
+        <w:proofErr w:type="spellStart"/>
+        <w:r>
+          <w:rPr>
+            <w:rStyle w:val="Hyperlink"/>
+          </w:rPr>
+          <w:t>DubskySteam</w:t>
+        </w:r>
+        <w:proofErr w:type="spellEnd"/>
+        <w:r>
+          <w:rPr>
+            <w:rStyle w:val="Hyperlink"/>
+          </w:rPr>
+          <w:t>/</w:t>
+        </w:r>
+        <w:proofErr w:type="spellStart"/>
+        <w:r>
+          <w:rPr>
+            <w:rStyle w:val="Hyperlink"/>
+          </w:rPr>
+          <w:t>G</w:t>
+        </w:r>
+        <w:r>
+          <w:rPr>
+            <w:rStyle w:val="Hyperlink"/>
+          </w:rPr>
+          <w:t>a</w:t>
+        </w:r>
+        <w:r>
+          <w:rPr>
+            <w:rStyle w:val="Hyperlink"/>
+          </w:rPr>
+          <w:t>meServer</w:t>
+        </w:r>
+        <w:proofErr w:type="spellEnd"/>
+      </w:hyperlink>
+    </w:p>
+    <w:p>
+      <w:pPr>
+        <w:rPr>
+          <w:lang w:val="de-DE"/>
+        </w:rPr>
+      </w:pPr>
+      <w:r>
+        <w:rPr>
+          <w:b/>
+          <w:bCs/>
+          <w:lang w:val="de-DE"/>
+        </w:rPr>
+        <w:t>Einschränkungen</w:t>
+      </w:r>
+      <w:r>
+        <w:rPr>
+          <w:b/>
+          <w:bCs/>
+          <w:lang w:val="de-DE"/>
+        </w:rPr>
+        <w:br/>
+      </w:r>
+      <w:r>
+        <w:rPr>
+          <w:lang w:val="de-DE"/>
+        </w:rPr>
+        <w:t>-&gt;</w:t>
+      </w:r>
+      <w:r>
+        <w:rPr>
+          <w:lang w:val="de-DE"/>
+        </w:rPr>
+        <w:t xml:space="preserve"> Zeitliche Begrenzung</w:t>
+      </w:r>
+      <w:r>
+        <w:rPr>
+          <w:lang w:val="de-DE"/>
+        </w:rPr>
+        <w:t xml:space="preserve"> (fixen Abgabetermin)</w:t>
+      </w:r>
+      <w:r>
+        <w:rPr>
+          <w:lang w:val="de-DE"/>
+        </w:rPr>
+        <w:br/>
+        <w:t>-&gt; Kein System mit Mac Basis vorhanden, daher keine realen Tests möglich</w:t>
+      </w:r>
+    </w:p>
+    <w:p>
+      <w:pPr>
+        <w:pStyle w:val="Heading2"/>
+        <w:rPr>
+          <w:lang w:val="de-DE"/>
+        </w:rPr>
+      </w:pPr>
+      <w:bookmarkStart w:id="27" w:name="_Toc98810796"/>
+      <w:r>
+        <w:rPr>
+          <w:lang w:val="de-DE"/>
+        </w:rPr>
+        <w:t>Risiken</w:t>
+      </w:r>
+      <w:bookmarkEnd w:id="27"/>
+    </w:p>
+    <w:p>
+      <w:pPr>
+        <w:pStyle w:val="ListParagraph"/>
+        <w:numPr>
+          <w:ilvl w:val="0"/>
+          <w:numId w:val="1"/>
+        </w:numPr>
+        <w:rPr>
+          <w:lang w:val="de-DE"/>
+        </w:rPr>
+      </w:pPr>
+      <w:r>
+        <w:rPr>
+          <w:lang w:val="de-DE"/>
+        </w:rPr>
+        <w:t>Nicht Einhaltung des Zeitplans</w:t>
+      </w:r>
+    </w:p>
+    <w:p>
+      <w:pPr>
+        <w:pStyle w:val="ListParagraph"/>
+        <w:numPr>
+          <w:ilvl w:val="0"/>
+          <w:numId w:val="1"/>
+        </w:numPr>
+        <w:rPr>
+          <w:lang w:val="de-DE"/>
+        </w:rPr>
+      </w:pPr>
+      <w:r>
+        <w:rPr>
+          <w:lang w:val="de-DE"/>
+        </w:rPr>
+        <w:t>Schlechte Zusammenarbeit</w:t>
+      </w:r>
+    </w:p>
+    <w:p>
+      <w:pPr>
+        <w:pStyle w:val="ListParagraph"/>
+        <w:numPr>
+          <w:ilvl w:val="0"/>
+          <w:numId w:val="1"/>
+        </w:numPr>
+        <w:rPr>
+          <w:lang w:val="de-DE"/>
+        </w:rPr>
+      </w:pPr>
+      <w:r>
+        <w:rPr>
+          <w:lang w:val="de-DE"/>
+        </w:rPr>
+        <w:t>Absprung von Gruppenmitgliedern</w:t>
+      </w:r>
+    </w:p>
+    <w:p>
+      <w:pPr>
+        <w:pStyle w:val="ListParagraph"/>
+        <w:numPr>
+          <w:ilvl w:val="0"/>
+          <w:numId w:val="1"/>
+        </w:numPr>
+        <w:rPr>
+          <w:lang w:val="de-DE"/>
+        </w:rPr>
+      </w:pPr>
+      <w:r>
+        <w:rPr>
+          <w:lang w:val="de-DE"/>
+        </w:rPr>
+        <w:t>Softwaretechnische Probleme</w:t>
+      </w:r>
+    </w:p>
+    <w:p>
+      <w:pPr>
+        <w:pStyle w:val="ListParagraph"/>
+        <w:numPr>
+          <w:ilvl w:val="0"/>
+          <w:numId w:val="1"/>
+        </w:numPr>
+        <w:rPr>
+          <w:lang w:val="de-DE"/>
+        </w:rPr>
+      </w:pPr>
+      <w:r>
+        <w:rPr>
+          <w:lang w:val="de-DE"/>
+        </w:rPr>
+        <w:t>Langwieriger Verlust der Internetverbindung (Tatsächlich ein dagewesenes Problem)</w:t>
+      </w:r>
+    </w:p>
+    <w:p>
+      <w:pPr>
+        <w:pStyle w:val="ListParagraph"/>
+        <w:numPr>
+          <w:ilvl w:val="0"/>
+          <w:numId w:val="1"/>
+        </w:numPr>
+        <w:rPr>
+          <w:lang w:val="de-DE"/>
+        </w:rPr>
+      </w:pPr>
+      <w:r>
+        <w:rPr>
+          <w:lang w:val="de-DE"/>
+        </w:rPr>
+        <w:t>Fehlende Kenntnisse</w:t>
+      </w:r>
+    </w:p>
+    <w:p>
+      <w:pPr>
+        <w:pStyle w:val="Heading2"/>
+        <w:rPr>
+          <w:lang w:val="de-DE"/>
+        </w:rPr>
+      </w:pPr>
+      <w:bookmarkStart w:id="28" w:name="_Toc98810797"/>
+      <w:r>
+        <w:rPr>
+          <w:lang w:val="de-DE"/>
+        </w:rPr>
+        <w:t>Verantwortlichkeit</w:t>
+      </w:r>
+      <w:bookmarkEnd w:id="28"/>
+    </w:p>
+    <w:tbl>
+      <w:tblPr>
+        <w:tblStyle w:val="GridTable1Light-Accent1"/>
+        <w:tblW w:w="0" w:type="auto"/>
+        <w:tblLook w:val="04A0" w:firstRow="1" w:lastRow="0" w:firstColumn="1" w:lastColumn="0" w:noHBand="0" w:noVBand="1"/>
+      </w:tblPr>
+      <w:tblGrid>
+        <w:gridCol w:w="4508"/>
+        <w:gridCol w:w="4508"/>
+      </w:tblGrid>
+      <w:tr>
+        <w:trPr>
+          <w:cnfStyle w:val="100000000000" w:firstRow="1" w:lastRow="0" w:firstColumn="0" w:lastColumn="0" w:oddVBand="0" w:evenVBand="0" w:oddHBand="0" w:evenHBand="0" w:firstRowFirstColumn="0" w:firstRowLastColumn="0" w:lastRowFirstColumn="0" w:lastRowLastColumn="0"/>
+        </w:trPr>
+        <w:tc>
+          <w:tcPr>
+            <w:cnfStyle w:val="001000000000" w:firstRow="0" w:lastRow="0" w:firstColumn="1" w:lastColumn="0" w:oddVBand="0" w:evenVBand="0" w:oddHBand="0" w:evenHBand="0" w:firstRowFirstColumn="0" w:firstRowLastColumn="0" w:lastRowFirstColumn="0" w:lastRowLastColumn="0"/>
+            <w:tcW w:w="4508" w:type="dxa"/>
+          </w:tcPr>
+          <w:p>
+            <w:pPr>
+              <w:jc w:val="center"/>
+              <w:rPr>
+                <w:lang w:val="de-DE"/>
+              </w:rPr>
+            </w:pPr>
+            <w:r>
+              <w:rPr>
+                <w:lang w:val="de-DE"/>
+              </w:rPr>
+              <w:t>Softwarebaustein</w:t>
+            </w:r>
+          </w:p>
+        </w:tc>
+        <w:tc>
+          <w:tcPr>
+            <w:tcW w:w="4508" w:type="dxa"/>
+          </w:tcPr>
+          <w:p>
+            <w:pPr>
+              <w:jc w:val="center"/>
+              <w:cnfStyle w:val="100000000000" w:firstRow="1" w:lastRow="0" w:firstColumn="0" w:lastColumn="0" w:oddVBand="0" w:evenVBand="0" w:oddHBand="0" w:evenHBand="0" w:firstRowFirstColumn="0" w:firstRowLastColumn="0" w:lastRowFirstColumn="0" w:lastRowLastColumn="0"/>
+              <w:rPr>
+                <w:lang w:val="de-DE"/>
+              </w:rPr>
+            </w:pPr>
+            <w:r>
+              <w:rPr>
+                <w:lang w:val="de-DE"/>
+              </w:rPr>
+              <w:t>Person</w:t>
+            </w:r>
+          </w:p>
+        </w:tc>
+      </w:tr>
+      <w:tr>
+        <w:tc>
+          <w:tcPr>
+            <w:cnfStyle w:val="001000000000" w:firstRow="0" w:lastRow="0" w:firstColumn="1" w:lastColumn="0" w:oddVBand="0" w:evenVBand="0" w:oddHBand="0" w:evenHBand="0" w:firstRowFirstColumn="0" w:firstRowLastColumn="0" w:lastRowFirstColumn="0" w:lastRowLastColumn="0"/>
+            <w:tcW w:w="4508" w:type="dxa"/>
+          </w:tcPr>
+          <w:p>
+            <w:pPr>
+              <w:jc w:val="center"/>
+              <w:rPr>
+                <w:b w:val="0"/>
+                <w:bCs w:val="0"/>
+                <w:lang w:val="de-DE"/>
+              </w:rPr>
+            </w:pPr>
+            <w:r>
+              <w:rPr>
+                <w:b w:val="0"/>
+                <w:bCs w:val="0"/>
+                <w:lang w:val="de-DE"/>
+              </w:rPr>
+              <w:t>Grafikdesign</w:t>
+            </w:r>
+          </w:p>
+        </w:tc>
+        <w:tc>
+          <w:tcPr>
+            <w:tcW w:w="4508" w:type="dxa"/>
+          </w:tcPr>
+          <w:p>
+            <w:pPr>
+              <w:jc w:val="center"/>
+              <w:cnfStyle w:val="000000000000" w:firstRow="0" w:lastRow="0" w:firstColumn="0" w:lastColumn="0" w:oddVBand="0" w:evenVBand="0" w:oddHBand="0" w:evenHBand="0" w:firstRowFirstColumn="0" w:firstRowLastColumn="0" w:lastRowFirstColumn="0" w:lastRowLastColumn="0"/>
+              <w:rPr>
+                <w:lang w:val="de-DE"/>
+              </w:rPr>
+            </w:pPr>
+            <w:r>
+              <w:rPr>
+                <w:lang w:val="de-DE"/>
+              </w:rPr>
+              <w:t>Marcel Sander</w:t>
+            </w:r>
+          </w:p>
+        </w:tc>
+      </w:tr>
+      <w:tr>
+        <w:trPr>
+          <w:trHeight w:val="70"/>
+        </w:trPr>
+        <w:tc>
+          <w:tcPr>
+            <w:cnfStyle w:val="001000000000" w:firstRow="0" w:lastRow="0" w:firstColumn="1" w:lastColumn="0" w:oddVBand="0" w:evenVBand="0" w:oddHBand="0" w:evenHBand="0" w:firstRowFirstColumn="0" w:firstRowLastColumn="0" w:lastRowFirstColumn="0" w:lastRowLastColumn="0"/>
+            <w:tcW w:w="4508" w:type="dxa"/>
+          </w:tcPr>
+          <w:p>
+            <w:pPr>
+              <w:jc w:val="center"/>
+              <w:rPr>
+                <w:b w:val="0"/>
+                <w:bCs w:val="0"/>
+                <w:lang w:val="de-DE"/>
+              </w:rPr>
+            </w:pPr>
+            <w:r>
+              <w:rPr>
+                <w:b w:val="0"/>
+                <w:bCs w:val="0"/>
+                <w:lang w:val="de-DE"/>
+              </w:rPr>
+              <w:t>Spiellogik</w:t>
+            </w:r>
+          </w:p>
+        </w:tc>
+        <w:tc>
+          <w:tcPr>
+            <w:tcW w:w="4508" w:type="dxa"/>
+          </w:tcPr>
+          <w:p>
+            <w:pPr>
+              <w:jc w:val="center"/>
+              <w:cnfStyle w:val="000000000000" w:firstRow="0" w:lastRow="0" w:firstColumn="0" w:lastColumn="0" w:oddVBand="0" w:evenVBand="0" w:oddHBand="0" w:evenHBand="0" w:firstRowFirstColumn="0" w:firstRowLastColumn="0" w:lastRowFirstColumn="0" w:lastRowLastColumn="0"/>
+              <w:rPr>
+                <w:lang w:val="de-DE"/>
+              </w:rPr>
+            </w:pPr>
+            <w:r>
+              <w:rPr>
+                <w:lang w:val="de-DE"/>
+              </w:rPr>
+              <w:t>Marcel Sander</w:t>
+            </w:r>
+          </w:p>
+        </w:tc>
+      </w:tr>
+      <w:tr>
+        <w:trPr>
+          <w:trHeight w:val="70"/>
+        </w:trPr>
+        <w:tc>
+          <w:tcPr>
+            <w:cnfStyle w:val="001000000000" w:firstRow="0" w:lastRow="0" w:firstColumn="1" w:lastColumn="0" w:oddVBand="0" w:evenVBand="0" w:oddHBand="0" w:evenHBand="0" w:firstRowFirstColumn="0" w:firstRowLastColumn="0" w:lastRowFirstColumn="0" w:lastRowLastColumn="0"/>
+            <w:tcW w:w="4508" w:type="dxa"/>
+          </w:tcPr>
+          <w:p>
+            <w:pPr>
+              <w:jc w:val="center"/>
+              <w:rPr>
+                <w:b w:val="0"/>
+                <w:bCs w:val="0"/>
+                <w:lang w:val="de-DE"/>
+              </w:rPr>
+            </w:pPr>
+            <w:r>
+              <w:rPr>
+                <w:b w:val="0"/>
+                <w:bCs w:val="0"/>
+                <w:lang w:val="de-DE"/>
+              </w:rPr>
+              <w:t>Spieldesign</w:t>
+            </w:r>
+          </w:p>
+        </w:tc>
+        <w:tc>
+          <w:tcPr>
+            <w:tcW w:w="4508" w:type="dxa"/>
+          </w:tcPr>
+          <w:p>
+            <w:pPr>
+              <w:jc w:val="center"/>
+              <w:cnfStyle w:val="000000000000" w:firstRow="0" w:lastRow="0" w:firstColumn="0" w:lastColumn="0" w:oddVBand="0" w:evenVBand="0" w:oddHBand="0" w:evenHBand="0" w:firstRowFirstColumn="0" w:firstRowLastColumn="0" w:lastRowFirstColumn="0" w:lastRowLastColumn="0"/>
+              <w:rPr>
+                <w:lang w:val="de-DE"/>
+              </w:rPr>
+            </w:pPr>
+            <w:r>
+              <w:rPr>
+                <w:lang w:val="de-DE"/>
+              </w:rPr>
+              <w:t>Marcel Sander</w:t>
+            </w:r>
+          </w:p>
+        </w:tc>
+      </w:tr>
+      <w:tr>
+        <w:trPr>
+          <w:trHeight w:val="70"/>
+        </w:trPr>
+        <w:tc>
+          <w:tcPr>
+            <w:cnfStyle w:val="001000000000" w:firstRow="0" w:lastRow="0" w:firstColumn="1" w:lastColumn="0" w:oddVBand="0" w:evenVBand="0" w:oddHBand="0" w:evenHBand="0" w:firstRowFirstColumn="0" w:firstRowLastColumn="0" w:lastRowFirstColumn="0" w:lastRowLastColumn="0"/>
+            <w:tcW w:w="4508" w:type="dxa"/>
+          </w:tcPr>
+          <w:p>
+            <w:pPr>
+              <w:jc w:val="center"/>
+              <w:rPr>
+                <w:b w:val="0"/>
+                <w:bCs w:val="0"/>
+                <w:lang w:val="de-DE"/>
+              </w:rPr>
+            </w:pPr>
+            <w:r>
+              <w:rPr>
+                <w:b w:val="0"/>
+                <w:bCs w:val="0"/>
+                <w:lang w:val="de-DE"/>
+              </w:rPr>
+              <w:t>Game Server</w:t>
+            </w:r>
+          </w:p>
+        </w:tc>
+        <w:tc>
+          <w:tcPr>
+            <w:tcW w:w="4508" w:type="dxa"/>
+          </w:tcPr>
+          <w:p>
+            <w:pPr>
+              <w:jc w:val="center"/>
+              <w:cnfStyle w:val="000000000000" w:firstRow="0" w:lastRow="0" w:firstColumn="0" w:lastColumn="0" w:oddVBand="0" w:evenVBand="0" w:oddHBand="0" w:evenHBand="0" w:firstRowFirstColumn="0" w:firstRowLastColumn="0" w:lastRowFirstColumn="0" w:lastRowLastColumn="0"/>
+              <w:rPr>
+                <w:lang w:val="de-DE"/>
+              </w:rPr>
+            </w:pPr>
+            <w:r>
+              <w:rPr>
+                <w:lang w:val="de-DE"/>
+              </w:rPr>
+              <w:t>Clemens Maas</w:t>
+            </w:r>
+          </w:p>
+        </w:tc>
+      </w:tr>
+      <w:tr>
+        <w:trPr>
+          <w:trHeight w:val="70"/>
+        </w:trPr>
+        <w:tc>
+          <w:tcPr>
+            <w:cnfStyle w:val="001000000000" w:firstRow="0" w:lastRow="0" w:firstColumn="1" w:lastColumn="0" w:oddVBand="0" w:evenVBand="0" w:oddHBand="0" w:evenHBand="0" w:firstRowFirstColumn="0" w:firstRowLastColumn="0" w:lastRowFirstColumn="0" w:lastRowLastColumn="0"/>
+            <w:tcW w:w="4508" w:type="dxa"/>
+          </w:tcPr>
+          <w:p>
+            <w:pPr>
+              <w:jc w:val="center"/>
+              <w:rPr>
+                <w:b w:val="0"/>
+                <w:bCs w:val="0"/>
+                <w:lang w:val="de-DE"/>
+              </w:rPr>
+            </w:pPr>
+            <w:proofErr w:type="gramStart"/>
+            <w:r>
+              <w:rPr>
+                <w:b w:val="0"/>
+                <w:bCs w:val="0"/>
+                <w:lang w:val="de-DE"/>
+              </w:rPr>
+              <w:t>API Server</w:t>
+            </w:r>
+            <w:proofErr w:type="gramEnd"/>
+          </w:p>
+        </w:tc>
+        <w:tc>
+          <w:tcPr>
+            <w:tcW w:w="4508" w:type="dxa"/>
+          </w:tcPr>
+          <w:p>
+            <w:pPr>
+              <w:jc w:val="center"/>
+              <w:cnfStyle w:val="000000000000" w:firstRow="0" w:lastRow="0" w:firstColumn="0" w:lastColumn="0" w:oddVBand="0" w:evenVBand="0" w:oddHBand="0" w:evenHBand="0" w:firstRowFirstColumn="0" w:firstRowLastColumn="0" w:lastRowFirstColumn="0" w:lastRowLastColumn="0"/>
+              <w:rPr>
+                <w:lang w:val="de-DE"/>
+              </w:rPr>
+            </w:pPr>
+            <w:r>
+              <w:rPr>
+                <w:lang w:val="de-DE"/>
+              </w:rPr>
+              <w:t>Clemens Maas</w:t>
+            </w:r>
+          </w:p>
+        </w:tc>
+      </w:tr>
+      <w:tr>
+        <w:trPr>
+          <w:trHeight w:val="70"/>
+        </w:trPr>
+        <w:tc>
+          <w:tcPr>
+            <w:cnfStyle w:val="001000000000" w:firstRow="0" w:lastRow="0" w:firstColumn="1" w:lastColumn="0" w:oddVBand="0" w:evenVBand="0" w:oddHBand="0" w:evenHBand="0" w:firstRowFirstColumn="0" w:firstRowLastColumn="0" w:lastRowFirstColumn="0" w:lastRowLastColumn="0"/>
+            <w:tcW w:w="4508" w:type="dxa"/>
+          </w:tcPr>
+          <w:p>
+            <w:pPr>
+              <w:jc w:val="center"/>
+              <w:rPr>
+                <w:b w:val="0"/>
+                <w:bCs w:val="0"/>
+                <w:lang w:val="de-DE"/>
+              </w:rPr>
+            </w:pPr>
+            <w:r>
+              <w:rPr>
+                <w:b w:val="0"/>
+                <w:bCs w:val="0"/>
+                <w:lang w:val="de-DE"/>
+              </w:rPr>
+              <w:t>Datenbank</w:t>
+            </w:r>
+          </w:p>
+        </w:tc>
+        <w:tc>
+          <w:tcPr>
+            <w:tcW w:w="4508" w:type="dxa"/>
+          </w:tcPr>
+          <w:p>
+            <w:pPr>
+              <w:jc w:val="center"/>
+              <w:cnfStyle w:val="000000000000" w:firstRow="0" w:lastRow="0" w:firstColumn="0" w:lastColumn="0" w:oddVBand="0" w:evenVBand="0" w:oddHBand="0" w:evenHBand="0" w:firstRowFirstColumn="0" w:firstRowLastColumn="0" w:lastRowFirstColumn="0" w:lastRowLastColumn="0"/>
+              <w:rPr>
+                <w:lang w:val="de-DE"/>
+              </w:rPr>
+            </w:pPr>
+            <w:r>
+              <w:rPr>
+                <w:lang w:val="de-DE"/>
+              </w:rPr>
+              <w:t>Clemens Maas</w:t>
+            </w:r>
+          </w:p>
+        </w:tc>
+      </w:tr>
+    </w:tbl>
+    <w:p>
+      <w:pPr>
+        <w:pStyle w:val="Heading4"/>
+        <w:rPr>
+          <w:lang w:val="en-GB"/>
+        </w:rPr>
+      </w:pPr>
+      <w:r>
+        <w:rPr>
+          <w:lang w:val="en-GB"/>
+        </w:rPr>
+        <w:t>Rollenzuordnung</w:t>
+      </w:r>
+    </w:p>
+    <w:tbl>
+      <w:tblPr>
+        <w:tblStyle w:val="GridTable1Light-Accent1"/>
+        <w:tblW w:w="0" w:type="auto"/>
+        <w:tblLook w:val="04A0" w:firstRow="1" w:lastRow="0" w:firstColumn="1" w:lastColumn="0" w:noHBand="0" w:noVBand="1"/>
+      </w:tblPr>
+      <w:tblGrid>
+        <w:gridCol w:w="4508"/>
+        <w:gridCol w:w="4508"/>
+      </w:tblGrid>
+      <w:tr>
+        <w:trPr>
+          <w:cnfStyle w:val="100000000000" w:firstRow="1" w:lastRow="0" w:firstColumn="0" w:lastColumn="0" w:oddVBand="0" w:evenVBand="0" w:oddHBand="0" w:evenHBand="0" w:firstRowFirstColumn="0" w:firstRowLastColumn="0" w:lastRowFirstColumn="0" w:lastRowLastColumn="0"/>
+        </w:trPr>
+        <w:tc>
+          <w:tcPr>
+            <w:cnfStyle w:val="001000000000" w:firstRow="0" w:lastRow="0" w:firstColumn="1" w:lastColumn="0" w:oddVBand="0" w:evenVBand="0" w:oddHBand="0" w:evenHBand="0" w:firstRowFirstColumn="0" w:firstRowLastColumn="0" w:lastRowFirstColumn="0" w:lastRowLastColumn="0"/>
+            <w:tcW w:w="4508" w:type="dxa"/>
+            <w:vAlign w:val="center"/>
+          </w:tcPr>
+          <w:p>
+            <w:pPr>
+              <w:jc w:val="center"/>
+              <w:rPr>
+                <w:lang w:val="en-GB"/>
+              </w:rPr>
+            </w:pPr>
+            <w:r>
+              <w:rPr>
+                <w:lang w:val="en-GB"/>
+              </w:rPr>
+              <w:t>Rolle</w:t>
+            </w:r>
+          </w:p>
+        </w:tc>
+        <w:tc>
+          <w:tcPr>
+            <w:tcW w:w="4508" w:type="dxa"/>
+            <w:vAlign w:val="center"/>
+          </w:tcPr>
+          <w:p>
+            <w:pPr>
+              <w:jc w:val="center"/>
+              <w:cnfStyle w:val="100000000000" w:firstRow="1" w:lastRow="0" w:firstColumn="0" w:lastColumn="0" w:oddVBand="0" w:evenVBand="0" w:oddHBand="0" w:evenHBand="0" w:firstRowFirstColumn="0" w:firstRowLastColumn="0" w:lastRowFirstColumn="0" w:lastRowLastColumn="0"/>
+              <w:rPr>
+                <w:lang w:val="en-GB"/>
+              </w:rPr>
+            </w:pPr>
+            <w:r>
+              <w:rPr>
+                <w:lang w:val="en-GB"/>
+              </w:rPr>
+              <w:t>Person</w:t>
+            </w:r>
+          </w:p>
+        </w:tc>
+      </w:tr>
+      <w:tr>
+        <w:tc>
+          <w:tcPr>
+            <w:cnfStyle w:val="001000000000" w:firstRow="0" w:lastRow="0" w:firstColumn="1" w:lastColumn="0" w:oddVBand="0" w:evenVBand="0" w:oddHBand="0" w:evenHBand="0" w:firstRowFirstColumn="0" w:firstRowLastColumn="0" w:lastRowFirstColumn="0" w:lastRowLastColumn="0"/>
+            <w:tcW w:w="4508" w:type="dxa"/>
+            <w:vAlign w:val="center"/>
+          </w:tcPr>
+          <w:p>
+            <w:pPr>
+              <w:jc w:val="center"/>
+              <w:rPr>
+                <w:b w:val="0"/>
+                <w:bCs w:val="0"/>
+                <w:lang w:val="en-GB"/>
+              </w:rPr>
+            </w:pPr>
+            <w:r>
+              <w:rPr>
+                <w:b w:val="0"/>
+                <w:bCs w:val="0"/>
+                <w:lang w:val="en-GB"/>
+              </w:rPr>
+              <w:t>Frontend-</w:t>
+            </w:r>
+            <w:proofErr w:type="spellStart"/>
+            <w:r>
+              <w:rPr>
+                <w:b w:val="0"/>
+                <w:bCs w:val="0"/>
+                <w:lang w:val="en-GB"/>
+              </w:rPr>
+              <w:t>Entwickler</w:t>
+            </w:r>
+            <w:proofErr w:type="spellEnd"/>
+            <w:r>
+              <w:rPr>
+                <w:b w:val="0"/>
+                <w:bCs w:val="0"/>
+                <w:lang w:val="en-GB"/>
+              </w:rPr>
+              <w:t xml:space="preserve"> | </w:t>
+            </w:r>
+            <w:proofErr w:type="spellStart"/>
+            <w:r>
+              <w:rPr>
+                <w:b w:val="0"/>
+                <w:bCs w:val="0"/>
+                <w:lang w:val="en-GB"/>
+              </w:rPr>
+              <w:t>Softwarearchitekt</w:t>
+            </w:r>
+            <w:proofErr w:type="spellEnd"/>
+          </w:p>
+        </w:tc>
+        <w:tc>
+          <w:tcPr>
+            <w:tcW w:w="4508" w:type="dxa"/>
+            <w:vAlign w:val="center"/>
+          </w:tcPr>
+          <w:p>
+            <w:pPr>
+              <w:jc w:val="center"/>
+              <w:cnfStyle w:val="000000000000" w:firstRow="0" w:lastRow="0" w:firstColumn="0" w:lastColumn="0" w:oddVBand="0" w:evenVBand="0" w:oddHBand="0" w:evenHBand="0" w:firstRowFirstColumn="0" w:firstRowLastColumn="0" w:lastRowFirstColumn="0" w:lastRowLastColumn="0"/>
+              <w:rPr>
+                <w:lang w:val="en-GB"/>
+              </w:rPr>
+            </w:pPr>
+            <w:r>
+              <w:rPr>
+                <w:lang w:val="de-DE"/>
+              </w:rPr>
+              <w:t>Marcel Sander</w:t>
+            </w:r>
+          </w:p>
+        </w:tc>
+      </w:tr>
+      <w:tr>
+        <w:tc>
+          <w:tcPr>
+            <w:cnfStyle w:val="001000000000" w:firstRow="0" w:lastRow="0" w:firstColumn="1" w:lastColumn="0" w:oddVBand="0" w:evenVBand="0" w:oddHBand="0" w:evenHBand="0" w:firstRowFirstColumn="0" w:firstRowLastColumn="0" w:lastRowFirstColumn="0" w:lastRowLastColumn="0"/>
+            <w:tcW w:w="4508" w:type="dxa"/>
+            <w:vAlign w:val="center"/>
+          </w:tcPr>
+          <w:p>
+            <w:pPr>
+              <w:jc w:val="center"/>
+              <w:rPr>
+                <w:b w:val="0"/>
+                <w:bCs w:val="0"/>
+                <w:lang w:val="en-GB"/>
+              </w:rPr>
+            </w:pPr>
+            <w:r>
+              <w:rPr>
+                <w:b w:val="0"/>
+                <w:bCs w:val="0"/>
+                <w:lang w:val="en-GB"/>
+              </w:rPr>
+              <w:t>Backend</w:t>
+            </w:r>
+            <w:r>
+              <w:rPr>
+                <w:b w:val="0"/>
+                <w:bCs w:val="0"/>
+                <w:lang w:val="en-GB"/>
+              </w:rPr>
+              <w:t>-</w:t>
+            </w:r>
+            <w:proofErr w:type="spellStart"/>
+            <w:r>
+              <w:rPr>
+                <w:b w:val="0"/>
+                <w:bCs w:val="0"/>
+                <w:lang w:val="en-GB"/>
+              </w:rPr>
+              <w:t>Entwickler</w:t>
+            </w:r>
+            <w:proofErr w:type="spellEnd"/>
+            <w:r>
+              <w:rPr>
+                <w:b w:val="0"/>
+                <w:bCs w:val="0"/>
+                <w:lang w:val="en-GB"/>
+              </w:rPr>
+              <w:t xml:space="preserve"> | </w:t>
+            </w:r>
+            <w:proofErr w:type="spellStart"/>
+            <w:r>
+              <w:rPr>
+                <w:b w:val="0"/>
+                <w:bCs w:val="0"/>
+                <w:lang w:val="en-GB"/>
+              </w:rPr>
+              <w:t>Softwarearchitekt</w:t>
+            </w:r>
+            <w:proofErr w:type="spellEnd"/>
+          </w:p>
+        </w:tc>
+        <w:tc>
+          <w:tcPr>
+            <w:tcW w:w="4508" w:type="dxa"/>
+            <w:vAlign w:val="center"/>
+          </w:tcPr>
+          <w:p>
+            <w:pPr>
+              <w:jc w:val="center"/>
+              <w:cnfStyle w:val="000000000000" w:firstRow="0" w:lastRow="0" w:firstColumn="0" w:lastColumn="0" w:oddVBand="0" w:evenVBand="0" w:oddHBand="0" w:evenHBand="0" w:firstRowFirstColumn="0" w:firstRowLastColumn="0" w:lastRowFirstColumn="0" w:lastRowLastColumn="0"/>
+              <w:rPr>
+                <w:lang w:val="en-GB"/>
+              </w:rPr>
+            </w:pPr>
+            <w:r>
+              <w:rPr>
+                <w:lang w:val="de-DE"/>
+              </w:rPr>
+              <w:t>Clemens Maas</w:t>
+            </w:r>
+          </w:p>
+        </w:tc>
+      </w:tr>
+    </w:tbl>
+    <w:p>
+      <w:pPr>
+        <w:rPr>
+          <w:caps/>
+          <w:spacing w:val="15"/>
+          <w:lang w:val="en-GB"/>
+        </w:rPr>
+      </w:pPr>
+      <w:r>
+        <w:rPr>
+          <w:lang w:val="en-GB"/>
+        </w:rPr>
+        <w:br w:type="page"/>
+      </w:r>
+    </w:p>
+    <w:p>
+      <w:pPr>
+        <w:pStyle w:val="Heading2"/>
+        <w:rPr>
+          <w:lang w:val="en-GB"/>
+        </w:rPr>
+      </w:pPr>
+      <w:bookmarkStart w:id="29" w:name="_Toc98810798"/>
+      <w:r>
+        <w:rPr>
+          <w:lang w:val="en-GB"/>
+        </w:rPr>
+        <w:lastRenderedPageBreak/>
+        <w:t>Grober Projektplan</w:t>
+      </w:r>
+      <w:bookmarkEnd w:id="29"/>
+    </w:p>
+    <w:p>
+      <w:pPr>
+        <w:rPr>
+          <w:lang w:val="en-GB"/>
+        </w:rPr>
+      </w:pPr>
+      <w:r>
+        <w:rPr>
+          <w:b/>
+          <w:bCs/>
+          <w:lang w:val="en-GB"/>
+        </w:rPr>
+        <w:t>Backend</w:t>
+      </w:r>
+      <w:r>
+        <w:rPr>
+          <w:lang w:val="en-GB"/>
+        </w:rPr>
+        <w:t xml:space="preserve">: </w:t>
+      </w:r>
+      <w:hyperlink r:id="rId19" w:history="1">
+        <w:r>
+          <w:rPr>
+            <w:rStyle w:val="Hyperlink"/>
+            <w:lang w:val="en-GB"/>
+          </w:rPr>
+          <w:t>Kanban Board</w:t>
+        </w:r>
+      </w:hyperlink>
     </w:p>
     <w:sectPr>
       <w:pgSz w:w="11906" w:h="16838"/>
@@ -7610,6 +9540,126 @@
     </w:r>
   </w:p>
 </w:hdr>
+</file>
+
+<file path=word/numbering.xml><?xml version="1.0" encoding="utf-8"?>
+<w:numbering xmlns:wpc="http://schemas.microsoft.com/office/word/2010/wordprocessingCanvas" xmlns:cx="http://schemas.microsoft.com/office/drawing/2014/chartex" xmlns:cx1="http://schemas.microsoft.com/office/drawing/2015/9/8/chartex" xmlns:cx2="http://schemas.microsoft.com/office/drawing/2015/10/21/chartex" xmlns:cx3="http://schemas.microsoft.com/office/drawing/2016/5/9/chartex" xmlns:cx4="http://schemas.microsoft.com/office/drawing/2016/5/10/chartex" xmlns:cx5="http://schemas.microsoft.com/office/drawing/2016/5/11/chartex" xmlns:cx6="http://schemas.microsoft.com/office/drawing/2016/5/12/chartex" xmlns:cx7="http://schemas.microsoft.com/office/drawing/2016/5/13/chartex" xmlns:cx8="http://schemas.microsoft.com/office/drawing/2016/5/14/chartex" xmlns:mc="http://schemas.openxmlformats.org/markup-compatibility/2006" xmlns:aink="http://schemas.microsoft.com/office/drawing/2016/ink" xmlns:am3d="http://schemas.microsoft.com/office/drawing/2017/model3d" xmlns:o="urn:schemas-microsoft-com:office:office" xmlns:r="http://schemas.openxmlformats.org/officeDocument/2006/relationships" xmlns:m="http://schemas.openxmlformats.org/officeDocument/2006/math" xmlns:v="urn:schemas-microsoft-com:vml" xmlns:wp14="http://schemas.microsoft.com/office/word/2010/wordprocessingDrawing" xmlns:wp="http://schemas.openxmlformats.org/drawingml/2006/wordprocessingDrawing" xmlns:w10="urn:schemas-microsoft-com:office:word" xmlns:w="http://schemas.openxmlformats.org/wordprocessingml/2006/main" xmlns:w14="http://schemas.microsoft.com/office/word/2010/wordml" xmlns:w15="http://schemas.microsoft.com/office/word/2012/wordml" xmlns:w16cex="http://schemas.microsoft.com/office/word/2018/wordml/cex" xmlns:w16cid="http://schemas.microsoft.com/office/word/2016/wordml/cid" xmlns:w16="http://schemas.microsoft.com/office/word/2018/wordml" xmlns:w16sdtdh="http://schemas.microsoft.com/office/word/2020/wordml/sdtdatahash" xmlns:w16se="http://schemas.microsoft.com/office/word/2015/wordml/symex" xmlns:wpg="http://schemas.microsoft.com/office/word/2010/wordprocessingGroup" xmlns:wpi="http://schemas.microsoft.com/office/word/2010/wordprocessingInk" xmlns:wne="http://schemas.microsoft.com/office/word/2006/wordml" xmlns:wps="http://schemas.microsoft.com/office/word/2010/wordprocessingShape" mc:Ignorable="w14 w15 w16se w16cid w16 w16cex w16sdtdh wp14">
+  <w:abstractNum w:abstractNumId="0" w15:restartNumberingAfterBreak="0">
+    <w:nsid w:val="70E96D9C"/>
+    <w:multiLevelType w:val="hybridMultilevel"/>
+    <w:tmpl w:val="0C3C93B8"/>
+    <w:lvl w:ilvl="0" w:tplc="1AC42F6E">
+      <w:numFmt w:val="bullet"/>
+      <w:lvlText w:val=""/>
+      <w:lvlJc w:val="left"/>
+      <w:pPr>
+        <w:ind w:left="720" w:hanging="360"/>
+      </w:pPr>
+      <w:rPr>
+        <w:rFonts w:ascii="Wingdings" w:eastAsiaTheme="minorEastAsia" w:hAnsi="Wingdings" w:cstheme="minorBidi" w:hint="default"/>
+      </w:rPr>
+    </w:lvl>
+    <w:lvl w:ilvl="1" w:tplc="20000003" w:tentative="1">
+      <w:start w:val="1"/>
+      <w:numFmt w:val="bullet"/>
+      <w:lvlText w:val="o"/>
+      <w:lvlJc w:val="left"/>
+      <w:pPr>
+        <w:ind w:left="1440" w:hanging="360"/>
+      </w:pPr>
+      <w:rPr>
+        <w:rFonts w:ascii="Courier New" w:hAnsi="Courier New" w:cs="Courier New" w:hint="default"/>
+      </w:rPr>
+    </w:lvl>
+    <w:lvl w:ilvl="2" w:tplc="20000005" w:tentative="1">
+      <w:start w:val="1"/>
+      <w:numFmt w:val="bullet"/>
+      <w:lvlText w:val=""/>
+      <w:lvlJc w:val="left"/>
+      <w:pPr>
+        <w:ind w:left="2160" w:hanging="360"/>
+      </w:pPr>
+      <w:rPr>
+        <w:rFonts w:ascii="Wingdings" w:hAnsi="Wingdings" w:hint="default"/>
+      </w:rPr>
+    </w:lvl>
+    <w:lvl w:ilvl="3" w:tplc="20000001" w:tentative="1">
+      <w:start w:val="1"/>
+      <w:numFmt w:val="bullet"/>
+      <w:lvlText w:val=""/>
+      <w:lvlJc w:val="left"/>
+      <w:pPr>
+        <w:ind w:left="2880" w:hanging="360"/>
+      </w:pPr>
+      <w:rPr>
+        <w:rFonts w:ascii="Symbol" w:hAnsi="Symbol" w:hint="default"/>
+      </w:rPr>
+    </w:lvl>
+    <w:lvl w:ilvl="4" w:tplc="20000003" w:tentative="1">
+      <w:start w:val="1"/>
+      <w:numFmt w:val="bullet"/>
+      <w:lvlText w:val="o"/>
+      <w:lvlJc w:val="left"/>
+      <w:pPr>
+        <w:ind w:left="3600" w:hanging="360"/>
+      </w:pPr>
+      <w:rPr>
+        <w:rFonts w:ascii="Courier New" w:hAnsi="Courier New" w:cs="Courier New" w:hint="default"/>
+      </w:rPr>
+    </w:lvl>
+    <w:lvl w:ilvl="5" w:tplc="20000005" w:tentative="1">
+      <w:start w:val="1"/>
+      <w:numFmt w:val="bullet"/>
+      <w:lvlText w:val=""/>
+      <w:lvlJc w:val="left"/>
+      <w:pPr>
+        <w:ind w:left="4320" w:hanging="360"/>
+      </w:pPr>
+      <w:rPr>
+        <w:rFonts w:ascii="Wingdings" w:hAnsi="Wingdings" w:hint="default"/>
+      </w:rPr>
+    </w:lvl>
+    <w:lvl w:ilvl="6" w:tplc="20000001" w:tentative="1">
+      <w:start w:val="1"/>
+      <w:numFmt w:val="bullet"/>
+      <w:lvlText w:val=""/>
+      <w:lvlJc w:val="left"/>
+      <w:pPr>
+        <w:ind w:left="5040" w:hanging="360"/>
+      </w:pPr>
+      <w:rPr>
+        <w:rFonts w:ascii="Symbol" w:hAnsi="Symbol" w:hint="default"/>
+      </w:rPr>
+    </w:lvl>
+    <w:lvl w:ilvl="7" w:tplc="20000003" w:tentative="1">
+      <w:start w:val="1"/>
+      <w:numFmt w:val="bullet"/>
+      <w:lvlText w:val="o"/>
+      <w:lvlJc w:val="left"/>
+      <w:pPr>
+        <w:ind w:left="5760" w:hanging="360"/>
+      </w:pPr>
+      <w:rPr>
+        <w:rFonts w:ascii="Courier New" w:hAnsi="Courier New" w:cs="Courier New" w:hint="default"/>
+      </w:rPr>
+    </w:lvl>
+    <w:lvl w:ilvl="8" w:tplc="20000005" w:tentative="1">
+      <w:start w:val="1"/>
+      <w:numFmt w:val="bullet"/>
+      <w:lvlText w:val=""/>
+      <w:lvlJc w:val="left"/>
+      <w:pPr>
+        <w:ind w:left="6480" w:hanging="360"/>
+      </w:pPr>
+      <w:rPr>
+        <w:rFonts w:ascii="Wingdings" w:hAnsi="Wingdings" w:hint="default"/>
+      </w:rPr>
+    </w:lvl>
+  </w:abstractNum>
+  <w:num w:numId="1">
+    <w:abstractNumId w:val="0"/>
+  </w:num>
+</w:numbering>
 </file>
 
 <file path=word/styles.xml><?xml version="1.0" encoding="utf-8"?>
@@ -8090,7 +10140,6 @@
     <w:next w:val="Normal"/>
     <w:link w:val="Heading4Char"/>
     <w:uiPriority w:val="9"/>
-    <w:semiHidden/>
     <w:unhideWhenUsed/>
     <w:qFormat/>
     <w:rsid w:val="008361BF"/>
@@ -8287,7 +10336,6 @@
     <w:basedOn w:val="DefaultParagraphFont"/>
     <w:link w:val="Heading4"/>
     <w:uiPriority w:val="9"/>
-    <w:semiHidden/>
     <w:rsid w:val="008361BF"/>
     <w:rPr>
       <w:caps/>

</xml_diff>

<commit_message>
added more pictures to documentation
</commit_message>
<xml_diff>
--- a/Doc/Specifications.docx
+++ b/Doc/Specifications.docx
@@ -363,6 +363,7 @@
                                   <w:dataBinding w:prefixMappings="xmlns:ns0='http://purl.org/dc/elements/1.1/' xmlns:ns1='http://schemas.openxmlformats.org/package/2006/metadata/core-properties' " w:xpath="/ns1:coreProperties[1]/ns0:creator[1]" w:storeItemID="{6C3C8BC8-F283-45AE-878A-BAB7291924A1}"/>
                                   <w:text/>
                                 </w:sdtPr>
+                                <w:sdtEndPr/>
                                 <w:sdtContent>
                                   <w:p>
                                     <w:pPr>
@@ -431,6 +432,7 @@
                                     <w:dataBinding w:prefixMappings="xmlns:ns0='http://schemas.microsoft.com/office/2006/coverPageProps' " w:xpath="/ns0:CoverPageProperties[1]/ns0:CompanyEmail[1]" w:storeItemID="{55AF091B-3C7A-41E3-B477-F2FDAA23CFDA}"/>
                                     <w:text/>
                                   </w:sdtPr>
+                                  <w:sdtEndPr/>
                                   <w:sdtContent>
                                     <w:r>
                                       <w:rPr>
@@ -486,6 +488,7 @@
                             <w:dataBinding w:prefixMappings="xmlns:ns0='http://purl.org/dc/elements/1.1/' xmlns:ns1='http://schemas.openxmlformats.org/package/2006/metadata/core-properties' " w:xpath="/ns1:coreProperties[1]/ns0:creator[1]" w:storeItemID="{6C3C8BC8-F283-45AE-878A-BAB7291924A1}"/>
                             <w:text/>
                           </w:sdtPr>
+                          <w:sdtEndPr/>
                           <w:sdtContent>
                             <w:p>
                               <w:pPr>
@@ -554,6 +557,7 @@
                               <w:dataBinding w:prefixMappings="xmlns:ns0='http://schemas.microsoft.com/office/2006/coverPageProps' " w:xpath="/ns0:CoverPageProperties[1]/ns0:CompanyEmail[1]" w:storeItemID="{55AF091B-3C7A-41E3-B477-F2FDAA23CFDA}"/>
                               <w:text/>
                             </w:sdtPr>
+                            <w:sdtEndPr/>
                             <w:sdtContent>
                               <w:r>
                                 <w:rPr>
@@ -713,6 +717,7 @@
                                   <w:dataBinding w:prefixMappings="xmlns:ns0='http://purl.org/dc/elements/1.1/' xmlns:ns1='http://schemas.openxmlformats.org/package/2006/metadata/core-properties' " w:xpath="/ns1:coreProperties[1]/ns0:subject[1]" w:storeItemID="{6C3C8BC8-F283-45AE-878A-BAB7291924A1}"/>
                                   <w:text/>
                                 </w:sdtPr>
+                                <w:sdtEndPr/>
                                 <w:sdtContent>
                                   <w:p>
                                     <w:pPr>
@@ -836,6 +841,7 @@
                             <w:dataBinding w:prefixMappings="xmlns:ns0='http://purl.org/dc/elements/1.1/' xmlns:ns1='http://schemas.openxmlformats.org/package/2006/metadata/core-properties' " w:xpath="/ns1:coreProperties[1]/ns0:subject[1]" w:storeItemID="{6C3C8BC8-F283-45AE-878A-BAB7291924A1}"/>
                             <w:text/>
                           </w:sdtPr>
+                          <w:sdtEndPr/>
                           <w:sdtContent>
                             <w:p>
                               <w:pPr>
@@ -961,6 +967,7 @@
                                   <w:dataBinding w:prefixMappings="xmlns:ns0='http://schemas.microsoft.com/office/2006/coverPageProps' " w:xpath="/ns0:CoverPageProperties[1]/ns0:Abstract[1]" w:storeItemID="{55AF091B-3C7A-41E3-B477-F2FDAA23CFDA}"/>
                                   <w:text w:multiLine="1"/>
                                 </w:sdtPr>
+                                <w:sdtEndPr/>
                                 <w:sdtContent>
                                   <w:p>
                                     <w:pPr>
@@ -1046,6 +1053,7 @@
                             <w:dataBinding w:prefixMappings="xmlns:ns0='http://schemas.microsoft.com/office/2006/coverPageProps' " w:xpath="/ns0:CoverPageProperties[1]/ns0:Abstract[1]" w:storeItemID="{55AF091B-3C7A-41E3-B477-F2FDAA23CFDA}"/>
                             <w:text w:multiLine="1"/>
                           </w:sdtPr>
+                          <w:sdtEndPr/>
                           <w:sdtContent>
                             <w:p>
                               <w:pPr>
@@ -1112,6 +1120,13 @@
     </w:p>
     <w:sdt>
       <w:sdtPr>
+        <w:rPr>
+          <w:caps w:val="0"/>
+          <w:color w:val="auto"/>
+          <w:spacing w:val="0"/>
+          <w:sz w:val="20"/>
+          <w:szCs w:val="20"/>
+        </w:rPr>
         <w:id w:val="639003843"/>
         <w:docPartObj>
           <w:docPartGallery w:val="Table of Contents"/>
@@ -1122,12 +1137,7 @@
         <w:rPr>
           <w:b/>
           <w:bCs/>
-          <w:caps w:val="0"/>
           <w:noProof/>
-          <w:color w:val="auto"/>
-          <w:spacing w:val="0"/>
-          <w:sz w:val="20"/>
-          <w:szCs w:val="20"/>
         </w:rPr>
       </w:sdtEndPr>
       <w:sdtContent>
@@ -3284,14 +3294,14 @@
         <w:rPr>
           <w:sz w:val="40"/>
           <w:szCs w:val="40"/>
-          <w:lang w:val="en-GB"/>
+          <w:lang w:val="de-DE"/>
         </w:rPr>
       </w:pPr>
       <w:r>
         <w:rPr>
           <w:sz w:val="40"/>
           <w:szCs w:val="40"/>
-          <w:lang w:val="en-GB"/>
+          <w:lang w:val="de-DE"/>
         </w:rPr>
         <w:t>Anforderungs und Entwurfsspezifikationen</w:t>
       </w:r>
@@ -3300,13 +3310,13 @@
       <w:pPr>
         <w:pStyle w:val="Heading1"/>
         <w:rPr>
-          <w:lang w:val="en-GB"/>
+          <w:lang w:val="de-DE"/>
         </w:rPr>
       </w:pPr>
       <w:bookmarkStart w:id="1" w:name="_Toc98810770"/>
       <w:r>
         <w:rPr>
-          <w:lang w:val="en-GB"/>
+          <w:lang w:val="de-DE"/>
         </w:rPr>
         <w:t>Einführung</w:t>
       </w:r>
@@ -3316,19 +3326,19 @@
       <w:pPr>
         <w:pStyle w:val="Heading2"/>
         <w:rPr>
-          <w:lang w:val="en-GB"/>
+          <w:lang w:val="de-DE"/>
         </w:rPr>
       </w:pPr>
       <w:bookmarkStart w:id="2" w:name="_Toc98810771"/>
       <w:r>
         <w:rPr>
-          <w:lang w:val="en-GB"/>
+          <w:lang w:val="de-DE"/>
         </w:rPr>
         <w:t>B</w:t>
       </w:r>
       <w:r>
         <w:rPr>
-          <w:lang w:val="en-GB"/>
+          <w:lang w:val="de-DE"/>
         </w:rPr>
         <w:t>eschreibung</w:t>
       </w:r>
@@ -4398,7 +4408,12 @@
           <w:lang w:val="de-DE"/>
         </w:rPr>
         <w:br/>
-        <w:t>//TODO</w:t>
+      </w:r>
+      <w:r>
+        <w:rPr>
+          <w:lang w:val="de-DE"/>
+        </w:rPr>
+        <w:t>Da wir nur zwei Mitglieder sind, haben wir uns in jeweils dem „Frontend“ und dem „Backend“ eingeteilt und die Aufgaben so komplett getrennt.</w:t>
       </w:r>
     </w:p>
     <w:p>
@@ -4420,7 +4435,25 @@
           <w:lang w:val="de-DE"/>
         </w:rPr>
         <w:br/>
-        <w:t>//TODO</w:t>
+      </w:r>
+      <w:r>
+        <w:rPr>
+          <w:lang w:val="de-DE"/>
+        </w:rPr>
+        <w:t>-&gt; User | Der User ist die Person die tatsächlich das Spiel spielt.</w:t>
+      </w:r>
+      <w:r>
+        <w:rPr>
+          <w:lang w:val="de-DE"/>
+        </w:rPr>
+        <w:br/>
+        <w:t xml:space="preserve">-&gt; </w:t>
+      </w:r>
+      <w:r>
+        <w:rPr>
+          <w:lang w:val="de-DE"/>
+        </w:rPr>
+        <w:t>Administrator | Die Entwickler des Spiels, die den Spielverlauf überwachen können und die Systeme warten</w:t>
       </w:r>
     </w:p>
     <w:p>
@@ -4437,2036 +4470,43 @@
         </w:rPr>
         <w:t>Use-Case Diagramme</w:t>
       </w:r>
-      <w:r>
-        <w:rPr>
-          <w:lang w:val="de-DE"/>
-        </w:rPr>
-        <w:br/>
-        <w:t>//TODO</w:t>
-      </w:r>
     </w:p>
     <w:p>
       <w:pPr>
+        <w:pStyle w:val="Heading3"/>
         <w:rPr>
           <w:lang w:val="de-DE"/>
         </w:rPr>
       </w:pPr>
       <w:r>
         <w:rPr>
-          <w:b/>
-          <w:bCs/>
-          <w:lang w:val="de-DE"/>
-        </w:rPr>
-        <w:t>Akteure sowie andere Begriffe der implementierten Fachdomäne definieren</w:t>
-      </w:r>
-      <w:r>
-        <w:rPr>
-          <w:lang w:val="de-DE"/>
-        </w:rPr>
-        <w:br/>
-        <w:t>//TODO</w:t>
+          <w:lang w:val="de-DE"/>
+        </w:rPr>
+        <w:t>Use-Case Diagramm: Spieler -&gt; Spie</w:t>
+      </w:r>
+      <w:r>
+        <w:rPr>
+          <w:lang w:val="de-DE"/>
+        </w:rPr>
+        <w:t>l</w:t>
       </w:r>
     </w:p>
     <w:p>
       <w:pPr>
-        <w:pStyle w:val="Heading2"/>
         <w:rPr>
           <w:lang w:val="de-DE"/>
         </w:rPr>
       </w:pPr>
-      <w:bookmarkStart w:id="7" w:name="_Toc98810776"/>
-      <w:r>
-        <w:rPr>
-          <w:lang w:val="de-DE"/>
-        </w:rPr>
-        <w:t>Nicht-funktionale Anforderungen</w:t>
-      </w:r>
-      <w:bookmarkEnd w:id="7"/>
-    </w:p>
-    <w:p>
-      <w:pPr>
-        <w:rPr>
-          <w:lang w:val="de-DE"/>
-        </w:rPr>
-      </w:pPr>
-      <w:r>
-        <w:rPr>
-          <w:b/>
-          <w:bCs/>
-          <w:lang w:val="de-DE"/>
-        </w:rPr>
-        <w:t>Rahmenbedingungen</w:t>
-      </w:r>
-      <w:r>
-        <w:rPr>
-          <w:b/>
-          <w:bCs/>
-          <w:lang w:val="de-DE"/>
-        </w:rPr>
-        <w:br/>
-      </w:r>
-      <w:r>
-        <w:rPr>
-          <w:lang w:val="de-DE"/>
-        </w:rPr>
-        <w:t>Protokolle: TCP</w:t>
-      </w:r>
-      <w:r>
-        <w:rPr>
-          <w:lang w:val="de-DE"/>
-        </w:rPr>
-        <w:t>/UDP</w:t>
-      </w:r>
-      <w:r>
-        <w:rPr>
-          <w:lang w:val="de-DE"/>
-        </w:rPr>
-        <w:br/>
-        <w:t xml:space="preserve">Hardware: </w:t>
-      </w:r>
-      <w:proofErr w:type="spellStart"/>
-      <w:r>
-        <w:rPr>
-          <w:lang w:val="de-DE"/>
-        </w:rPr>
-        <w:t>Full</w:t>
-      </w:r>
-      <w:proofErr w:type="spellEnd"/>
-      <w:r>
-        <w:rPr>
-          <w:lang w:val="de-DE"/>
-        </w:rPr>
-        <w:t xml:space="preserve"> HD+ Auflösung</w:t>
-      </w:r>
-      <w:r>
-        <w:rPr>
-          <w:lang w:val="de-DE"/>
-        </w:rPr>
-        <w:t xml:space="preserve">, </w:t>
-      </w:r>
-      <w:r>
-        <w:rPr>
-          <w:lang w:val="de-DE"/>
-        </w:rPr>
-        <w:t>Prozessor mit Threading</w:t>
-      </w:r>
-      <w:r>
-        <w:rPr>
-          <w:lang w:val="de-DE"/>
-        </w:rPr>
-        <w:t>, aktive Internetverbindung</w:t>
-      </w:r>
-      <w:r>
-        <w:rPr>
-          <w:lang w:val="de-DE"/>
-        </w:rPr>
-        <w:t xml:space="preserve"> (220B/s+)</w:t>
-      </w:r>
-    </w:p>
-    <w:p>
-      <w:pPr>
-        <w:rPr>
-          <w:lang w:val="de-DE"/>
-        </w:rPr>
-      </w:pPr>
-      <w:r>
-        <w:rPr>
-          <w:b/>
-          <w:bCs/>
-          <w:lang w:val="de-DE"/>
-        </w:rPr>
-        <w:t>Betriebsbedingungen</w:t>
-      </w:r>
-      <w:r>
-        <w:rPr>
-          <w:lang w:val="de-DE"/>
-        </w:rPr>
-        <w:br/>
-        <w:t>Bedingungen nach eigener Vorgabe:</w:t>
-      </w:r>
-      <w:r>
-        <w:rPr>
-          <w:lang w:val="de-DE"/>
-        </w:rPr>
-        <w:br/>
-        <w:t xml:space="preserve">Plattform: Windows 7/8/10/11, </w:t>
-      </w:r>
-      <w:r>
-        <w:rPr>
-          <w:lang w:val="de-DE"/>
-        </w:rPr>
-        <w:t>Linux Kernel 4.9.306-1 oder neuer, MacOS Lion</w:t>
-      </w:r>
-      <w:r>
-        <w:rPr>
-          <w:lang w:val="de-DE"/>
-        </w:rPr>
-        <w:br/>
-        <w:t xml:space="preserve">Programmiersprache: Java 11 (Server / API), Java </w:t>
-      </w:r>
-      <w:r>
-        <w:rPr>
-          <w:lang w:val="de-DE"/>
-        </w:rPr>
-        <w:t>8 (Spiel)</w:t>
-      </w:r>
-    </w:p>
-    <w:p>
-      <w:pPr>
-        <w:rPr>
-          <w:lang w:val="de-DE"/>
-        </w:rPr>
-      </w:pPr>
-      <w:r>
-        <w:rPr>
-          <w:b/>
-          <w:bCs/>
-          <w:lang w:val="de-DE"/>
-        </w:rPr>
-        <w:t xml:space="preserve">Mögliche </w:t>
-      </w:r>
-      <w:r>
-        <w:rPr>
-          <w:b/>
-          <w:bCs/>
-          <w:lang w:val="de-DE"/>
-        </w:rPr>
-        <w:t>Sicherheitsrisiken und Sicherheitsschwachstellen</w:t>
-      </w:r>
-      <w:r>
-        <w:rPr>
-          <w:lang w:val="de-DE"/>
-        </w:rPr>
-        <w:br/>
-      </w:r>
-      <w:r>
-        <w:rPr>
-          <w:lang w:val="de-DE"/>
-        </w:rPr>
-        <w:t>Datentransfer über TCP Protokoll</w:t>
-      </w:r>
-      <w:r>
-        <w:rPr>
-          <w:lang w:val="de-DE"/>
-        </w:rPr>
-        <w:t>.</w:t>
-      </w:r>
-      <w:r>
-        <w:rPr>
-          <w:lang w:val="de-DE"/>
-        </w:rPr>
-        <w:br/>
-        <w:t xml:space="preserve">Das Spiel </w:t>
-      </w:r>
-      <w:proofErr w:type="gramStart"/>
-      <w:r>
-        <w:rPr>
-          <w:lang w:val="de-DE"/>
-        </w:rPr>
-        <w:t>selber</w:t>
-      </w:r>
-      <w:proofErr w:type="gramEnd"/>
-      <w:r>
-        <w:rPr>
-          <w:lang w:val="de-DE"/>
-        </w:rPr>
-        <w:t xml:space="preserve"> kann über externe Software manipuliert werden und falsche Daten übermitteln.</w:t>
-      </w:r>
-    </w:p>
-    <w:p>
-      <w:pPr>
-        <w:rPr>
-          <w:lang w:val="de-DE"/>
-        </w:rPr>
-      </w:pPr>
-      <w:r>
-        <w:rPr>
-          <w:b/>
-          <w:bCs/>
-          <w:lang w:val="de-DE"/>
-        </w:rPr>
-        <w:t>Qualitätsmerkmale</w:t>
-      </w:r>
-    </w:p>
-    <w:tbl>
-      <w:tblPr>
-        <w:tblStyle w:val="GridTable1Light-Accent1"/>
-        <w:tblW w:w="0" w:type="auto"/>
-        <w:tblLook w:val="04A0" w:firstRow="1" w:lastRow="0" w:firstColumn="1" w:lastColumn="0" w:noHBand="0" w:noVBand="1"/>
-      </w:tblPr>
-      <w:tblGrid>
-        <w:gridCol w:w="1817"/>
-        <w:gridCol w:w="1799"/>
-        <w:gridCol w:w="1799"/>
-        <w:gridCol w:w="1800"/>
-        <w:gridCol w:w="1801"/>
-      </w:tblGrid>
-      <w:tr>
-        <w:trPr>
-          <w:cnfStyle w:val="100000000000" w:firstRow="1" w:lastRow="0" w:firstColumn="0" w:lastColumn="0" w:oddVBand="0" w:evenVBand="0" w:oddHBand="0" w:evenHBand="0" w:firstRowFirstColumn="0" w:firstRowLastColumn="0" w:lastRowFirstColumn="0" w:lastRowLastColumn="0"/>
-        </w:trPr>
-        <w:tc>
-          <w:tcPr>
-            <w:cnfStyle w:val="001000000000" w:firstRow="0" w:lastRow="0" w:firstColumn="1" w:lastColumn="0" w:oddVBand="0" w:evenVBand="0" w:oddHBand="0" w:evenHBand="0" w:firstRowFirstColumn="0" w:firstRowLastColumn="0" w:lastRowFirstColumn="0" w:lastRowLastColumn="0"/>
-            <w:tcW w:w="1803" w:type="dxa"/>
-            <w:vAlign w:val="center"/>
-          </w:tcPr>
-          <w:p>
-            <w:pPr>
-              <w:jc w:val="center"/>
-              <w:rPr>
-                <w:lang w:val="de-DE"/>
-              </w:rPr>
-            </w:pPr>
-            <w:r>
-              <w:rPr>
-                <w:lang w:val="de-DE"/>
-              </w:rPr>
-              <w:t>Qualitätsmerkmale</w:t>
-            </w:r>
-          </w:p>
-        </w:tc>
-        <w:tc>
-          <w:tcPr>
-            <w:tcW w:w="1803" w:type="dxa"/>
-            <w:vAlign w:val="center"/>
-          </w:tcPr>
-          <w:p>
-            <w:pPr>
-              <w:jc w:val="center"/>
-              <w:cnfStyle w:val="100000000000" w:firstRow="1" w:lastRow="0" w:firstColumn="0" w:lastColumn="0" w:oddVBand="0" w:evenVBand="0" w:oddHBand="0" w:evenHBand="0" w:firstRowFirstColumn="0" w:firstRowLastColumn="0" w:lastRowFirstColumn="0" w:lastRowLastColumn="0"/>
-              <w:rPr>
-                <w:lang w:val="de-DE"/>
-              </w:rPr>
-            </w:pPr>
-            <w:r>
-              <w:rPr>
-                <w:lang w:val="de-DE"/>
-              </w:rPr>
-              <w:t>Sehr gut</w:t>
-            </w:r>
-          </w:p>
-        </w:tc>
-        <w:tc>
-          <w:tcPr>
-            <w:tcW w:w="1803" w:type="dxa"/>
-            <w:vAlign w:val="center"/>
-          </w:tcPr>
-          <w:p>
-            <w:pPr>
-              <w:jc w:val="center"/>
-              <w:cnfStyle w:val="100000000000" w:firstRow="1" w:lastRow="0" w:firstColumn="0" w:lastColumn="0" w:oddVBand="0" w:evenVBand="0" w:oddHBand="0" w:evenHBand="0" w:firstRowFirstColumn="0" w:firstRowLastColumn="0" w:lastRowFirstColumn="0" w:lastRowLastColumn="0"/>
-              <w:rPr>
-                <w:lang w:val="de-DE"/>
-              </w:rPr>
-            </w:pPr>
-            <w:r>
-              <w:rPr>
-                <w:lang w:val="de-DE"/>
-              </w:rPr>
-              <w:t>Gut</w:t>
-            </w:r>
-          </w:p>
-        </w:tc>
-        <w:tc>
-          <w:tcPr>
-            <w:tcW w:w="1803" w:type="dxa"/>
-            <w:vAlign w:val="center"/>
-          </w:tcPr>
-          <w:p>
-            <w:pPr>
-              <w:jc w:val="center"/>
-              <w:cnfStyle w:val="100000000000" w:firstRow="1" w:lastRow="0" w:firstColumn="0" w:lastColumn="0" w:oddVBand="0" w:evenVBand="0" w:oddHBand="0" w:evenHBand="0" w:firstRowFirstColumn="0" w:firstRowLastColumn="0" w:lastRowFirstColumn="0" w:lastRowLastColumn="0"/>
-              <w:rPr>
-                <w:lang w:val="de-DE"/>
-              </w:rPr>
-            </w:pPr>
-            <w:r>
-              <w:rPr>
-                <w:lang w:val="de-DE"/>
-              </w:rPr>
-              <w:t>Normale</w:t>
-            </w:r>
-          </w:p>
-        </w:tc>
-        <w:tc>
-          <w:tcPr>
-            <w:tcW w:w="1804" w:type="dxa"/>
-            <w:vAlign w:val="center"/>
-          </w:tcPr>
-          <w:p>
-            <w:pPr>
-              <w:jc w:val="center"/>
-              <w:cnfStyle w:val="100000000000" w:firstRow="1" w:lastRow="0" w:firstColumn="0" w:lastColumn="0" w:oddVBand="0" w:evenVBand="0" w:oddHBand="0" w:evenHBand="0" w:firstRowFirstColumn="0" w:firstRowLastColumn="0" w:lastRowFirstColumn="0" w:lastRowLastColumn="0"/>
-              <w:rPr>
-                <w:lang w:val="de-DE"/>
-              </w:rPr>
-            </w:pPr>
-            <w:r>
-              <w:rPr>
-                <w:lang w:val="de-DE"/>
-              </w:rPr>
-              <w:t>Nicht relevant</w:t>
-            </w:r>
-          </w:p>
-        </w:tc>
-      </w:tr>
-      <w:tr>
-        <w:tc>
-          <w:tcPr>
-            <w:cnfStyle w:val="001000000000" w:firstRow="0" w:lastRow="0" w:firstColumn="1" w:lastColumn="0" w:oddVBand="0" w:evenVBand="0" w:oddHBand="0" w:evenHBand="0" w:firstRowFirstColumn="0" w:firstRowLastColumn="0" w:lastRowFirstColumn="0" w:lastRowLastColumn="0"/>
-            <w:tcW w:w="1803" w:type="dxa"/>
-            <w:vAlign w:val="center"/>
-          </w:tcPr>
-          <w:p>
-            <w:pPr>
-              <w:jc w:val="center"/>
-              <w:rPr>
-                <w:lang w:val="de-DE"/>
-              </w:rPr>
-            </w:pPr>
-            <w:r>
-              <w:rPr>
-                <w:lang w:val="de-DE"/>
-              </w:rPr>
-              <w:t>Zuverlässigkeit</w:t>
-            </w:r>
-          </w:p>
-        </w:tc>
-        <w:tc>
-          <w:tcPr>
-            <w:tcW w:w="1803" w:type="dxa"/>
-            <w:vAlign w:val="center"/>
-          </w:tcPr>
-          <w:p>
-            <w:pPr>
-              <w:jc w:val="center"/>
-              <w:cnfStyle w:val="000000000000" w:firstRow="0" w:lastRow="0" w:firstColumn="0" w:lastColumn="0" w:oddVBand="0" w:evenVBand="0" w:oddHBand="0" w:evenHBand="0" w:firstRowFirstColumn="0" w:firstRowLastColumn="0" w:lastRowFirstColumn="0" w:lastRowLastColumn="0"/>
-              <w:rPr>
-                <w:lang w:val="de-DE"/>
-              </w:rPr>
-            </w:pPr>
-          </w:p>
-        </w:tc>
-        <w:tc>
-          <w:tcPr>
-            <w:tcW w:w="1803" w:type="dxa"/>
-            <w:vAlign w:val="center"/>
-          </w:tcPr>
-          <w:p>
-            <w:pPr>
-              <w:jc w:val="center"/>
-              <w:cnfStyle w:val="000000000000" w:firstRow="0" w:lastRow="0" w:firstColumn="0" w:lastColumn="0" w:oddVBand="0" w:evenVBand="0" w:oddHBand="0" w:evenHBand="0" w:firstRowFirstColumn="0" w:firstRowLastColumn="0" w:lastRowFirstColumn="0" w:lastRowLastColumn="0"/>
-              <w:rPr>
-                <w:lang w:val="de-DE"/>
-              </w:rPr>
-            </w:pPr>
-          </w:p>
-        </w:tc>
-        <w:tc>
-          <w:tcPr>
-            <w:tcW w:w="1803" w:type="dxa"/>
-            <w:vAlign w:val="center"/>
-          </w:tcPr>
-          <w:p>
-            <w:pPr>
-              <w:jc w:val="center"/>
-              <w:cnfStyle w:val="000000000000" w:firstRow="0" w:lastRow="0" w:firstColumn="0" w:lastColumn="0" w:oddVBand="0" w:evenVBand="0" w:oddHBand="0" w:evenHBand="0" w:firstRowFirstColumn="0" w:firstRowLastColumn="0" w:lastRowFirstColumn="0" w:lastRowLastColumn="0"/>
-              <w:rPr>
-                <w:lang w:val="de-DE"/>
-              </w:rPr>
-            </w:pPr>
-          </w:p>
-        </w:tc>
-        <w:tc>
-          <w:tcPr>
-            <w:tcW w:w="1804" w:type="dxa"/>
-            <w:vAlign w:val="center"/>
-          </w:tcPr>
-          <w:p>
-            <w:pPr>
-              <w:jc w:val="center"/>
-              <w:cnfStyle w:val="000000000000" w:firstRow="0" w:lastRow="0" w:firstColumn="0" w:lastColumn="0" w:oddVBand="0" w:evenVBand="0" w:oddHBand="0" w:evenHBand="0" w:firstRowFirstColumn="0" w:firstRowLastColumn="0" w:lastRowFirstColumn="0" w:lastRowLastColumn="0"/>
-              <w:rPr>
-                <w:lang w:val="de-DE"/>
-              </w:rPr>
-            </w:pPr>
-          </w:p>
-        </w:tc>
-      </w:tr>
-      <w:tr>
-        <w:tc>
-          <w:tcPr>
-            <w:cnfStyle w:val="001000000000" w:firstRow="0" w:lastRow="0" w:firstColumn="1" w:lastColumn="0" w:oddVBand="0" w:evenVBand="0" w:oddHBand="0" w:evenHBand="0" w:firstRowFirstColumn="0" w:firstRowLastColumn="0" w:lastRowFirstColumn="0" w:lastRowLastColumn="0"/>
-            <w:tcW w:w="1803" w:type="dxa"/>
-            <w:vAlign w:val="center"/>
-          </w:tcPr>
-          <w:p>
-            <w:pPr>
-              <w:jc w:val="center"/>
-              <w:rPr>
-                <w:b w:val="0"/>
-                <w:bCs w:val="0"/>
-                <w:lang w:val="de-DE"/>
-              </w:rPr>
-            </w:pPr>
-            <w:r>
-              <w:rPr>
-                <w:b w:val="0"/>
-                <w:bCs w:val="0"/>
-                <w:lang w:val="de-DE"/>
-              </w:rPr>
-              <w:lastRenderedPageBreak/>
-              <w:t>Fehler</w:t>
-            </w:r>
-          </w:p>
-        </w:tc>
-        <w:tc>
-          <w:tcPr>
-            <w:tcW w:w="1803" w:type="dxa"/>
-            <w:vAlign w:val="center"/>
-          </w:tcPr>
-          <w:p>
-            <w:pPr>
-              <w:jc w:val="center"/>
-              <w:cnfStyle w:val="000000000000" w:firstRow="0" w:lastRow="0" w:firstColumn="0" w:lastColumn="0" w:oddVBand="0" w:evenVBand="0" w:oddHBand="0" w:evenHBand="0" w:firstRowFirstColumn="0" w:firstRowLastColumn="0" w:lastRowFirstColumn="0" w:lastRowLastColumn="0"/>
-              <w:rPr>
-                <w:lang w:val="de-DE"/>
-              </w:rPr>
-            </w:pPr>
-          </w:p>
-        </w:tc>
-        <w:tc>
-          <w:tcPr>
-            <w:tcW w:w="1803" w:type="dxa"/>
-            <w:vAlign w:val="center"/>
-          </w:tcPr>
-          <w:p>
-            <w:pPr>
-              <w:jc w:val="center"/>
-              <w:cnfStyle w:val="000000000000" w:firstRow="0" w:lastRow="0" w:firstColumn="0" w:lastColumn="0" w:oddVBand="0" w:evenVBand="0" w:oddHBand="0" w:evenHBand="0" w:firstRowFirstColumn="0" w:firstRowLastColumn="0" w:lastRowFirstColumn="0" w:lastRowLastColumn="0"/>
-              <w:rPr>
-                <w:lang w:val="de-DE"/>
-              </w:rPr>
-            </w:pPr>
-          </w:p>
-        </w:tc>
-        <w:tc>
-          <w:tcPr>
-            <w:tcW w:w="1803" w:type="dxa"/>
-            <w:vAlign w:val="center"/>
-          </w:tcPr>
-          <w:p>
-            <w:pPr>
-              <w:jc w:val="center"/>
-              <w:cnfStyle w:val="000000000000" w:firstRow="0" w:lastRow="0" w:firstColumn="0" w:lastColumn="0" w:oddVBand="0" w:evenVBand="0" w:oddHBand="0" w:evenHBand="0" w:firstRowFirstColumn="0" w:firstRowLastColumn="0" w:lastRowFirstColumn="0" w:lastRowLastColumn="0"/>
-              <w:rPr>
-                <w:lang w:val="de-DE"/>
-              </w:rPr>
-            </w:pPr>
-          </w:p>
-        </w:tc>
-        <w:tc>
-          <w:tcPr>
-            <w:tcW w:w="1804" w:type="dxa"/>
-            <w:vAlign w:val="center"/>
-          </w:tcPr>
-          <w:p>
-            <w:pPr>
-              <w:jc w:val="center"/>
-              <w:cnfStyle w:val="000000000000" w:firstRow="0" w:lastRow="0" w:firstColumn="0" w:lastColumn="0" w:oddVBand="0" w:evenVBand="0" w:oddHBand="0" w:evenHBand="0" w:firstRowFirstColumn="0" w:firstRowLastColumn="0" w:lastRowFirstColumn="0" w:lastRowLastColumn="0"/>
-              <w:rPr>
-                <w:lang w:val="de-DE"/>
-              </w:rPr>
-            </w:pPr>
-          </w:p>
-        </w:tc>
-      </w:tr>
-      <w:tr>
-        <w:tc>
-          <w:tcPr>
-            <w:cnfStyle w:val="001000000000" w:firstRow="0" w:lastRow="0" w:firstColumn="1" w:lastColumn="0" w:oddVBand="0" w:evenVBand="0" w:oddHBand="0" w:evenHBand="0" w:firstRowFirstColumn="0" w:firstRowLastColumn="0" w:lastRowFirstColumn="0" w:lastRowLastColumn="0"/>
-            <w:tcW w:w="1803" w:type="dxa"/>
-            <w:vAlign w:val="center"/>
-          </w:tcPr>
-          <w:p>
-            <w:pPr>
-              <w:jc w:val="center"/>
-              <w:rPr>
-                <w:b w:val="0"/>
-                <w:bCs w:val="0"/>
-                <w:lang w:val="de-DE"/>
-              </w:rPr>
-            </w:pPr>
-          </w:p>
-        </w:tc>
-        <w:tc>
-          <w:tcPr>
-            <w:tcW w:w="1803" w:type="dxa"/>
-            <w:vAlign w:val="center"/>
-          </w:tcPr>
-          <w:p>
-            <w:pPr>
-              <w:jc w:val="center"/>
-              <w:cnfStyle w:val="000000000000" w:firstRow="0" w:lastRow="0" w:firstColumn="0" w:lastColumn="0" w:oddVBand="0" w:evenVBand="0" w:oddHBand="0" w:evenHBand="0" w:firstRowFirstColumn="0" w:firstRowLastColumn="0" w:lastRowFirstColumn="0" w:lastRowLastColumn="0"/>
-              <w:rPr>
-                <w:lang w:val="de-DE"/>
-              </w:rPr>
-            </w:pPr>
-          </w:p>
-        </w:tc>
-        <w:tc>
-          <w:tcPr>
-            <w:tcW w:w="1803" w:type="dxa"/>
-            <w:vAlign w:val="center"/>
-          </w:tcPr>
-          <w:p>
-            <w:pPr>
-              <w:jc w:val="center"/>
-              <w:cnfStyle w:val="000000000000" w:firstRow="0" w:lastRow="0" w:firstColumn="0" w:lastColumn="0" w:oddVBand="0" w:evenVBand="0" w:oddHBand="0" w:evenHBand="0" w:firstRowFirstColumn="0" w:firstRowLastColumn="0" w:lastRowFirstColumn="0" w:lastRowLastColumn="0"/>
-              <w:rPr>
-                <w:lang w:val="de-DE"/>
-              </w:rPr>
-            </w:pPr>
-          </w:p>
-        </w:tc>
-        <w:tc>
-          <w:tcPr>
-            <w:tcW w:w="1803" w:type="dxa"/>
-            <w:vAlign w:val="center"/>
-          </w:tcPr>
-          <w:p>
-            <w:pPr>
-              <w:jc w:val="center"/>
-              <w:cnfStyle w:val="000000000000" w:firstRow="0" w:lastRow="0" w:firstColumn="0" w:lastColumn="0" w:oddVBand="0" w:evenVBand="0" w:oddHBand="0" w:evenHBand="0" w:firstRowFirstColumn="0" w:firstRowLastColumn="0" w:lastRowFirstColumn="0" w:lastRowLastColumn="0"/>
-              <w:rPr>
-                <w:lang w:val="de-DE"/>
-              </w:rPr>
-            </w:pPr>
-          </w:p>
-        </w:tc>
-        <w:tc>
-          <w:tcPr>
-            <w:tcW w:w="1804" w:type="dxa"/>
-            <w:vAlign w:val="center"/>
-          </w:tcPr>
-          <w:p>
-            <w:pPr>
-              <w:jc w:val="center"/>
-              <w:cnfStyle w:val="000000000000" w:firstRow="0" w:lastRow="0" w:firstColumn="0" w:lastColumn="0" w:oddVBand="0" w:evenVBand="0" w:oddHBand="0" w:evenHBand="0" w:firstRowFirstColumn="0" w:firstRowLastColumn="0" w:lastRowFirstColumn="0" w:lastRowLastColumn="0"/>
-              <w:rPr>
-                <w:lang w:val="de-DE"/>
-              </w:rPr>
-            </w:pPr>
-          </w:p>
-        </w:tc>
-      </w:tr>
-      <w:tr>
-        <w:tc>
-          <w:tcPr>
-            <w:cnfStyle w:val="001000000000" w:firstRow="0" w:lastRow="0" w:firstColumn="1" w:lastColumn="0" w:oddVBand="0" w:evenVBand="0" w:oddHBand="0" w:evenHBand="0" w:firstRowFirstColumn="0" w:firstRowLastColumn="0" w:lastRowFirstColumn="0" w:lastRowLastColumn="0"/>
-            <w:tcW w:w="1803" w:type="dxa"/>
-            <w:vAlign w:val="center"/>
-          </w:tcPr>
-          <w:p>
-            <w:pPr>
-              <w:jc w:val="center"/>
-              <w:rPr>
-                <w:b w:val="0"/>
-                <w:bCs w:val="0"/>
-                <w:lang w:val="de-DE"/>
-              </w:rPr>
-            </w:pPr>
-          </w:p>
-        </w:tc>
-        <w:tc>
-          <w:tcPr>
-            <w:tcW w:w="1803" w:type="dxa"/>
-            <w:vAlign w:val="center"/>
-          </w:tcPr>
-          <w:p>
-            <w:pPr>
-              <w:jc w:val="center"/>
-              <w:cnfStyle w:val="000000000000" w:firstRow="0" w:lastRow="0" w:firstColumn="0" w:lastColumn="0" w:oddVBand="0" w:evenVBand="0" w:oddHBand="0" w:evenHBand="0" w:firstRowFirstColumn="0" w:firstRowLastColumn="0" w:lastRowFirstColumn="0" w:lastRowLastColumn="0"/>
-              <w:rPr>
-                <w:lang w:val="de-DE"/>
-              </w:rPr>
-            </w:pPr>
-          </w:p>
-        </w:tc>
-        <w:tc>
-          <w:tcPr>
-            <w:tcW w:w="1803" w:type="dxa"/>
-            <w:vAlign w:val="center"/>
-          </w:tcPr>
-          <w:p>
-            <w:pPr>
-              <w:jc w:val="center"/>
-              <w:cnfStyle w:val="000000000000" w:firstRow="0" w:lastRow="0" w:firstColumn="0" w:lastColumn="0" w:oddVBand="0" w:evenVBand="0" w:oddHBand="0" w:evenHBand="0" w:firstRowFirstColumn="0" w:firstRowLastColumn="0" w:lastRowFirstColumn="0" w:lastRowLastColumn="0"/>
-              <w:rPr>
-                <w:lang w:val="de-DE"/>
-              </w:rPr>
-            </w:pPr>
-          </w:p>
-        </w:tc>
-        <w:tc>
-          <w:tcPr>
-            <w:tcW w:w="1803" w:type="dxa"/>
-            <w:vAlign w:val="center"/>
-          </w:tcPr>
-          <w:p>
-            <w:pPr>
-              <w:jc w:val="center"/>
-              <w:cnfStyle w:val="000000000000" w:firstRow="0" w:lastRow="0" w:firstColumn="0" w:lastColumn="0" w:oddVBand="0" w:evenVBand="0" w:oddHBand="0" w:evenHBand="0" w:firstRowFirstColumn="0" w:firstRowLastColumn="0" w:lastRowFirstColumn="0" w:lastRowLastColumn="0"/>
-              <w:rPr>
-                <w:lang w:val="de-DE"/>
-              </w:rPr>
-            </w:pPr>
-          </w:p>
-        </w:tc>
-        <w:tc>
-          <w:tcPr>
-            <w:tcW w:w="1804" w:type="dxa"/>
-            <w:vAlign w:val="center"/>
-          </w:tcPr>
-          <w:p>
-            <w:pPr>
-              <w:jc w:val="center"/>
-              <w:cnfStyle w:val="000000000000" w:firstRow="0" w:lastRow="0" w:firstColumn="0" w:lastColumn="0" w:oddVBand="0" w:evenVBand="0" w:oddHBand="0" w:evenHBand="0" w:firstRowFirstColumn="0" w:firstRowLastColumn="0" w:lastRowFirstColumn="0" w:lastRowLastColumn="0"/>
-              <w:rPr>
-                <w:lang w:val="de-DE"/>
-              </w:rPr>
-            </w:pPr>
-          </w:p>
-        </w:tc>
-      </w:tr>
-      <w:tr>
-        <w:tc>
-          <w:tcPr>
-            <w:cnfStyle w:val="001000000000" w:firstRow="0" w:lastRow="0" w:firstColumn="1" w:lastColumn="0" w:oddVBand="0" w:evenVBand="0" w:oddHBand="0" w:evenHBand="0" w:firstRowFirstColumn="0" w:firstRowLastColumn="0" w:lastRowFirstColumn="0" w:lastRowLastColumn="0"/>
-            <w:tcW w:w="1803" w:type="dxa"/>
-            <w:vAlign w:val="center"/>
-          </w:tcPr>
-          <w:p>
-            <w:pPr>
-              <w:jc w:val="center"/>
-              <w:rPr>
-                <w:b w:val="0"/>
-                <w:bCs w:val="0"/>
-                <w:lang w:val="de-DE"/>
-              </w:rPr>
-            </w:pPr>
-          </w:p>
-        </w:tc>
-        <w:tc>
-          <w:tcPr>
-            <w:tcW w:w="1803" w:type="dxa"/>
-            <w:vAlign w:val="center"/>
-          </w:tcPr>
-          <w:p>
-            <w:pPr>
-              <w:jc w:val="center"/>
-              <w:cnfStyle w:val="000000000000" w:firstRow="0" w:lastRow="0" w:firstColumn="0" w:lastColumn="0" w:oddVBand="0" w:evenVBand="0" w:oddHBand="0" w:evenHBand="0" w:firstRowFirstColumn="0" w:firstRowLastColumn="0" w:lastRowFirstColumn="0" w:lastRowLastColumn="0"/>
-              <w:rPr>
-                <w:lang w:val="de-DE"/>
-              </w:rPr>
-            </w:pPr>
-          </w:p>
-        </w:tc>
-        <w:tc>
-          <w:tcPr>
-            <w:tcW w:w="1803" w:type="dxa"/>
-            <w:vAlign w:val="center"/>
-          </w:tcPr>
-          <w:p>
-            <w:pPr>
-              <w:jc w:val="center"/>
-              <w:cnfStyle w:val="000000000000" w:firstRow="0" w:lastRow="0" w:firstColumn="0" w:lastColumn="0" w:oddVBand="0" w:evenVBand="0" w:oddHBand="0" w:evenHBand="0" w:firstRowFirstColumn="0" w:firstRowLastColumn="0" w:lastRowFirstColumn="0" w:lastRowLastColumn="0"/>
-              <w:rPr>
-                <w:lang w:val="de-DE"/>
-              </w:rPr>
-            </w:pPr>
-          </w:p>
-        </w:tc>
-        <w:tc>
-          <w:tcPr>
-            <w:tcW w:w="1803" w:type="dxa"/>
-            <w:vAlign w:val="center"/>
-          </w:tcPr>
-          <w:p>
-            <w:pPr>
-              <w:jc w:val="center"/>
-              <w:cnfStyle w:val="000000000000" w:firstRow="0" w:lastRow="0" w:firstColumn="0" w:lastColumn="0" w:oddVBand="0" w:evenVBand="0" w:oddHBand="0" w:evenHBand="0" w:firstRowFirstColumn="0" w:firstRowLastColumn="0" w:lastRowFirstColumn="0" w:lastRowLastColumn="0"/>
-              <w:rPr>
-                <w:lang w:val="de-DE"/>
-              </w:rPr>
-            </w:pPr>
-          </w:p>
-        </w:tc>
-        <w:tc>
-          <w:tcPr>
-            <w:tcW w:w="1804" w:type="dxa"/>
-            <w:vAlign w:val="center"/>
-          </w:tcPr>
-          <w:p>
-            <w:pPr>
-              <w:jc w:val="center"/>
-              <w:cnfStyle w:val="000000000000" w:firstRow="0" w:lastRow="0" w:firstColumn="0" w:lastColumn="0" w:oddVBand="0" w:evenVBand="0" w:oddHBand="0" w:evenHBand="0" w:firstRowFirstColumn="0" w:firstRowLastColumn="0" w:lastRowFirstColumn="0" w:lastRowLastColumn="0"/>
-              <w:rPr>
-                <w:lang w:val="de-DE"/>
-              </w:rPr>
-            </w:pPr>
-          </w:p>
-        </w:tc>
-      </w:tr>
-      <w:tr>
-        <w:tc>
-          <w:tcPr>
-            <w:cnfStyle w:val="001000000000" w:firstRow="0" w:lastRow="0" w:firstColumn="1" w:lastColumn="0" w:oddVBand="0" w:evenVBand="0" w:oddHBand="0" w:evenHBand="0" w:firstRowFirstColumn="0" w:firstRowLastColumn="0" w:lastRowFirstColumn="0" w:lastRowLastColumn="0"/>
-            <w:tcW w:w="1803" w:type="dxa"/>
-            <w:vAlign w:val="center"/>
-          </w:tcPr>
-          <w:p>
-            <w:pPr>
-              <w:jc w:val="center"/>
-              <w:rPr>
-                <w:b w:val="0"/>
-                <w:bCs w:val="0"/>
-                <w:lang w:val="de-DE"/>
-              </w:rPr>
-            </w:pPr>
-          </w:p>
-        </w:tc>
-        <w:tc>
-          <w:tcPr>
-            <w:tcW w:w="1803" w:type="dxa"/>
-            <w:vAlign w:val="center"/>
-          </w:tcPr>
-          <w:p>
-            <w:pPr>
-              <w:jc w:val="center"/>
-              <w:cnfStyle w:val="000000000000" w:firstRow="0" w:lastRow="0" w:firstColumn="0" w:lastColumn="0" w:oddVBand="0" w:evenVBand="0" w:oddHBand="0" w:evenHBand="0" w:firstRowFirstColumn="0" w:firstRowLastColumn="0" w:lastRowFirstColumn="0" w:lastRowLastColumn="0"/>
-              <w:rPr>
-                <w:lang w:val="de-DE"/>
-              </w:rPr>
-            </w:pPr>
-          </w:p>
-        </w:tc>
-        <w:tc>
-          <w:tcPr>
-            <w:tcW w:w="1803" w:type="dxa"/>
-            <w:vAlign w:val="center"/>
-          </w:tcPr>
-          <w:p>
-            <w:pPr>
-              <w:jc w:val="center"/>
-              <w:cnfStyle w:val="000000000000" w:firstRow="0" w:lastRow="0" w:firstColumn="0" w:lastColumn="0" w:oddVBand="0" w:evenVBand="0" w:oddHBand="0" w:evenHBand="0" w:firstRowFirstColumn="0" w:firstRowLastColumn="0" w:lastRowFirstColumn="0" w:lastRowLastColumn="0"/>
-              <w:rPr>
-                <w:lang w:val="de-DE"/>
-              </w:rPr>
-            </w:pPr>
-          </w:p>
-        </w:tc>
-        <w:tc>
-          <w:tcPr>
-            <w:tcW w:w="1803" w:type="dxa"/>
-            <w:vAlign w:val="center"/>
-          </w:tcPr>
-          <w:p>
-            <w:pPr>
-              <w:jc w:val="center"/>
-              <w:cnfStyle w:val="000000000000" w:firstRow="0" w:lastRow="0" w:firstColumn="0" w:lastColumn="0" w:oddVBand="0" w:evenVBand="0" w:oddHBand="0" w:evenHBand="0" w:firstRowFirstColumn="0" w:firstRowLastColumn="0" w:lastRowFirstColumn="0" w:lastRowLastColumn="0"/>
-              <w:rPr>
-                <w:lang w:val="de-DE"/>
-              </w:rPr>
-            </w:pPr>
-          </w:p>
-        </w:tc>
-        <w:tc>
-          <w:tcPr>
-            <w:tcW w:w="1804" w:type="dxa"/>
-            <w:vAlign w:val="center"/>
-          </w:tcPr>
-          <w:p>
-            <w:pPr>
-              <w:jc w:val="center"/>
-              <w:cnfStyle w:val="000000000000" w:firstRow="0" w:lastRow="0" w:firstColumn="0" w:lastColumn="0" w:oddVBand="0" w:evenVBand="0" w:oddHBand="0" w:evenHBand="0" w:firstRowFirstColumn="0" w:firstRowLastColumn="0" w:lastRowFirstColumn="0" w:lastRowLastColumn="0"/>
-              <w:rPr>
-                <w:lang w:val="de-DE"/>
-              </w:rPr>
-            </w:pPr>
-          </w:p>
-        </w:tc>
-      </w:tr>
-      <w:tr>
-        <w:tc>
-          <w:tcPr>
-            <w:cnfStyle w:val="001000000000" w:firstRow="0" w:lastRow="0" w:firstColumn="1" w:lastColumn="0" w:oddVBand="0" w:evenVBand="0" w:oddHBand="0" w:evenHBand="0" w:firstRowFirstColumn="0" w:firstRowLastColumn="0" w:lastRowFirstColumn="0" w:lastRowLastColumn="0"/>
-            <w:tcW w:w="1803" w:type="dxa"/>
-            <w:vAlign w:val="center"/>
-          </w:tcPr>
-          <w:p>
-            <w:pPr>
-              <w:jc w:val="center"/>
-              <w:rPr>
-                <w:b w:val="0"/>
-                <w:bCs w:val="0"/>
-                <w:lang w:val="de-DE"/>
-              </w:rPr>
-            </w:pPr>
-          </w:p>
-        </w:tc>
-        <w:tc>
-          <w:tcPr>
-            <w:tcW w:w="1803" w:type="dxa"/>
-            <w:vAlign w:val="center"/>
-          </w:tcPr>
-          <w:p>
-            <w:pPr>
-              <w:jc w:val="center"/>
-              <w:cnfStyle w:val="000000000000" w:firstRow="0" w:lastRow="0" w:firstColumn="0" w:lastColumn="0" w:oddVBand="0" w:evenVBand="0" w:oddHBand="0" w:evenHBand="0" w:firstRowFirstColumn="0" w:firstRowLastColumn="0" w:lastRowFirstColumn="0" w:lastRowLastColumn="0"/>
-              <w:rPr>
-                <w:lang w:val="de-DE"/>
-              </w:rPr>
-            </w:pPr>
-          </w:p>
-        </w:tc>
-        <w:tc>
-          <w:tcPr>
-            <w:tcW w:w="1803" w:type="dxa"/>
-            <w:vAlign w:val="center"/>
-          </w:tcPr>
-          <w:p>
-            <w:pPr>
-              <w:jc w:val="center"/>
-              <w:cnfStyle w:val="000000000000" w:firstRow="0" w:lastRow="0" w:firstColumn="0" w:lastColumn="0" w:oddVBand="0" w:evenVBand="0" w:oddHBand="0" w:evenHBand="0" w:firstRowFirstColumn="0" w:firstRowLastColumn="0" w:lastRowFirstColumn="0" w:lastRowLastColumn="0"/>
-              <w:rPr>
-                <w:lang w:val="de-DE"/>
-              </w:rPr>
-            </w:pPr>
-          </w:p>
-        </w:tc>
-        <w:tc>
-          <w:tcPr>
-            <w:tcW w:w="1803" w:type="dxa"/>
-            <w:vAlign w:val="center"/>
-          </w:tcPr>
-          <w:p>
-            <w:pPr>
-              <w:jc w:val="center"/>
-              <w:cnfStyle w:val="000000000000" w:firstRow="0" w:lastRow="0" w:firstColumn="0" w:lastColumn="0" w:oddVBand="0" w:evenVBand="0" w:oddHBand="0" w:evenHBand="0" w:firstRowFirstColumn="0" w:firstRowLastColumn="0" w:lastRowFirstColumn="0" w:lastRowLastColumn="0"/>
-              <w:rPr>
-                <w:lang w:val="de-DE"/>
-              </w:rPr>
-            </w:pPr>
-          </w:p>
-        </w:tc>
-        <w:tc>
-          <w:tcPr>
-            <w:tcW w:w="1804" w:type="dxa"/>
-            <w:vAlign w:val="center"/>
-          </w:tcPr>
-          <w:p>
-            <w:pPr>
-              <w:jc w:val="center"/>
-              <w:cnfStyle w:val="000000000000" w:firstRow="0" w:lastRow="0" w:firstColumn="0" w:lastColumn="0" w:oddVBand="0" w:evenVBand="0" w:oddHBand="0" w:evenHBand="0" w:firstRowFirstColumn="0" w:firstRowLastColumn="0" w:lastRowFirstColumn="0" w:lastRowLastColumn="0"/>
-              <w:rPr>
-                <w:lang w:val="de-DE"/>
-              </w:rPr>
-            </w:pPr>
-          </w:p>
-        </w:tc>
-      </w:tr>
-      <w:tr>
-        <w:tc>
-          <w:tcPr>
-            <w:cnfStyle w:val="001000000000" w:firstRow="0" w:lastRow="0" w:firstColumn="1" w:lastColumn="0" w:oddVBand="0" w:evenVBand="0" w:oddHBand="0" w:evenHBand="0" w:firstRowFirstColumn="0" w:firstRowLastColumn="0" w:lastRowFirstColumn="0" w:lastRowLastColumn="0"/>
-            <w:tcW w:w="1803" w:type="dxa"/>
-            <w:vAlign w:val="center"/>
-          </w:tcPr>
-          <w:p>
-            <w:pPr>
-              <w:jc w:val="center"/>
-              <w:rPr>
-                <w:b w:val="0"/>
-                <w:bCs w:val="0"/>
-                <w:lang w:val="de-DE"/>
-              </w:rPr>
-            </w:pPr>
-          </w:p>
-        </w:tc>
-        <w:tc>
-          <w:tcPr>
-            <w:tcW w:w="1803" w:type="dxa"/>
-            <w:vAlign w:val="center"/>
-          </w:tcPr>
-          <w:p>
-            <w:pPr>
-              <w:jc w:val="center"/>
-              <w:cnfStyle w:val="000000000000" w:firstRow="0" w:lastRow="0" w:firstColumn="0" w:lastColumn="0" w:oddVBand="0" w:evenVBand="0" w:oddHBand="0" w:evenHBand="0" w:firstRowFirstColumn="0" w:firstRowLastColumn="0" w:lastRowFirstColumn="0" w:lastRowLastColumn="0"/>
-              <w:rPr>
-                <w:lang w:val="de-DE"/>
-              </w:rPr>
-            </w:pPr>
-          </w:p>
-        </w:tc>
-        <w:tc>
-          <w:tcPr>
-            <w:tcW w:w="1803" w:type="dxa"/>
-            <w:vAlign w:val="center"/>
-          </w:tcPr>
-          <w:p>
-            <w:pPr>
-              <w:jc w:val="center"/>
-              <w:cnfStyle w:val="000000000000" w:firstRow="0" w:lastRow="0" w:firstColumn="0" w:lastColumn="0" w:oddVBand="0" w:evenVBand="0" w:oddHBand="0" w:evenHBand="0" w:firstRowFirstColumn="0" w:firstRowLastColumn="0" w:lastRowFirstColumn="0" w:lastRowLastColumn="0"/>
-              <w:rPr>
-                <w:lang w:val="de-DE"/>
-              </w:rPr>
-            </w:pPr>
-          </w:p>
-        </w:tc>
-        <w:tc>
-          <w:tcPr>
-            <w:tcW w:w="1803" w:type="dxa"/>
-            <w:vAlign w:val="center"/>
-          </w:tcPr>
-          <w:p>
-            <w:pPr>
-              <w:jc w:val="center"/>
-              <w:cnfStyle w:val="000000000000" w:firstRow="0" w:lastRow="0" w:firstColumn="0" w:lastColumn="0" w:oddVBand="0" w:evenVBand="0" w:oddHBand="0" w:evenHBand="0" w:firstRowFirstColumn="0" w:firstRowLastColumn="0" w:lastRowFirstColumn="0" w:lastRowLastColumn="0"/>
-              <w:rPr>
-                <w:lang w:val="de-DE"/>
-              </w:rPr>
-            </w:pPr>
-          </w:p>
-        </w:tc>
-        <w:tc>
-          <w:tcPr>
-            <w:tcW w:w="1804" w:type="dxa"/>
-            <w:vAlign w:val="center"/>
-          </w:tcPr>
-          <w:p>
-            <w:pPr>
-              <w:jc w:val="center"/>
-              <w:cnfStyle w:val="000000000000" w:firstRow="0" w:lastRow="0" w:firstColumn="0" w:lastColumn="0" w:oddVBand="0" w:evenVBand="0" w:oddHBand="0" w:evenHBand="0" w:firstRowFirstColumn="0" w:firstRowLastColumn="0" w:lastRowFirstColumn="0" w:lastRowLastColumn="0"/>
-              <w:rPr>
-                <w:lang w:val="de-DE"/>
-              </w:rPr>
-            </w:pPr>
-          </w:p>
-        </w:tc>
-      </w:tr>
-      <w:tr>
-        <w:tc>
-          <w:tcPr>
-            <w:cnfStyle w:val="001000000000" w:firstRow="0" w:lastRow="0" w:firstColumn="1" w:lastColumn="0" w:oddVBand="0" w:evenVBand="0" w:oddHBand="0" w:evenHBand="0" w:firstRowFirstColumn="0" w:firstRowLastColumn="0" w:lastRowFirstColumn="0" w:lastRowLastColumn="0"/>
-            <w:tcW w:w="1803" w:type="dxa"/>
-            <w:vAlign w:val="center"/>
-          </w:tcPr>
-          <w:p>
-            <w:pPr>
-              <w:jc w:val="center"/>
-              <w:rPr>
-                <w:b w:val="0"/>
-                <w:bCs w:val="0"/>
-                <w:lang w:val="de-DE"/>
-              </w:rPr>
-            </w:pPr>
-          </w:p>
-        </w:tc>
-        <w:tc>
-          <w:tcPr>
-            <w:tcW w:w="1803" w:type="dxa"/>
-            <w:vAlign w:val="center"/>
-          </w:tcPr>
-          <w:p>
-            <w:pPr>
-              <w:jc w:val="center"/>
-              <w:cnfStyle w:val="000000000000" w:firstRow="0" w:lastRow="0" w:firstColumn="0" w:lastColumn="0" w:oddVBand="0" w:evenVBand="0" w:oddHBand="0" w:evenHBand="0" w:firstRowFirstColumn="0" w:firstRowLastColumn="0" w:lastRowFirstColumn="0" w:lastRowLastColumn="0"/>
-              <w:rPr>
-                <w:lang w:val="de-DE"/>
-              </w:rPr>
-            </w:pPr>
-          </w:p>
-        </w:tc>
-        <w:tc>
-          <w:tcPr>
-            <w:tcW w:w="1803" w:type="dxa"/>
-            <w:vAlign w:val="center"/>
-          </w:tcPr>
-          <w:p>
-            <w:pPr>
-              <w:jc w:val="center"/>
-              <w:cnfStyle w:val="000000000000" w:firstRow="0" w:lastRow="0" w:firstColumn="0" w:lastColumn="0" w:oddVBand="0" w:evenVBand="0" w:oddHBand="0" w:evenHBand="0" w:firstRowFirstColumn="0" w:firstRowLastColumn="0" w:lastRowFirstColumn="0" w:lastRowLastColumn="0"/>
-              <w:rPr>
-                <w:lang w:val="de-DE"/>
-              </w:rPr>
-            </w:pPr>
-          </w:p>
-        </w:tc>
-        <w:tc>
-          <w:tcPr>
-            <w:tcW w:w="1803" w:type="dxa"/>
-            <w:vAlign w:val="center"/>
-          </w:tcPr>
-          <w:p>
-            <w:pPr>
-              <w:jc w:val="center"/>
-              <w:cnfStyle w:val="000000000000" w:firstRow="0" w:lastRow="0" w:firstColumn="0" w:lastColumn="0" w:oddVBand="0" w:evenVBand="0" w:oddHBand="0" w:evenHBand="0" w:firstRowFirstColumn="0" w:firstRowLastColumn="0" w:lastRowFirstColumn="0" w:lastRowLastColumn="0"/>
-              <w:rPr>
-                <w:lang w:val="de-DE"/>
-              </w:rPr>
-            </w:pPr>
-          </w:p>
-        </w:tc>
-        <w:tc>
-          <w:tcPr>
-            <w:tcW w:w="1804" w:type="dxa"/>
-            <w:vAlign w:val="center"/>
-          </w:tcPr>
-          <w:p>
-            <w:pPr>
-              <w:jc w:val="center"/>
-              <w:cnfStyle w:val="000000000000" w:firstRow="0" w:lastRow="0" w:firstColumn="0" w:lastColumn="0" w:oddVBand="0" w:evenVBand="0" w:oddHBand="0" w:evenHBand="0" w:firstRowFirstColumn="0" w:firstRowLastColumn="0" w:lastRowFirstColumn="0" w:lastRowLastColumn="0"/>
-              <w:rPr>
-                <w:lang w:val="de-DE"/>
-              </w:rPr>
-            </w:pPr>
-          </w:p>
-        </w:tc>
-      </w:tr>
-      <w:tr>
-        <w:tc>
-          <w:tcPr>
-            <w:cnfStyle w:val="001000000000" w:firstRow="0" w:lastRow="0" w:firstColumn="1" w:lastColumn="0" w:oddVBand="0" w:evenVBand="0" w:oddHBand="0" w:evenHBand="0" w:firstRowFirstColumn="0" w:firstRowLastColumn="0" w:lastRowFirstColumn="0" w:lastRowLastColumn="0"/>
-            <w:tcW w:w="1803" w:type="dxa"/>
-            <w:vAlign w:val="center"/>
-          </w:tcPr>
-          <w:p>
-            <w:pPr>
-              <w:jc w:val="center"/>
-              <w:rPr>
-                <w:b w:val="0"/>
-                <w:bCs w:val="0"/>
-                <w:lang w:val="de-DE"/>
-              </w:rPr>
-            </w:pPr>
-          </w:p>
-        </w:tc>
-        <w:tc>
-          <w:tcPr>
-            <w:tcW w:w="1803" w:type="dxa"/>
-            <w:vAlign w:val="center"/>
-          </w:tcPr>
-          <w:p>
-            <w:pPr>
-              <w:jc w:val="center"/>
-              <w:cnfStyle w:val="000000000000" w:firstRow="0" w:lastRow="0" w:firstColumn="0" w:lastColumn="0" w:oddVBand="0" w:evenVBand="0" w:oddHBand="0" w:evenHBand="0" w:firstRowFirstColumn="0" w:firstRowLastColumn="0" w:lastRowFirstColumn="0" w:lastRowLastColumn="0"/>
-              <w:rPr>
-                <w:lang w:val="de-DE"/>
-              </w:rPr>
-            </w:pPr>
-          </w:p>
-        </w:tc>
-        <w:tc>
-          <w:tcPr>
-            <w:tcW w:w="1803" w:type="dxa"/>
-            <w:vAlign w:val="center"/>
-          </w:tcPr>
-          <w:p>
-            <w:pPr>
-              <w:jc w:val="center"/>
-              <w:cnfStyle w:val="000000000000" w:firstRow="0" w:lastRow="0" w:firstColumn="0" w:lastColumn="0" w:oddVBand="0" w:evenVBand="0" w:oddHBand="0" w:evenHBand="0" w:firstRowFirstColumn="0" w:firstRowLastColumn="0" w:lastRowFirstColumn="0" w:lastRowLastColumn="0"/>
-              <w:rPr>
-                <w:lang w:val="de-DE"/>
-              </w:rPr>
-            </w:pPr>
-          </w:p>
-        </w:tc>
-        <w:tc>
-          <w:tcPr>
-            <w:tcW w:w="1803" w:type="dxa"/>
-            <w:vAlign w:val="center"/>
-          </w:tcPr>
-          <w:p>
-            <w:pPr>
-              <w:jc w:val="center"/>
-              <w:cnfStyle w:val="000000000000" w:firstRow="0" w:lastRow="0" w:firstColumn="0" w:lastColumn="0" w:oddVBand="0" w:evenVBand="0" w:oddHBand="0" w:evenHBand="0" w:firstRowFirstColumn="0" w:firstRowLastColumn="0" w:lastRowFirstColumn="0" w:lastRowLastColumn="0"/>
-              <w:rPr>
-                <w:lang w:val="de-DE"/>
-              </w:rPr>
-            </w:pPr>
-          </w:p>
-        </w:tc>
-        <w:tc>
-          <w:tcPr>
-            <w:tcW w:w="1804" w:type="dxa"/>
-            <w:vAlign w:val="center"/>
-          </w:tcPr>
-          <w:p>
-            <w:pPr>
-              <w:jc w:val="center"/>
-              <w:cnfStyle w:val="000000000000" w:firstRow="0" w:lastRow="0" w:firstColumn="0" w:lastColumn="0" w:oddVBand="0" w:evenVBand="0" w:oddHBand="0" w:evenHBand="0" w:firstRowFirstColumn="0" w:firstRowLastColumn="0" w:lastRowFirstColumn="0" w:lastRowLastColumn="0"/>
-              <w:rPr>
-                <w:lang w:val="de-DE"/>
-              </w:rPr>
-            </w:pPr>
-          </w:p>
-        </w:tc>
-      </w:tr>
-      <w:tr>
-        <w:tc>
-          <w:tcPr>
-            <w:cnfStyle w:val="001000000000" w:firstRow="0" w:lastRow="0" w:firstColumn="1" w:lastColumn="0" w:oddVBand="0" w:evenVBand="0" w:oddHBand="0" w:evenHBand="0" w:firstRowFirstColumn="0" w:firstRowLastColumn="0" w:lastRowFirstColumn="0" w:lastRowLastColumn="0"/>
-            <w:tcW w:w="1803" w:type="dxa"/>
-            <w:vAlign w:val="center"/>
-          </w:tcPr>
-          <w:p>
-            <w:pPr>
-              <w:jc w:val="center"/>
-              <w:rPr>
-                <w:b w:val="0"/>
-                <w:bCs w:val="0"/>
-                <w:lang w:val="de-DE"/>
-              </w:rPr>
-            </w:pPr>
-          </w:p>
-        </w:tc>
-        <w:tc>
-          <w:tcPr>
-            <w:tcW w:w="1803" w:type="dxa"/>
-            <w:vAlign w:val="center"/>
-          </w:tcPr>
-          <w:p>
-            <w:pPr>
-              <w:jc w:val="center"/>
-              <w:cnfStyle w:val="000000000000" w:firstRow="0" w:lastRow="0" w:firstColumn="0" w:lastColumn="0" w:oddVBand="0" w:evenVBand="0" w:oddHBand="0" w:evenHBand="0" w:firstRowFirstColumn="0" w:firstRowLastColumn="0" w:lastRowFirstColumn="0" w:lastRowLastColumn="0"/>
-              <w:rPr>
-                <w:lang w:val="de-DE"/>
-              </w:rPr>
-            </w:pPr>
-          </w:p>
-        </w:tc>
-        <w:tc>
-          <w:tcPr>
-            <w:tcW w:w="1803" w:type="dxa"/>
-            <w:vAlign w:val="center"/>
-          </w:tcPr>
-          <w:p>
-            <w:pPr>
-              <w:jc w:val="center"/>
-              <w:cnfStyle w:val="000000000000" w:firstRow="0" w:lastRow="0" w:firstColumn="0" w:lastColumn="0" w:oddVBand="0" w:evenVBand="0" w:oddHBand="0" w:evenHBand="0" w:firstRowFirstColumn="0" w:firstRowLastColumn="0" w:lastRowFirstColumn="0" w:lastRowLastColumn="0"/>
-              <w:rPr>
-                <w:lang w:val="de-DE"/>
-              </w:rPr>
-            </w:pPr>
-          </w:p>
-        </w:tc>
-        <w:tc>
-          <w:tcPr>
-            <w:tcW w:w="1803" w:type="dxa"/>
-            <w:vAlign w:val="center"/>
-          </w:tcPr>
-          <w:p>
-            <w:pPr>
-              <w:jc w:val="center"/>
-              <w:cnfStyle w:val="000000000000" w:firstRow="0" w:lastRow="0" w:firstColumn="0" w:lastColumn="0" w:oddVBand="0" w:evenVBand="0" w:oddHBand="0" w:evenHBand="0" w:firstRowFirstColumn="0" w:firstRowLastColumn="0" w:lastRowFirstColumn="0" w:lastRowLastColumn="0"/>
-              <w:rPr>
-                <w:lang w:val="de-DE"/>
-              </w:rPr>
-            </w:pPr>
-          </w:p>
-        </w:tc>
-        <w:tc>
-          <w:tcPr>
-            <w:tcW w:w="1804" w:type="dxa"/>
-            <w:vAlign w:val="center"/>
-          </w:tcPr>
-          <w:p>
-            <w:pPr>
-              <w:jc w:val="center"/>
-              <w:cnfStyle w:val="000000000000" w:firstRow="0" w:lastRow="0" w:firstColumn="0" w:lastColumn="0" w:oddVBand="0" w:evenVBand="0" w:oddHBand="0" w:evenHBand="0" w:firstRowFirstColumn="0" w:firstRowLastColumn="0" w:lastRowFirstColumn="0" w:lastRowLastColumn="0"/>
-              <w:rPr>
-                <w:lang w:val="de-DE"/>
-              </w:rPr>
-            </w:pPr>
-          </w:p>
-        </w:tc>
-      </w:tr>
-      <w:tr>
-        <w:tc>
-          <w:tcPr>
-            <w:cnfStyle w:val="001000000000" w:firstRow="0" w:lastRow="0" w:firstColumn="1" w:lastColumn="0" w:oddVBand="0" w:evenVBand="0" w:oddHBand="0" w:evenHBand="0" w:firstRowFirstColumn="0" w:firstRowLastColumn="0" w:lastRowFirstColumn="0" w:lastRowLastColumn="0"/>
-            <w:tcW w:w="1803" w:type="dxa"/>
-            <w:vAlign w:val="center"/>
-          </w:tcPr>
-          <w:p>
-            <w:pPr>
-              <w:jc w:val="center"/>
-              <w:rPr>
-                <w:b w:val="0"/>
-                <w:bCs w:val="0"/>
-                <w:lang w:val="de-DE"/>
-              </w:rPr>
-            </w:pPr>
-          </w:p>
-        </w:tc>
-        <w:tc>
-          <w:tcPr>
-            <w:tcW w:w="1803" w:type="dxa"/>
-            <w:vAlign w:val="center"/>
-          </w:tcPr>
-          <w:p>
-            <w:pPr>
-              <w:jc w:val="center"/>
-              <w:cnfStyle w:val="000000000000" w:firstRow="0" w:lastRow="0" w:firstColumn="0" w:lastColumn="0" w:oddVBand="0" w:evenVBand="0" w:oddHBand="0" w:evenHBand="0" w:firstRowFirstColumn="0" w:firstRowLastColumn="0" w:lastRowFirstColumn="0" w:lastRowLastColumn="0"/>
-              <w:rPr>
-                <w:lang w:val="de-DE"/>
-              </w:rPr>
-            </w:pPr>
-          </w:p>
-        </w:tc>
-        <w:tc>
-          <w:tcPr>
-            <w:tcW w:w="1803" w:type="dxa"/>
-            <w:vAlign w:val="center"/>
-          </w:tcPr>
-          <w:p>
-            <w:pPr>
-              <w:jc w:val="center"/>
-              <w:cnfStyle w:val="000000000000" w:firstRow="0" w:lastRow="0" w:firstColumn="0" w:lastColumn="0" w:oddVBand="0" w:evenVBand="0" w:oddHBand="0" w:evenHBand="0" w:firstRowFirstColumn="0" w:firstRowLastColumn="0" w:lastRowFirstColumn="0" w:lastRowLastColumn="0"/>
-              <w:rPr>
-                <w:lang w:val="de-DE"/>
-              </w:rPr>
-            </w:pPr>
-          </w:p>
-        </w:tc>
-        <w:tc>
-          <w:tcPr>
-            <w:tcW w:w="1803" w:type="dxa"/>
-            <w:vAlign w:val="center"/>
-          </w:tcPr>
-          <w:p>
-            <w:pPr>
-              <w:jc w:val="center"/>
-              <w:cnfStyle w:val="000000000000" w:firstRow="0" w:lastRow="0" w:firstColumn="0" w:lastColumn="0" w:oddVBand="0" w:evenVBand="0" w:oddHBand="0" w:evenHBand="0" w:firstRowFirstColumn="0" w:firstRowLastColumn="0" w:lastRowFirstColumn="0" w:lastRowLastColumn="0"/>
-              <w:rPr>
-                <w:lang w:val="de-DE"/>
-              </w:rPr>
-            </w:pPr>
-          </w:p>
-        </w:tc>
-        <w:tc>
-          <w:tcPr>
-            <w:tcW w:w="1804" w:type="dxa"/>
-            <w:vAlign w:val="center"/>
-          </w:tcPr>
-          <w:p>
-            <w:pPr>
-              <w:jc w:val="center"/>
-              <w:cnfStyle w:val="000000000000" w:firstRow="0" w:lastRow="0" w:firstColumn="0" w:lastColumn="0" w:oddVBand="0" w:evenVBand="0" w:oddHBand="0" w:evenHBand="0" w:firstRowFirstColumn="0" w:firstRowLastColumn="0" w:lastRowFirstColumn="0" w:lastRowLastColumn="0"/>
-              <w:rPr>
-                <w:lang w:val="de-DE"/>
-              </w:rPr>
-            </w:pPr>
-          </w:p>
-        </w:tc>
-      </w:tr>
-      <w:tr>
-        <w:tc>
-          <w:tcPr>
-            <w:cnfStyle w:val="001000000000" w:firstRow="0" w:lastRow="0" w:firstColumn="1" w:lastColumn="0" w:oddVBand="0" w:evenVBand="0" w:oddHBand="0" w:evenHBand="0" w:firstRowFirstColumn="0" w:firstRowLastColumn="0" w:lastRowFirstColumn="0" w:lastRowLastColumn="0"/>
-            <w:tcW w:w="1803" w:type="dxa"/>
-            <w:vAlign w:val="center"/>
-          </w:tcPr>
-          <w:p>
-            <w:pPr>
-              <w:jc w:val="center"/>
-              <w:rPr>
-                <w:b w:val="0"/>
-                <w:bCs w:val="0"/>
-                <w:lang w:val="de-DE"/>
-              </w:rPr>
-            </w:pPr>
-          </w:p>
-        </w:tc>
-        <w:tc>
-          <w:tcPr>
-            <w:tcW w:w="1803" w:type="dxa"/>
-            <w:vAlign w:val="center"/>
-          </w:tcPr>
-          <w:p>
-            <w:pPr>
-              <w:jc w:val="center"/>
-              <w:cnfStyle w:val="000000000000" w:firstRow="0" w:lastRow="0" w:firstColumn="0" w:lastColumn="0" w:oddVBand="0" w:evenVBand="0" w:oddHBand="0" w:evenHBand="0" w:firstRowFirstColumn="0" w:firstRowLastColumn="0" w:lastRowFirstColumn="0" w:lastRowLastColumn="0"/>
-              <w:rPr>
-                <w:lang w:val="de-DE"/>
-              </w:rPr>
-            </w:pPr>
-          </w:p>
-        </w:tc>
-        <w:tc>
-          <w:tcPr>
-            <w:tcW w:w="1803" w:type="dxa"/>
-            <w:vAlign w:val="center"/>
-          </w:tcPr>
-          <w:p>
-            <w:pPr>
-              <w:jc w:val="center"/>
-              <w:cnfStyle w:val="000000000000" w:firstRow="0" w:lastRow="0" w:firstColumn="0" w:lastColumn="0" w:oddVBand="0" w:evenVBand="0" w:oddHBand="0" w:evenHBand="0" w:firstRowFirstColumn="0" w:firstRowLastColumn="0" w:lastRowFirstColumn="0" w:lastRowLastColumn="0"/>
-              <w:rPr>
-                <w:lang w:val="de-DE"/>
-              </w:rPr>
-            </w:pPr>
-          </w:p>
-        </w:tc>
-        <w:tc>
-          <w:tcPr>
-            <w:tcW w:w="1803" w:type="dxa"/>
-            <w:vAlign w:val="center"/>
-          </w:tcPr>
-          <w:p>
-            <w:pPr>
-              <w:jc w:val="center"/>
-              <w:cnfStyle w:val="000000000000" w:firstRow="0" w:lastRow="0" w:firstColumn="0" w:lastColumn="0" w:oddVBand="0" w:evenVBand="0" w:oddHBand="0" w:evenHBand="0" w:firstRowFirstColumn="0" w:firstRowLastColumn="0" w:lastRowFirstColumn="0" w:lastRowLastColumn="0"/>
-              <w:rPr>
-                <w:lang w:val="de-DE"/>
-              </w:rPr>
-            </w:pPr>
-          </w:p>
-        </w:tc>
-        <w:tc>
-          <w:tcPr>
-            <w:tcW w:w="1804" w:type="dxa"/>
-            <w:vAlign w:val="center"/>
-          </w:tcPr>
-          <w:p>
-            <w:pPr>
-              <w:jc w:val="center"/>
-              <w:cnfStyle w:val="000000000000" w:firstRow="0" w:lastRow="0" w:firstColumn="0" w:lastColumn="0" w:oddVBand="0" w:evenVBand="0" w:oddHBand="0" w:evenHBand="0" w:firstRowFirstColumn="0" w:firstRowLastColumn="0" w:lastRowFirstColumn="0" w:lastRowLastColumn="0"/>
-              <w:rPr>
-                <w:lang w:val="de-DE"/>
-              </w:rPr>
-            </w:pPr>
-          </w:p>
-        </w:tc>
-      </w:tr>
-      <w:tr>
-        <w:tc>
-          <w:tcPr>
-            <w:cnfStyle w:val="001000000000" w:firstRow="0" w:lastRow="0" w:firstColumn="1" w:lastColumn="0" w:oddVBand="0" w:evenVBand="0" w:oddHBand="0" w:evenHBand="0" w:firstRowFirstColumn="0" w:firstRowLastColumn="0" w:lastRowFirstColumn="0" w:lastRowLastColumn="0"/>
-            <w:tcW w:w="1803" w:type="dxa"/>
-            <w:vAlign w:val="center"/>
-          </w:tcPr>
-          <w:p>
-            <w:pPr>
-              <w:jc w:val="center"/>
-              <w:rPr>
-                <w:b w:val="0"/>
-                <w:bCs w:val="0"/>
-                <w:lang w:val="de-DE"/>
-              </w:rPr>
-            </w:pPr>
-          </w:p>
-        </w:tc>
-        <w:tc>
-          <w:tcPr>
-            <w:tcW w:w="1803" w:type="dxa"/>
-            <w:vAlign w:val="center"/>
-          </w:tcPr>
-          <w:p>
-            <w:pPr>
-              <w:jc w:val="center"/>
-              <w:cnfStyle w:val="000000000000" w:firstRow="0" w:lastRow="0" w:firstColumn="0" w:lastColumn="0" w:oddVBand="0" w:evenVBand="0" w:oddHBand="0" w:evenHBand="0" w:firstRowFirstColumn="0" w:firstRowLastColumn="0" w:lastRowFirstColumn="0" w:lastRowLastColumn="0"/>
-              <w:rPr>
-                <w:lang w:val="de-DE"/>
-              </w:rPr>
-            </w:pPr>
-          </w:p>
-        </w:tc>
-        <w:tc>
-          <w:tcPr>
-            <w:tcW w:w="1803" w:type="dxa"/>
-            <w:vAlign w:val="center"/>
-          </w:tcPr>
-          <w:p>
-            <w:pPr>
-              <w:jc w:val="center"/>
-              <w:cnfStyle w:val="000000000000" w:firstRow="0" w:lastRow="0" w:firstColumn="0" w:lastColumn="0" w:oddVBand="0" w:evenVBand="0" w:oddHBand="0" w:evenHBand="0" w:firstRowFirstColumn="0" w:firstRowLastColumn="0" w:lastRowFirstColumn="0" w:lastRowLastColumn="0"/>
-              <w:rPr>
-                <w:lang w:val="de-DE"/>
-              </w:rPr>
-            </w:pPr>
-          </w:p>
-        </w:tc>
-        <w:tc>
-          <w:tcPr>
-            <w:tcW w:w="1803" w:type="dxa"/>
-            <w:vAlign w:val="center"/>
-          </w:tcPr>
-          <w:p>
-            <w:pPr>
-              <w:jc w:val="center"/>
-              <w:cnfStyle w:val="000000000000" w:firstRow="0" w:lastRow="0" w:firstColumn="0" w:lastColumn="0" w:oddVBand="0" w:evenVBand="0" w:oddHBand="0" w:evenHBand="0" w:firstRowFirstColumn="0" w:firstRowLastColumn="0" w:lastRowFirstColumn="0" w:lastRowLastColumn="0"/>
-              <w:rPr>
-                <w:lang w:val="de-DE"/>
-              </w:rPr>
-            </w:pPr>
-          </w:p>
-        </w:tc>
-        <w:tc>
-          <w:tcPr>
-            <w:tcW w:w="1804" w:type="dxa"/>
-            <w:vAlign w:val="center"/>
-          </w:tcPr>
-          <w:p>
-            <w:pPr>
-              <w:jc w:val="center"/>
-              <w:cnfStyle w:val="000000000000" w:firstRow="0" w:lastRow="0" w:firstColumn="0" w:lastColumn="0" w:oddVBand="0" w:evenVBand="0" w:oddHBand="0" w:evenHBand="0" w:firstRowFirstColumn="0" w:firstRowLastColumn="0" w:lastRowFirstColumn="0" w:lastRowLastColumn="0"/>
-              <w:rPr>
-                <w:lang w:val="de-DE"/>
-              </w:rPr>
-            </w:pPr>
-          </w:p>
-        </w:tc>
-      </w:tr>
-      <w:tr>
-        <w:tc>
-          <w:tcPr>
-            <w:cnfStyle w:val="001000000000" w:firstRow="0" w:lastRow="0" w:firstColumn="1" w:lastColumn="0" w:oddVBand="0" w:evenVBand="0" w:oddHBand="0" w:evenHBand="0" w:firstRowFirstColumn="0" w:firstRowLastColumn="0" w:lastRowFirstColumn="0" w:lastRowLastColumn="0"/>
-            <w:tcW w:w="1803" w:type="dxa"/>
-            <w:vAlign w:val="center"/>
-          </w:tcPr>
-          <w:p>
-            <w:pPr>
-              <w:jc w:val="center"/>
-              <w:rPr>
-                <w:b w:val="0"/>
-                <w:bCs w:val="0"/>
-                <w:lang w:val="de-DE"/>
-              </w:rPr>
-            </w:pPr>
-          </w:p>
-        </w:tc>
-        <w:tc>
-          <w:tcPr>
-            <w:tcW w:w="1803" w:type="dxa"/>
-            <w:vAlign w:val="center"/>
-          </w:tcPr>
-          <w:p>
-            <w:pPr>
-              <w:jc w:val="center"/>
-              <w:cnfStyle w:val="000000000000" w:firstRow="0" w:lastRow="0" w:firstColumn="0" w:lastColumn="0" w:oddVBand="0" w:evenVBand="0" w:oddHBand="0" w:evenHBand="0" w:firstRowFirstColumn="0" w:firstRowLastColumn="0" w:lastRowFirstColumn="0" w:lastRowLastColumn="0"/>
-              <w:rPr>
-                <w:lang w:val="de-DE"/>
-              </w:rPr>
-            </w:pPr>
-          </w:p>
-        </w:tc>
-        <w:tc>
-          <w:tcPr>
-            <w:tcW w:w="1803" w:type="dxa"/>
-            <w:vAlign w:val="center"/>
-          </w:tcPr>
-          <w:p>
-            <w:pPr>
-              <w:jc w:val="center"/>
-              <w:cnfStyle w:val="000000000000" w:firstRow="0" w:lastRow="0" w:firstColumn="0" w:lastColumn="0" w:oddVBand="0" w:evenVBand="0" w:oddHBand="0" w:evenHBand="0" w:firstRowFirstColumn="0" w:firstRowLastColumn="0" w:lastRowFirstColumn="0" w:lastRowLastColumn="0"/>
-              <w:rPr>
-                <w:lang w:val="de-DE"/>
-              </w:rPr>
-            </w:pPr>
-          </w:p>
-        </w:tc>
-        <w:tc>
-          <w:tcPr>
-            <w:tcW w:w="1803" w:type="dxa"/>
-            <w:vAlign w:val="center"/>
-          </w:tcPr>
-          <w:p>
-            <w:pPr>
-              <w:jc w:val="center"/>
-              <w:cnfStyle w:val="000000000000" w:firstRow="0" w:lastRow="0" w:firstColumn="0" w:lastColumn="0" w:oddVBand="0" w:evenVBand="0" w:oddHBand="0" w:evenHBand="0" w:firstRowFirstColumn="0" w:firstRowLastColumn="0" w:lastRowFirstColumn="0" w:lastRowLastColumn="0"/>
-              <w:rPr>
-                <w:lang w:val="de-DE"/>
-              </w:rPr>
-            </w:pPr>
-          </w:p>
-        </w:tc>
-        <w:tc>
-          <w:tcPr>
-            <w:tcW w:w="1804" w:type="dxa"/>
-            <w:vAlign w:val="center"/>
-          </w:tcPr>
-          <w:p>
-            <w:pPr>
-              <w:jc w:val="center"/>
-              <w:cnfStyle w:val="000000000000" w:firstRow="0" w:lastRow="0" w:firstColumn="0" w:lastColumn="0" w:oddVBand="0" w:evenVBand="0" w:oddHBand="0" w:evenHBand="0" w:firstRowFirstColumn="0" w:firstRowLastColumn="0" w:lastRowFirstColumn="0" w:lastRowLastColumn="0"/>
-              <w:rPr>
-                <w:lang w:val="de-DE"/>
-              </w:rPr>
-            </w:pPr>
-          </w:p>
-        </w:tc>
-      </w:tr>
-      <w:tr>
-        <w:tc>
-          <w:tcPr>
-            <w:cnfStyle w:val="001000000000" w:firstRow="0" w:lastRow="0" w:firstColumn="1" w:lastColumn="0" w:oddVBand="0" w:evenVBand="0" w:oddHBand="0" w:evenHBand="0" w:firstRowFirstColumn="0" w:firstRowLastColumn="0" w:lastRowFirstColumn="0" w:lastRowLastColumn="0"/>
-            <w:tcW w:w="1803" w:type="dxa"/>
-            <w:vAlign w:val="center"/>
-          </w:tcPr>
-          <w:p>
-            <w:pPr>
-              <w:jc w:val="center"/>
-              <w:rPr>
-                <w:b w:val="0"/>
-                <w:bCs w:val="0"/>
-                <w:lang w:val="de-DE"/>
-              </w:rPr>
-            </w:pPr>
-          </w:p>
-        </w:tc>
-        <w:tc>
-          <w:tcPr>
-            <w:tcW w:w="1803" w:type="dxa"/>
-            <w:vAlign w:val="center"/>
-          </w:tcPr>
-          <w:p>
-            <w:pPr>
-              <w:jc w:val="center"/>
-              <w:cnfStyle w:val="000000000000" w:firstRow="0" w:lastRow="0" w:firstColumn="0" w:lastColumn="0" w:oddVBand="0" w:evenVBand="0" w:oddHBand="0" w:evenHBand="0" w:firstRowFirstColumn="0" w:firstRowLastColumn="0" w:lastRowFirstColumn="0" w:lastRowLastColumn="0"/>
-              <w:rPr>
-                <w:lang w:val="de-DE"/>
-              </w:rPr>
-            </w:pPr>
-          </w:p>
-        </w:tc>
-        <w:tc>
-          <w:tcPr>
-            <w:tcW w:w="1803" w:type="dxa"/>
-            <w:vAlign w:val="center"/>
-          </w:tcPr>
-          <w:p>
-            <w:pPr>
-              <w:jc w:val="center"/>
-              <w:cnfStyle w:val="000000000000" w:firstRow="0" w:lastRow="0" w:firstColumn="0" w:lastColumn="0" w:oddVBand="0" w:evenVBand="0" w:oddHBand="0" w:evenHBand="0" w:firstRowFirstColumn="0" w:firstRowLastColumn="0" w:lastRowFirstColumn="0" w:lastRowLastColumn="0"/>
-              <w:rPr>
-                <w:lang w:val="de-DE"/>
-              </w:rPr>
-            </w:pPr>
-          </w:p>
-        </w:tc>
-        <w:tc>
-          <w:tcPr>
-            <w:tcW w:w="1803" w:type="dxa"/>
-            <w:vAlign w:val="center"/>
-          </w:tcPr>
-          <w:p>
-            <w:pPr>
-              <w:jc w:val="center"/>
-              <w:cnfStyle w:val="000000000000" w:firstRow="0" w:lastRow="0" w:firstColumn="0" w:lastColumn="0" w:oddVBand="0" w:evenVBand="0" w:oddHBand="0" w:evenHBand="0" w:firstRowFirstColumn="0" w:firstRowLastColumn="0" w:lastRowFirstColumn="0" w:lastRowLastColumn="0"/>
-              <w:rPr>
-                <w:lang w:val="de-DE"/>
-              </w:rPr>
-            </w:pPr>
-          </w:p>
-        </w:tc>
-        <w:tc>
-          <w:tcPr>
-            <w:tcW w:w="1804" w:type="dxa"/>
-            <w:vAlign w:val="center"/>
-          </w:tcPr>
-          <w:p>
-            <w:pPr>
-              <w:jc w:val="center"/>
-              <w:cnfStyle w:val="000000000000" w:firstRow="0" w:lastRow="0" w:firstColumn="0" w:lastColumn="0" w:oddVBand="0" w:evenVBand="0" w:oddHBand="0" w:evenHBand="0" w:firstRowFirstColumn="0" w:firstRowLastColumn="0" w:lastRowFirstColumn="0" w:lastRowLastColumn="0"/>
-              <w:rPr>
-                <w:lang w:val="de-DE"/>
-              </w:rPr>
-            </w:pPr>
-          </w:p>
-        </w:tc>
-      </w:tr>
-      <w:tr>
-        <w:tc>
-          <w:tcPr>
-            <w:cnfStyle w:val="001000000000" w:firstRow="0" w:lastRow="0" w:firstColumn="1" w:lastColumn="0" w:oddVBand="0" w:evenVBand="0" w:oddHBand="0" w:evenHBand="0" w:firstRowFirstColumn="0" w:firstRowLastColumn="0" w:lastRowFirstColumn="0" w:lastRowLastColumn="0"/>
-            <w:tcW w:w="1803" w:type="dxa"/>
-            <w:vAlign w:val="center"/>
-          </w:tcPr>
-          <w:p>
-            <w:pPr>
-              <w:jc w:val="center"/>
-              <w:rPr>
-                <w:b w:val="0"/>
-                <w:bCs w:val="0"/>
-                <w:lang w:val="de-DE"/>
-              </w:rPr>
-            </w:pPr>
-          </w:p>
-        </w:tc>
-        <w:tc>
-          <w:tcPr>
-            <w:tcW w:w="1803" w:type="dxa"/>
-            <w:vAlign w:val="center"/>
-          </w:tcPr>
-          <w:p>
-            <w:pPr>
-              <w:jc w:val="center"/>
-              <w:cnfStyle w:val="000000000000" w:firstRow="0" w:lastRow="0" w:firstColumn="0" w:lastColumn="0" w:oddVBand="0" w:evenVBand="0" w:oddHBand="0" w:evenHBand="0" w:firstRowFirstColumn="0" w:firstRowLastColumn="0" w:lastRowFirstColumn="0" w:lastRowLastColumn="0"/>
-              <w:rPr>
-                <w:lang w:val="de-DE"/>
-              </w:rPr>
-            </w:pPr>
-          </w:p>
-        </w:tc>
-        <w:tc>
-          <w:tcPr>
-            <w:tcW w:w="1803" w:type="dxa"/>
-            <w:vAlign w:val="center"/>
-          </w:tcPr>
-          <w:p>
-            <w:pPr>
-              <w:jc w:val="center"/>
-              <w:cnfStyle w:val="000000000000" w:firstRow="0" w:lastRow="0" w:firstColumn="0" w:lastColumn="0" w:oddVBand="0" w:evenVBand="0" w:oddHBand="0" w:evenHBand="0" w:firstRowFirstColumn="0" w:firstRowLastColumn="0" w:lastRowFirstColumn="0" w:lastRowLastColumn="0"/>
-              <w:rPr>
-                <w:lang w:val="de-DE"/>
-              </w:rPr>
-            </w:pPr>
-          </w:p>
-        </w:tc>
-        <w:tc>
-          <w:tcPr>
-            <w:tcW w:w="1803" w:type="dxa"/>
-            <w:vAlign w:val="center"/>
-          </w:tcPr>
-          <w:p>
-            <w:pPr>
-              <w:jc w:val="center"/>
-              <w:cnfStyle w:val="000000000000" w:firstRow="0" w:lastRow="0" w:firstColumn="0" w:lastColumn="0" w:oddVBand="0" w:evenVBand="0" w:oddHBand="0" w:evenHBand="0" w:firstRowFirstColumn="0" w:firstRowLastColumn="0" w:lastRowFirstColumn="0" w:lastRowLastColumn="0"/>
-              <w:rPr>
-                <w:lang w:val="de-DE"/>
-              </w:rPr>
-            </w:pPr>
-          </w:p>
-        </w:tc>
-        <w:tc>
-          <w:tcPr>
-            <w:tcW w:w="1804" w:type="dxa"/>
-            <w:vAlign w:val="center"/>
-          </w:tcPr>
-          <w:p>
-            <w:pPr>
-              <w:jc w:val="center"/>
-              <w:cnfStyle w:val="000000000000" w:firstRow="0" w:lastRow="0" w:firstColumn="0" w:lastColumn="0" w:oddVBand="0" w:evenVBand="0" w:oddHBand="0" w:evenHBand="0" w:firstRowFirstColumn="0" w:firstRowLastColumn="0" w:lastRowFirstColumn="0" w:lastRowLastColumn="0"/>
-              <w:rPr>
-                <w:lang w:val="de-DE"/>
-              </w:rPr>
-            </w:pPr>
-          </w:p>
-        </w:tc>
-      </w:tr>
-      <w:tr>
-        <w:tc>
-          <w:tcPr>
-            <w:cnfStyle w:val="001000000000" w:firstRow="0" w:lastRow="0" w:firstColumn="1" w:lastColumn="0" w:oddVBand="0" w:evenVBand="0" w:oddHBand="0" w:evenHBand="0" w:firstRowFirstColumn="0" w:firstRowLastColumn="0" w:lastRowFirstColumn="0" w:lastRowLastColumn="0"/>
-            <w:tcW w:w="1803" w:type="dxa"/>
-            <w:vAlign w:val="center"/>
-          </w:tcPr>
-          <w:p>
-            <w:pPr>
-              <w:jc w:val="center"/>
-              <w:rPr>
-                <w:b w:val="0"/>
-                <w:bCs w:val="0"/>
-                <w:lang w:val="de-DE"/>
-              </w:rPr>
-            </w:pPr>
-          </w:p>
-        </w:tc>
-        <w:tc>
-          <w:tcPr>
-            <w:tcW w:w="1803" w:type="dxa"/>
-            <w:vAlign w:val="center"/>
-          </w:tcPr>
-          <w:p>
-            <w:pPr>
-              <w:jc w:val="center"/>
-              <w:cnfStyle w:val="000000000000" w:firstRow="0" w:lastRow="0" w:firstColumn="0" w:lastColumn="0" w:oddVBand="0" w:evenVBand="0" w:oddHBand="0" w:evenHBand="0" w:firstRowFirstColumn="0" w:firstRowLastColumn="0" w:lastRowFirstColumn="0" w:lastRowLastColumn="0"/>
-              <w:rPr>
-                <w:lang w:val="de-DE"/>
-              </w:rPr>
-            </w:pPr>
-          </w:p>
-        </w:tc>
-        <w:tc>
-          <w:tcPr>
-            <w:tcW w:w="1803" w:type="dxa"/>
-            <w:vAlign w:val="center"/>
-          </w:tcPr>
-          <w:p>
-            <w:pPr>
-              <w:jc w:val="center"/>
-              <w:cnfStyle w:val="000000000000" w:firstRow="0" w:lastRow="0" w:firstColumn="0" w:lastColumn="0" w:oddVBand="0" w:evenVBand="0" w:oddHBand="0" w:evenHBand="0" w:firstRowFirstColumn="0" w:firstRowLastColumn="0" w:lastRowFirstColumn="0" w:lastRowLastColumn="0"/>
-              <w:rPr>
-                <w:lang w:val="de-DE"/>
-              </w:rPr>
-            </w:pPr>
-          </w:p>
-        </w:tc>
-        <w:tc>
-          <w:tcPr>
-            <w:tcW w:w="1803" w:type="dxa"/>
-            <w:vAlign w:val="center"/>
-          </w:tcPr>
-          <w:p>
-            <w:pPr>
-              <w:jc w:val="center"/>
-              <w:cnfStyle w:val="000000000000" w:firstRow="0" w:lastRow="0" w:firstColumn="0" w:lastColumn="0" w:oddVBand="0" w:evenVBand="0" w:oddHBand="0" w:evenHBand="0" w:firstRowFirstColumn="0" w:firstRowLastColumn="0" w:lastRowFirstColumn="0" w:lastRowLastColumn="0"/>
-              <w:rPr>
-                <w:lang w:val="de-DE"/>
-              </w:rPr>
-            </w:pPr>
-          </w:p>
-        </w:tc>
-        <w:tc>
-          <w:tcPr>
-            <w:tcW w:w="1804" w:type="dxa"/>
-            <w:vAlign w:val="center"/>
-          </w:tcPr>
-          <w:p>
-            <w:pPr>
-              <w:jc w:val="center"/>
-              <w:cnfStyle w:val="000000000000" w:firstRow="0" w:lastRow="0" w:firstColumn="0" w:lastColumn="0" w:oddVBand="0" w:evenVBand="0" w:oddHBand="0" w:evenHBand="0" w:firstRowFirstColumn="0" w:firstRowLastColumn="0" w:lastRowFirstColumn="0" w:lastRowLastColumn="0"/>
-              <w:rPr>
-                <w:lang w:val="de-DE"/>
-              </w:rPr>
-            </w:pPr>
-          </w:p>
-        </w:tc>
-      </w:tr>
-      <w:tr>
-        <w:tc>
-          <w:tcPr>
-            <w:cnfStyle w:val="001000000000" w:firstRow="0" w:lastRow="0" w:firstColumn="1" w:lastColumn="0" w:oddVBand="0" w:evenVBand="0" w:oddHBand="0" w:evenHBand="0" w:firstRowFirstColumn="0" w:firstRowLastColumn="0" w:lastRowFirstColumn="0" w:lastRowLastColumn="0"/>
-            <w:tcW w:w="1803" w:type="dxa"/>
-            <w:vAlign w:val="center"/>
-          </w:tcPr>
-          <w:p>
-            <w:pPr>
-              <w:jc w:val="center"/>
-              <w:rPr>
-                <w:b w:val="0"/>
-                <w:bCs w:val="0"/>
-                <w:lang w:val="de-DE"/>
-              </w:rPr>
-            </w:pPr>
-          </w:p>
-        </w:tc>
-        <w:tc>
-          <w:tcPr>
-            <w:tcW w:w="1803" w:type="dxa"/>
-            <w:vAlign w:val="center"/>
-          </w:tcPr>
-          <w:p>
-            <w:pPr>
-              <w:jc w:val="center"/>
-              <w:cnfStyle w:val="000000000000" w:firstRow="0" w:lastRow="0" w:firstColumn="0" w:lastColumn="0" w:oddVBand="0" w:evenVBand="0" w:oddHBand="0" w:evenHBand="0" w:firstRowFirstColumn="0" w:firstRowLastColumn="0" w:lastRowFirstColumn="0" w:lastRowLastColumn="0"/>
-              <w:rPr>
-                <w:lang w:val="de-DE"/>
-              </w:rPr>
-            </w:pPr>
-          </w:p>
-        </w:tc>
-        <w:tc>
-          <w:tcPr>
-            <w:tcW w:w="1803" w:type="dxa"/>
-            <w:vAlign w:val="center"/>
-          </w:tcPr>
-          <w:p>
-            <w:pPr>
-              <w:jc w:val="center"/>
-              <w:cnfStyle w:val="000000000000" w:firstRow="0" w:lastRow="0" w:firstColumn="0" w:lastColumn="0" w:oddVBand="0" w:evenVBand="0" w:oddHBand="0" w:evenHBand="0" w:firstRowFirstColumn="0" w:firstRowLastColumn="0" w:lastRowFirstColumn="0" w:lastRowLastColumn="0"/>
-              <w:rPr>
-                <w:lang w:val="de-DE"/>
-              </w:rPr>
-            </w:pPr>
-          </w:p>
-        </w:tc>
-        <w:tc>
-          <w:tcPr>
-            <w:tcW w:w="1803" w:type="dxa"/>
-            <w:vAlign w:val="center"/>
-          </w:tcPr>
-          <w:p>
-            <w:pPr>
-              <w:jc w:val="center"/>
-              <w:cnfStyle w:val="000000000000" w:firstRow="0" w:lastRow="0" w:firstColumn="0" w:lastColumn="0" w:oddVBand="0" w:evenVBand="0" w:oddHBand="0" w:evenHBand="0" w:firstRowFirstColumn="0" w:firstRowLastColumn="0" w:lastRowFirstColumn="0" w:lastRowLastColumn="0"/>
-              <w:rPr>
-                <w:lang w:val="de-DE"/>
-              </w:rPr>
-            </w:pPr>
-          </w:p>
-        </w:tc>
-        <w:tc>
-          <w:tcPr>
-            <w:tcW w:w="1804" w:type="dxa"/>
-            <w:vAlign w:val="center"/>
-          </w:tcPr>
-          <w:p>
-            <w:pPr>
-              <w:jc w:val="center"/>
-              <w:cnfStyle w:val="000000000000" w:firstRow="0" w:lastRow="0" w:firstColumn="0" w:lastColumn="0" w:oddVBand="0" w:evenVBand="0" w:oddHBand="0" w:evenHBand="0" w:firstRowFirstColumn="0" w:firstRowLastColumn="0" w:lastRowFirstColumn="0" w:lastRowLastColumn="0"/>
-              <w:rPr>
-                <w:lang w:val="de-DE"/>
-              </w:rPr>
-            </w:pPr>
-          </w:p>
-        </w:tc>
-      </w:tr>
-      <w:tr>
-        <w:tc>
-          <w:tcPr>
-            <w:cnfStyle w:val="001000000000" w:firstRow="0" w:lastRow="0" w:firstColumn="1" w:lastColumn="0" w:oddVBand="0" w:evenVBand="0" w:oddHBand="0" w:evenHBand="0" w:firstRowFirstColumn="0" w:firstRowLastColumn="0" w:lastRowFirstColumn="0" w:lastRowLastColumn="0"/>
-            <w:tcW w:w="1803" w:type="dxa"/>
-            <w:vAlign w:val="center"/>
-          </w:tcPr>
-          <w:p>
-            <w:pPr>
-              <w:jc w:val="center"/>
-              <w:rPr>
-                <w:b w:val="0"/>
-                <w:bCs w:val="0"/>
-                <w:lang w:val="de-DE"/>
-              </w:rPr>
-            </w:pPr>
-          </w:p>
-        </w:tc>
-        <w:tc>
-          <w:tcPr>
-            <w:tcW w:w="1803" w:type="dxa"/>
-            <w:vAlign w:val="center"/>
-          </w:tcPr>
-          <w:p>
-            <w:pPr>
-              <w:jc w:val="center"/>
-              <w:cnfStyle w:val="000000000000" w:firstRow="0" w:lastRow="0" w:firstColumn="0" w:lastColumn="0" w:oddVBand="0" w:evenVBand="0" w:oddHBand="0" w:evenHBand="0" w:firstRowFirstColumn="0" w:firstRowLastColumn="0" w:lastRowFirstColumn="0" w:lastRowLastColumn="0"/>
-              <w:rPr>
-                <w:lang w:val="de-DE"/>
-              </w:rPr>
-            </w:pPr>
-          </w:p>
-        </w:tc>
-        <w:tc>
-          <w:tcPr>
-            <w:tcW w:w="1803" w:type="dxa"/>
-            <w:vAlign w:val="center"/>
-          </w:tcPr>
-          <w:p>
-            <w:pPr>
-              <w:jc w:val="center"/>
-              <w:cnfStyle w:val="000000000000" w:firstRow="0" w:lastRow="0" w:firstColumn="0" w:lastColumn="0" w:oddVBand="0" w:evenVBand="0" w:oddHBand="0" w:evenHBand="0" w:firstRowFirstColumn="0" w:firstRowLastColumn="0" w:lastRowFirstColumn="0" w:lastRowLastColumn="0"/>
-              <w:rPr>
-                <w:lang w:val="de-DE"/>
-              </w:rPr>
-            </w:pPr>
-          </w:p>
-        </w:tc>
-        <w:tc>
-          <w:tcPr>
-            <w:tcW w:w="1803" w:type="dxa"/>
-            <w:vAlign w:val="center"/>
-          </w:tcPr>
-          <w:p>
-            <w:pPr>
-              <w:jc w:val="center"/>
-              <w:cnfStyle w:val="000000000000" w:firstRow="0" w:lastRow="0" w:firstColumn="0" w:lastColumn="0" w:oddVBand="0" w:evenVBand="0" w:oddHBand="0" w:evenHBand="0" w:firstRowFirstColumn="0" w:firstRowLastColumn="0" w:lastRowFirstColumn="0" w:lastRowLastColumn="0"/>
-              <w:rPr>
-                <w:lang w:val="de-DE"/>
-              </w:rPr>
-            </w:pPr>
-          </w:p>
-        </w:tc>
-        <w:tc>
-          <w:tcPr>
-            <w:tcW w:w="1804" w:type="dxa"/>
-            <w:vAlign w:val="center"/>
-          </w:tcPr>
-          <w:p>
-            <w:pPr>
-              <w:jc w:val="center"/>
-              <w:cnfStyle w:val="000000000000" w:firstRow="0" w:lastRow="0" w:firstColumn="0" w:lastColumn="0" w:oddVBand="0" w:evenVBand="0" w:oddHBand="0" w:evenHBand="0" w:firstRowFirstColumn="0" w:firstRowLastColumn="0" w:lastRowFirstColumn="0" w:lastRowLastColumn="0"/>
-              <w:rPr>
-                <w:lang w:val="de-DE"/>
-              </w:rPr>
-            </w:pPr>
-          </w:p>
-        </w:tc>
-      </w:tr>
-    </w:tbl>
-    <w:p>
-      <w:pPr>
-        <w:rPr>
-          <w:lang w:val="de-DE"/>
-        </w:rPr>
-      </w:pPr>
-    </w:p>
-    <w:p>
-      <w:pPr>
-        <w:pStyle w:val="Heading2"/>
-        <w:rPr>
-          <w:lang w:val="de-DE"/>
-        </w:rPr>
-      </w:pPr>
-      <w:bookmarkStart w:id="8" w:name="_Toc98810777"/>
-      <w:r>
-        <w:rPr>
-          <w:lang w:val="de-DE"/>
-        </w:rPr>
-        <w:t>Grafische Benutzerschnittstelle</w:t>
-      </w:r>
-      <w:bookmarkEnd w:id="8"/>
-    </w:p>
-    <w:p>
-      <w:pPr>
-        <w:rPr>
-          <w:rStyle w:val="Heading3Char"/>
-          <w:lang w:val="de-DE"/>
-        </w:rPr>
-      </w:pPr>
-      <w:bookmarkStart w:id="9" w:name="_Toc98810778"/>
-      <w:r>
-        <w:rPr>
-          <w:rStyle w:val="Heading3Char"/>
-          <w:lang w:val="de-DE"/>
-        </w:rPr>
-        <w:lastRenderedPageBreak/>
-        <w:t xml:space="preserve">Screenshot: </w:t>
-      </w:r>
-      <w:r>
-        <w:rPr>
-          <w:rStyle w:val="Heading3Char"/>
-        </w:rPr>
-        <w:t>GUI-Mockup</w:t>
-      </w:r>
-      <w:bookmarkEnd w:id="9"/>
-      <w:r>
-        <w:rPr>
-          <w:lang w:val="de-DE"/>
-        </w:rPr>
-        <w:br/>
-      </w:r>
       <w:r>
         <w:rPr>
           <w:noProof/>
           <w:lang w:val="de-DE"/>
         </w:rPr>
         <w:drawing>
-          <wp:inline distT="0" distB="0" distL="0" distR="0" wp14:anchorId="64C5F969" wp14:editId="7D3F2088">
-            <wp:extent cx="5724525" cy="3743325"/>
+          <wp:inline distT="0" distB="0" distL="0" distR="0" wp14:anchorId="31F7DCCD" wp14:editId="1EFC1936">
+            <wp:extent cx="3419475" cy="2600325"/>
             <wp:effectExtent l="0" t="0" r="9525" b="9525"/>
-            <wp:docPr id="19" name="Picture 19" descr="A picture containing background pattern&#10;&#10;Description automatically generated"/>
+            <wp:docPr id="1" name="Picture 1"/>
             <wp:cNvGraphicFramePr>
               <a:graphicFrameLocks xmlns:a="http://schemas.openxmlformats.org/drawingml/2006/main" noChangeAspect="1"/>
             </wp:cNvGraphicFramePr>
@@ -6474,7 +4514,7 @@
               <a:graphicData uri="http://schemas.openxmlformats.org/drawingml/2006/picture">
                 <pic:pic xmlns:pic="http://schemas.openxmlformats.org/drawingml/2006/picture">
                   <pic:nvPicPr>
-                    <pic:cNvPr id="19" name="Picture 19" descr="A picture containing background pattern&#10;&#10;Description automatically generated"/>
+                    <pic:cNvPr id="0" name="Picture 1"/>
                     <pic:cNvPicPr>
                       <a:picLocks noChangeAspect="1" noChangeArrowheads="1"/>
                     </pic:cNvPicPr>
@@ -6495,7 +4535,7 @@
                   <pic:spPr bwMode="auto">
                     <a:xfrm>
                       <a:off x="0" y="0"/>
-                      <a:ext cx="5724525" cy="3743325"/>
+                      <a:ext cx="3419475" cy="2600325"/>
                     </a:xfrm>
                     <a:prstGeom prst="rect">
                       <a:avLst/>
@@ -6511,21 +4551,57 @@
           </wp:inline>
         </w:drawing>
       </w:r>
-      <w:r>
-        <w:rPr>
-          <w:rStyle w:val="Heading3Char"/>
-        </w:rPr>
-        <w:br/>
-      </w:r>
+    </w:p>
+    <w:p>
+      <w:pPr>
+        <w:rPr>
+          <w:lang w:val="de-DE"/>
+        </w:rPr>
+      </w:pPr>
+      <w:r>
+        <w:rPr>
+          <w:lang w:val="de-DE"/>
+        </w:rPr>
+        <w:br w:type="page"/>
+      </w:r>
+    </w:p>
+    <w:p>
+      <w:pPr>
+        <w:pStyle w:val="Heading3"/>
+        <w:rPr>
+          <w:lang w:val="en-GB"/>
+        </w:rPr>
+      </w:pPr>
+      <w:r>
+        <w:rPr>
+          <w:lang w:val="en-GB"/>
+        </w:rPr>
+        <w:lastRenderedPageBreak/>
+        <w:t>Use-Case Diagramm: Spieler -&gt; We</w:t>
+      </w:r>
+      <w:r>
+        <w:rPr>
+          <w:lang w:val="en-GB"/>
+        </w:rPr>
+        <w:t>bsite</w:t>
+      </w:r>
+    </w:p>
+    <w:p>
+      <w:pPr>
+        <w:rPr>
+          <w:lang w:val="en-GB"/>
+        </w:rPr>
+      </w:pPr>
       <w:r>
         <w:rPr>
           <w:noProof/>
+          <w:lang w:val="en-GB"/>
         </w:rPr>
         <w:drawing>
-          <wp:inline distT="0" distB="0" distL="0" distR="0" wp14:anchorId="307CD189" wp14:editId="3F7F429F">
-            <wp:extent cx="5724525" cy="3743325"/>
+          <wp:inline distT="0" distB="0" distL="0" distR="0" wp14:anchorId="3533F8ED" wp14:editId="52665CA9">
+            <wp:extent cx="3248025" cy="3152775"/>
             <wp:effectExtent l="0" t="0" r="9525" b="9525"/>
-            <wp:docPr id="21" name="Picture 21" descr="Shape&#10;&#10;Description automatically generated with medium confidence"/>
+            <wp:docPr id="2" name="Picture 2"/>
             <wp:cNvGraphicFramePr>
               <a:graphicFrameLocks xmlns:a="http://schemas.openxmlformats.org/drawingml/2006/main" noChangeAspect="1"/>
             </wp:cNvGraphicFramePr>
@@ -6533,7 +4609,7 @@
               <a:graphicData uri="http://schemas.openxmlformats.org/drawingml/2006/picture">
                 <pic:pic xmlns:pic="http://schemas.openxmlformats.org/drawingml/2006/picture">
                   <pic:nvPicPr>
-                    <pic:cNvPr id="21" name="Picture 21" descr="Shape&#10;&#10;Description automatically generated with medium confidence"/>
+                    <pic:cNvPr id="0" name="Picture 2"/>
                     <pic:cNvPicPr>
                       <a:picLocks noChangeAspect="1" noChangeArrowheads="1"/>
                     </pic:cNvPicPr>
@@ -6554,7 +4630,7 @@
                   <pic:spPr bwMode="auto">
                     <a:xfrm>
                       <a:off x="0" y="0"/>
-                      <a:ext cx="5724525" cy="3743325"/>
+                      <a:ext cx="3248025" cy="3152775"/>
                     </a:xfrm>
                     <a:prstGeom prst="rect">
                       <a:avLst/>
@@ -6570,67 +4646,2005 @@
           </wp:inline>
         </w:drawing>
       </w:r>
-      <w:r>
-        <w:rPr>
-          <w:rStyle w:val="Heading3Char"/>
-        </w:rPr>
-        <w:br/>
-      </w:r>
-      <w:hyperlink w:anchor="_top" w:history="1">
-        <w:r>
-          <w:rPr>
-            <w:rStyle w:val="Hyperlink"/>
-          </w:rPr>
-          <w:t>User Story</w:t>
-        </w:r>
-        <w:r>
-          <w:rPr>
-            <w:rStyle w:val="Hyperlink"/>
-            <w:lang w:val="de-DE"/>
-          </w:rPr>
-          <w:t>: Gru</w:t>
-        </w:r>
-        <w:r>
-          <w:rPr>
-            <w:rStyle w:val="Hyperlink"/>
-            <w:lang w:val="de-DE"/>
-          </w:rPr>
-          <w:t>n</w:t>
-        </w:r>
-        <w:r>
-          <w:rPr>
-            <w:rStyle w:val="Hyperlink"/>
-            <w:lang w:val="de-DE"/>
-          </w:rPr>
-          <w:t>d</w:t>
-        </w:r>
-        <w:r>
-          <w:rPr>
-            <w:rStyle w:val="Hyperlink"/>
-            <w:lang w:val="de-DE"/>
-          </w:rPr>
-          <w:t>a</w:t>
-        </w:r>
-        <w:r>
-          <w:rPr>
-            <w:rStyle w:val="Hyperlink"/>
-            <w:lang w:val="de-DE"/>
-          </w:rPr>
-          <w:t>ufbau</w:t>
-        </w:r>
-      </w:hyperlink>
     </w:p>
     <w:p>
+      <w:pPr>
+        <w:pStyle w:val="Heading2"/>
+        <w:rPr>
+          <w:lang w:val="de-DE"/>
+        </w:rPr>
+      </w:pPr>
+      <w:bookmarkStart w:id="7" w:name="_Toc98810776"/>
+      <w:r>
+        <w:rPr>
+          <w:lang w:val="de-DE"/>
+        </w:rPr>
+        <w:t>Nicht-funktionale Anforderungen</w:t>
+      </w:r>
+      <w:bookmarkEnd w:id="7"/>
+    </w:p>
+    <w:p>
+      <w:pPr>
+        <w:rPr>
+          <w:lang w:val="de-DE"/>
+        </w:rPr>
+      </w:pPr>
+      <w:r>
+        <w:rPr>
+          <w:b/>
+          <w:bCs/>
+          <w:lang w:val="de-DE"/>
+        </w:rPr>
+        <w:t>Rahmenbedingungen</w:t>
+      </w:r>
+      <w:r>
+        <w:rPr>
+          <w:b/>
+          <w:bCs/>
+          <w:lang w:val="de-DE"/>
+        </w:rPr>
+        <w:br/>
+      </w:r>
+      <w:r>
+        <w:rPr>
+          <w:lang w:val="de-DE"/>
+        </w:rPr>
+        <w:t>Protokolle: TCP</w:t>
+      </w:r>
+      <w:r>
+        <w:rPr>
+          <w:lang w:val="de-DE"/>
+        </w:rPr>
+        <w:t>/UDP</w:t>
+      </w:r>
+      <w:r>
+        <w:rPr>
+          <w:lang w:val="de-DE"/>
+        </w:rPr>
+        <w:br/>
+        <w:t xml:space="preserve">Hardware: </w:t>
+      </w:r>
+      <w:proofErr w:type="spellStart"/>
+      <w:r>
+        <w:rPr>
+          <w:lang w:val="de-DE"/>
+        </w:rPr>
+        <w:t>Full</w:t>
+      </w:r>
+      <w:proofErr w:type="spellEnd"/>
+      <w:r>
+        <w:rPr>
+          <w:lang w:val="de-DE"/>
+        </w:rPr>
+        <w:t xml:space="preserve"> HD+ Auflösung</w:t>
+      </w:r>
+      <w:r>
+        <w:rPr>
+          <w:lang w:val="de-DE"/>
+        </w:rPr>
+        <w:t xml:space="preserve">, </w:t>
+      </w:r>
+      <w:r>
+        <w:rPr>
+          <w:lang w:val="de-DE"/>
+        </w:rPr>
+        <w:t>Prozessor mit Threading</w:t>
+      </w:r>
+      <w:r>
+        <w:rPr>
+          <w:lang w:val="de-DE"/>
+        </w:rPr>
+        <w:t>, aktive Internetverbindung</w:t>
+      </w:r>
+      <w:r>
+        <w:rPr>
+          <w:lang w:val="de-DE"/>
+        </w:rPr>
+        <w:t xml:space="preserve"> (220B/s+)</w:t>
+      </w:r>
+    </w:p>
+    <w:p>
+      <w:pPr>
+        <w:rPr>
+          <w:lang w:val="de-DE"/>
+        </w:rPr>
+      </w:pPr>
+      <w:r>
+        <w:rPr>
+          <w:b/>
+          <w:bCs/>
+          <w:lang w:val="de-DE"/>
+        </w:rPr>
+        <w:t>Betriebsbedingungen</w:t>
+      </w:r>
+      <w:r>
+        <w:rPr>
+          <w:lang w:val="de-DE"/>
+        </w:rPr>
+        <w:br/>
+        <w:t>Bedingungen nach eigener Vorgabe:</w:t>
+      </w:r>
+      <w:r>
+        <w:rPr>
+          <w:lang w:val="de-DE"/>
+        </w:rPr>
+        <w:br/>
+        <w:t xml:space="preserve">Plattform: Windows 7/8/10/11, </w:t>
+      </w:r>
+      <w:r>
+        <w:rPr>
+          <w:lang w:val="de-DE"/>
+        </w:rPr>
+        <w:t>Linux Kernel 4.9.306-1 oder neuer, MacOS Lion</w:t>
+      </w:r>
+      <w:r>
+        <w:rPr>
+          <w:lang w:val="de-DE"/>
+        </w:rPr>
+        <w:br/>
+        <w:t xml:space="preserve">Programmiersprache: Java 11 (Server / API), Java </w:t>
+      </w:r>
+      <w:r>
+        <w:rPr>
+          <w:lang w:val="de-DE"/>
+        </w:rPr>
+        <w:t>8 (Spiel)</w:t>
+      </w:r>
+    </w:p>
+    <w:p>
+      <w:pPr>
+        <w:rPr>
+          <w:lang w:val="de-DE"/>
+        </w:rPr>
+      </w:pPr>
+      <w:r>
+        <w:rPr>
+          <w:b/>
+          <w:bCs/>
+          <w:lang w:val="de-DE"/>
+        </w:rPr>
+        <w:t xml:space="preserve">Mögliche </w:t>
+      </w:r>
+      <w:r>
+        <w:rPr>
+          <w:b/>
+          <w:bCs/>
+          <w:lang w:val="de-DE"/>
+        </w:rPr>
+        <w:t>Sicherheitsrisiken und Sicherheitsschwachstellen</w:t>
+      </w:r>
+      <w:r>
+        <w:rPr>
+          <w:lang w:val="de-DE"/>
+        </w:rPr>
+        <w:br/>
+      </w:r>
+      <w:r>
+        <w:rPr>
+          <w:lang w:val="de-DE"/>
+        </w:rPr>
+        <w:t>Datentransfer über TCP Protokoll</w:t>
+      </w:r>
+      <w:r>
+        <w:rPr>
+          <w:lang w:val="de-DE"/>
+        </w:rPr>
+        <w:t>.</w:t>
+      </w:r>
+      <w:r>
+        <w:rPr>
+          <w:lang w:val="de-DE"/>
+        </w:rPr>
+        <w:br/>
+        <w:t xml:space="preserve">Das Spiel </w:t>
+      </w:r>
+      <w:proofErr w:type="gramStart"/>
+      <w:r>
+        <w:rPr>
+          <w:lang w:val="de-DE"/>
+        </w:rPr>
+        <w:t>selber</w:t>
+      </w:r>
+      <w:proofErr w:type="gramEnd"/>
+      <w:r>
+        <w:rPr>
+          <w:lang w:val="de-DE"/>
+        </w:rPr>
+        <w:t xml:space="preserve"> kann über externe Software manipuliert werden und falsche Daten übermitteln.</w:t>
+      </w:r>
+    </w:p>
+    <w:p>
+      <w:pPr>
+        <w:rPr>
+          <w:lang w:val="de-DE"/>
+        </w:rPr>
+      </w:pPr>
+      <w:r>
+        <w:rPr>
+          <w:b/>
+          <w:bCs/>
+          <w:lang w:val="de-DE"/>
+        </w:rPr>
+        <w:t>Qualitätsmerkmale</w:t>
+      </w:r>
+    </w:p>
+    <w:tbl>
+      <w:tblPr>
+        <w:tblStyle w:val="GridTable1Light-Accent1"/>
+        <w:tblW w:w="0" w:type="auto"/>
+        <w:tblLook w:val="04A0" w:firstRow="1" w:lastRow="0" w:firstColumn="1" w:lastColumn="0" w:noHBand="0" w:noVBand="1"/>
+      </w:tblPr>
+      <w:tblGrid>
+        <w:gridCol w:w="1817"/>
+        <w:gridCol w:w="1799"/>
+        <w:gridCol w:w="1799"/>
+        <w:gridCol w:w="1800"/>
+        <w:gridCol w:w="1801"/>
+      </w:tblGrid>
+      <w:tr>
+        <w:trPr>
+          <w:cnfStyle w:val="100000000000" w:firstRow="1" w:lastRow="0" w:firstColumn="0" w:lastColumn="0" w:oddVBand="0" w:evenVBand="0" w:oddHBand="0" w:evenHBand="0" w:firstRowFirstColumn="0" w:firstRowLastColumn="0" w:lastRowFirstColumn="0" w:lastRowLastColumn="0"/>
+        </w:trPr>
+        <w:tc>
+          <w:tcPr>
+            <w:cnfStyle w:val="001000000000" w:firstRow="0" w:lastRow="0" w:firstColumn="1" w:lastColumn="0" w:oddVBand="0" w:evenVBand="0" w:oddHBand="0" w:evenHBand="0" w:firstRowFirstColumn="0" w:firstRowLastColumn="0" w:lastRowFirstColumn="0" w:lastRowLastColumn="0"/>
+            <w:tcW w:w="1803" w:type="dxa"/>
+            <w:vAlign w:val="center"/>
+          </w:tcPr>
+          <w:p>
+            <w:pPr>
+              <w:jc w:val="center"/>
+              <w:rPr>
+                <w:lang w:val="de-DE"/>
+              </w:rPr>
+            </w:pPr>
+            <w:r>
+              <w:rPr>
+                <w:lang w:val="de-DE"/>
+              </w:rPr>
+              <w:t>Qualitätsmerkmale</w:t>
+            </w:r>
+          </w:p>
+        </w:tc>
+        <w:tc>
+          <w:tcPr>
+            <w:tcW w:w="1803" w:type="dxa"/>
+            <w:vAlign w:val="center"/>
+          </w:tcPr>
+          <w:p>
+            <w:pPr>
+              <w:jc w:val="center"/>
+              <w:cnfStyle w:val="100000000000" w:firstRow="1" w:lastRow="0" w:firstColumn="0" w:lastColumn="0" w:oddVBand="0" w:evenVBand="0" w:oddHBand="0" w:evenHBand="0" w:firstRowFirstColumn="0" w:firstRowLastColumn="0" w:lastRowFirstColumn="0" w:lastRowLastColumn="0"/>
+              <w:rPr>
+                <w:lang w:val="de-DE"/>
+              </w:rPr>
+            </w:pPr>
+            <w:r>
+              <w:rPr>
+                <w:lang w:val="de-DE"/>
+              </w:rPr>
+              <w:t>Sehr gut</w:t>
+            </w:r>
+          </w:p>
+        </w:tc>
+        <w:tc>
+          <w:tcPr>
+            <w:tcW w:w="1803" w:type="dxa"/>
+            <w:vAlign w:val="center"/>
+          </w:tcPr>
+          <w:p>
+            <w:pPr>
+              <w:jc w:val="center"/>
+              <w:cnfStyle w:val="100000000000" w:firstRow="1" w:lastRow="0" w:firstColumn="0" w:lastColumn="0" w:oddVBand="0" w:evenVBand="0" w:oddHBand="0" w:evenHBand="0" w:firstRowFirstColumn="0" w:firstRowLastColumn="0" w:lastRowFirstColumn="0" w:lastRowLastColumn="0"/>
+              <w:rPr>
+                <w:lang w:val="de-DE"/>
+              </w:rPr>
+            </w:pPr>
+            <w:r>
+              <w:rPr>
+                <w:lang w:val="de-DE"/>
+              </w:rPr>
+              <w:t>Gut</w:t>
+            </w:r>
+          </w:p>
+        </w:tc>
+        <w:tc>
+          <w:tcPr>
+            <w:tcW w:w="1803" w:type="dxa"/>
+            <w:vAlign w:val="center"/>
+          </w:tcPr>
+          <w:p>
+            <w:pPr>
+              <w:jc w:val="center"/>
+              <w:cnfStyle w:val="100000000000" w:firstRow="1" w:lastRow="0" w:firstColumn="0" w:lastColumn="0" w:oddVBand="0" w:evenVBand="0" w:oddHBand="0" w:evenHBand="0" w:firstRowFirstColumn="0" w:firstRowLastColumn="0" w:lastRowFirstColumn="0" w:lastRowLastColumn="0"/>
+              <w:rPr>
+                <w:lang w:val="de-DE"/>
+              </w:rPr>
+            </w:pPr>
+            <w:r>
+              <w:rPr>
+                <w:lang w:val="de-DE"/>
+              </w:rPr>
+              <w:t>Normale</w:t>
+            </w:r>
+          </w:p>
+        </w:tc>
+        <w:tc>
+          <w:tcPr>
+            <w:tcW w:w="1804" w:type="dxa"/>
+            <w:vAlign w:val="center"/>
+          </w:tcPr>
+          <w:p>
+            <w:pPr>
+              <w:jc w:val="center"/>
+              <w:cnfStyle w:val="100000000000" w:firstRow="1" w:lastRow="0" w:firstColumn="0" w:lastColumn="0" w:oddVBand="0" w:evenVBand="0" w:oddHBand="0" w:evenHBand="0" w:firstRowFirstColumn="0" w:firstRowLastColumn="0" w:lastRowFirstColumn="0" w:lastRowLastColumn="0"/>
+              <w:rPr>
+                <w:lang w:val="de-DE"/>
+              </w:rPr>
+            </w:pPr>
+            <w:r>
+              <w:rPr>
+                <w:lang w:val="de-DE"/>
+              </w:rPr>
+              <w:t>Nicht relevant</w:t>
+            </w:r>
+          </w:p>
+        </w:tc>
+      </w:tr>
+      <w:tr>
+        <w:tc>
+          <w:tcPr>
+            <w:cnfStyle w:val="001000000000" w:firstRow="0" w:lastRow="0" w:firstColumn="1" w:lastColumn="0" w:oddVBand="0" w:evenVBand="0" w:oddHBand="0" w:evenHBand="0" w:firstRowFirstColumn="0" w:firstRowLastColumn="0" w:lastRowFirstColumn="0" w:lastRowLastColumn="0"/>
+            <w:tcW w:w="1803" w:type="dxa"/>
+            <w:vAlign w:val="center"/>
+          </w:tcPr>
+          <w:p>
+            <w:pPr>
+              <w:jc w:val="center"/>
+              <w:rPr>
+                <w:lang w:val="de-DE"/>
+              </w:rPr>
+            </w:pPr>
+            <w:r>
+              <w:rPr>
+                <w:lang w:val="de-DE"/>
+              </w:rPr>
+              <w:t>Zuverlässigkeit</w:t>
+            </w:r>
+          </w:p>
+        </w:tc>
+        <w:tc>
+          <w:tcPr>
+            <w:tcW w:w="1803" w:type="dxa"/>
+            <w:vAlign w:val="center"/>
+          </w:tcPr>
+          <w:p>
+            <w:pPr>
+              <w:jc w:val="center"/>
+              <w:cnfStyle w:val="000000000000" w:firstRow="0" w:lastRow="0" w:firstColumn="0" w:lastColumn="0" w:oddVBand="0" w:evenVBand="0" w:oddHBand="0" w:evenHBand="0" w:firstRowFirstColumn="0" w:firstRowLastColumn="0" w:lastRowFirstColumn="0" w:lastRowLastColumn="0"/>
+              <w:rPr>
+                <w:lang w:val="de-DE"/>
+              </w:rPr>
+            </w:pPr>
+          </w:p>
+        </w:tc>
+        <w:tc>
+          <w:tcPr>
+            <w:tcW w:w="1803" w:type="dxa"/>
+            <w:vAlign w:val="center"/>
+          </w:tcPr>
+          <w:p>
+            <w:pPr>
+              <w:jc w:val="center"/>
+              <w:cnfStyle w:val="000000000000" w:firstRow="0" w:lastRow="0" w:firstColumn="0" w:lastColumn="0" w:oddVBand="0" w:evenVBand="0" w:oddHBand="0" w:evenHBand="0" w:firstRowFirstColumn="0" w:firstRowLastColumn="0" w:lastRowFirstColumn="0" w:lastRowLastColumn="0"/>
+              <w:rPr>
+                <w:lang w:val="de-DE"/>
+              </w:rPr>
+            </w:pPr>
+          </w:p>
+        </w:tc>
+        <w:tc>
+          <w:tcPr>
+            <w:tcW w:w="1803" w:type="dxa"/>
+            <w:vAlign w:val="center"/>
+          </w:tcPr>
+          <w:p>
+            <w:pPr>
+              <w:jc w:val="center"/>
+              <w:cnfStyle w:val="000000000000" w:firstRow="0" w:lastRow="0" w:firstColumn="0" w:lastColumn="0" w:oddVBand="0" w:evenVBand="0" w:oddHBand="0" w:evenHBand="0" w:firstRowFirstColumn="0" w:firstRowLastColumn="0" w:lastRowFirstColumn="0" w:lastRowLastColumn="0"/>
+              <w:rPr>
+                <w:lang w:val="de-DE"/>
+              </w:rPr>
+            </w:pPr>
+          </w:p>
+        </w:tc>
+        <w:tc>
+          <w:tcPr>
+            <w:tcW w:w="1804" w:type="dxa"/>
+            <w:vAlign w:val="center"/>
+          </w:tcPr>
+          <w:p>
+            <w:pPr>
+              <w:jc w:val="center"/>
+              <w:cnfStyle w:val="000000000000" w:firstRow="0" w:lastRow="0" w:firstColumn="0" w:lastColumn="0" w:oddVBand="0" w:evenVBand="0" w:oddHBand="0" w:evenHBand="0" w:firstRowFirstColumn="0" w:firstRowLastColumn="0" w:lastRowFirstColumn="0" w:lastRowLastColumn="0"/>
+              <w:rPr>
+                <w:lang w:val="de-DE"/>
+              </w:rPr>
+            </w:pPr>
+          </w:p>
+        </w:tc>
+      </w:tr>
+      <w:tr>
+        <w:tc>
+          <w:tcPr>
+            <w:cnfStyle w:val="001000000000" w:firstRow="0" w:lastRow="0" w:firstColumn="1" w:lastColumn="0" w:oddVBand="0" w:evenVBand="0" w:oddHBand="0" w:evenHBand="0" w:firstRowFirstColumn="0" w:firstRowLastColumn="0" w:lastRowFirstColumn="0" w:lastRowLastColumn="0"/>
+            <w:tcW w:w="1803" w:type="dxa"/>
+            <w:vAlign w:val="center"/>
+          </w:tcPr>
+          <w:p>
+            <w:pPr>
+              <w:jc w:val="center"/>
+              <w:rPr>
+                <w:b w:val="0"/>
+                <w:bCs w:val="0"/>
+                <w:lang w:val="de-DE"/>
+              </w:rPr>
+            </w:pPr>
+            <w:r>
+              <w:rPr>
+                <w:b w:val="0"/>
+                <w:bCs w:val="0"/>
+                <w:lang w:val="de-DE"/>
+              </w:rPr>
+              <w:t>Fehler</w:t>
+            </w:r>
+          </w:p>
+        </w:tc>
+        <w:tc>
+          <w:tcPr>
+            <w:tcW w:w="1803" w:type="dxa"/>
+            <w:vAlign w:val="center"/>
+          </w:tcPr>
+          <w:p>
+            <w:pPr>
+              <w:jc w:val="center"/>
+              <w:cnfStyle w:val="000000000000" w:firstRow="0" w:lastRow="0" w:firstColumn="0" w:lastColumn="0" w:oddVBand="0" w:evenVBand="0" w:oddHBand="0" w:evenHBand="0" w:firstRowFirstColumn="0" w:firstRowLastColumn="0" w:lastRowFirstColumn="0" w:lastRowLastColumn="0"/>
+              <w:rPr>
+                <w:lang w:val="de-DE"/>
+              </w:rPr>
+            </w:pPr>
+          </w:p>
+        </w:tc>
+        <w:tc>
+          <w:tcPr>
+            <w:tcW w:w="1803" w:type="dxa"/>
+            <w:vAlign w:val="center"/>
+          </w:tcPr>
+          <w:p>
+            <w:pPr>
+              <w:jc w:val="center"/>
+              <w:cnfStyle w:val="000000000000" w:firstRow="0" w:lastRow="0" w:firstColumn="0" w:lastColumn="0" w:oddVBand="0" w:evenVBand="0" w:oddHBand="0" w:evenHBand="0" w:firstRowFirstColumn="0" w:firstRowLastColumn="0" w:lastRowFirstColumn="0" w:lastRowLastColumn="0"/>
+              <w:rPr>
+                <w:lang w:val="de-DE"/>
+              </w:rPr>
+            </w:pPr>
+          </w:p>
+        </w:tc>
+        <w:tc>
+          <w:tcPr>
+            <w:tcW w:w="1803" w:type="dxa"/>
+            <w:vAlign w:val="center"/>
+          </w:tcPr>
+          <w:p>
+            <w:pPr>
+              <w:jc w:val="center"/>
+              <w:cnfStyle w:val="000000000000" w:firstRow="0" w:lastRow="0" w:firstColumn="0" w:lastColumn="0" w:oddVBand="0" w:evenVBand="0" w:oddHBand="0" w:evenHBand="0" w:firstRowFirstColumn="0" w:firstRowLastColumn="0" w:lastRowFirstColumn="0" w:lastRowLastColumn="0"/>
+              <w:rPr>
+                <w:lang w:val="de-DE"/>
+              </w:rPr>
+            </w:pPr>
+          </w:p>
+        </w:tc>
+        <w:tc>
+          <w:tcPr>
+            <w:tcW w:w="1804" w:type="dxa"/>
+            <w:vAlign w:val="center"/>
+          </w:tcPr>
+          <w:p>
+            <w:pPr>
+              <w:jc w:val="center"/>
+              <w:cnfStyle w:val="000000000000" w:firstRow="0" w:lastRow="0" w:firstColumn="0" w:lastColumn="0" w:oddVBand="0" w:evenVBand="0" w:oddHBand="0" w:evenHBand="0" w:firstRowFirstColumn="0" w:firstRowLastColumn="0" w:lastRowFirstColumn="0" w:lastRowLastColumn="0"/>
+              <w:rPr>
+                <w:lang w:val="de-DE"/>
+              </w:rPr>
+            </w:pPr>
+          </w:p>
+        </w:tc>
+      </w:tr>
+      <w:tr>
+        <w:tc>
+          <w:tcPr>
+            <w:cnfStyle w:val="001000000000" w:firstRow="0" w:lastRow="0" w:firstColumn="1" w:lastColumn="0" w:oddVBand="0" w:evenVBand="0" w:oddHBand="0" w:evenHBand="0" w:firstRowFirstColumn="0" w:firstRowLastColumn="0" w:lastRowFirstColumn="0" w:lastRowLastColumn="0"/>
+            <w:tcW w:w="1803" w:type="dxa"/>
+            <w:vAlign w:val="center"/>
+          </w:tcPr>
+          <w:p>
+            <w:pPr>
+              <w:jc w:val="center"/>
+              <w:rPr>
+                <w:b w:val="0"/>
+                <w:bCs w:val="0"/>
+                <w:lang w:val="de-DE"/>
+              </w:rPr>
+            </w:pPr>
+          </w:p>
+        </w:tc>
+        <w:tc>
+          <w:tcPr>
+            <w:tcW w:w="1803" w:type="dxa"/>
+            <w:vAlign w:val="center"/>
+          </w:tcPr>
+          <w:p>
+            <w:pPr>
+              <w:jc w:val="center"/>
+              <w:cnfStyle w:val="000000000000" w:firstRow="0" w:lastRow="0" w:firstColumn="0" w:lastColumn="0" w:oddVBand="0" w:evenVBand="0" w:oddHBand="0" w:evenHBand="0" w:firstRowFirstColumn="0" w:firstRowLastColumn="0" w:lastRowFirstColumn="0" w:lastRowLastColumn="0"/>
+              <w:rPr>
+                <w:lang w:val="de-DE"/>
+              </w:rPr>
+            </w:pPr>
+          </w:p>
+        </w:tc>
+        <w:tc>
+          <w:tcPr>
+            <w:tcW w:w="1803" w:type="dxa"/>
+            <w:vAlign w:val="center"/>
+          </w:tcPr>
+          <w:p>
+            <w:pPr>
+              <w:jc w:val="center"/>
+              <w:cnfStyle w:val="000000000000" w:firstRow="0" w:lastRow="0" w:firstColumn="0" w:lastColumn="0" w:oddVBand="0" w:evenVBand="0" w:oddHBand="0" w:evenHBand="0" w:firstRowFirstColumn="0" w:firstRowLastColumn="0" w:lastRowFirstColumn="0" w:lastRowLastColumn="0"/>
+              <w:rPr>
+                <w:lang w:val="de-DE"/>
+              </w:rPr>
+            </w:pPr>
+          </w:p>
+        </w:tc>
+        <w:tc>
+          <w:tcPr>
+            <w:tcW w:w="1803" w:type="dxa"/>
+            <w:vAlign w:val="center"/>
+          </w:tcPr>
+          <w:p>
+            <w:pPr>
+              <w:jc w:val="center"/>
+              <w:cnfStyle w:val="000000000000" w:firstRow="0" w:lastRow="0" w:firstColumn="0" w:lastColumn="0" w:oddVBand="0" w:evenVBand="0" w:oddHBand="0" w:evenHBand="0" w:firstRowFirstColumn="0" w:firstRowLastColumn="0" w:lastRowFirstColumn="0" w:lastRowLastColumn="0"/>
+              <w:rPr>
+                <w:lang w:val="de-DE"/>
+              </w:rPr>
+            </w:pPr>
+          </w:p>
+        </w:tc>
+        <w:tc>
+          <w:tcPr>
+            <w:tcW w:w="1804" w:type="dxa"/>
+            <w:vAlign w:val="center"/>
+          </w:tcPr>
+          <w:p>
+            <w:pPr>
+              <w:jc w:val="center"/>
+              <w:cnfStyle w:val="000000000000" w:firstRow="0" w:lastRow="0" w:firstColumn="0" w:lastColumn="0" w:oddVBand="0" w:evenVBand="0" w:oddHBand="0" w:evenHBand="0" w:firstRowFirstColumn="0" w:firstRowLastColumn="0" w:lastRowFirstColumn="0" w:lastRowLastColumn="0"/>
+              <w:rPr>
+                <w:lang w:val="de-DE"/>
+              </w:rPr>
+            </w:pPr>
+          </w:p>
+        </w:tc>
+      </w:tr>
+      <w:tr>
+        <w:tc>
+          <w:tcPr>
+            <w:cnfStyle w:val="001000000000" w:firstRow="0" w:lastRow="0" w:firstColumn="1" w:lastColumn="0" w:oddVBand="0" w:evenVBand="0" w:oddHBand="0" w:evenHBand="0" w:firstRowFirstColumn="0" w:firstRowLastColumn="0" w:lastRowFirstColumn="0" w:lastRowLastColumn="0"/>
+            <w:tcW w:w="1803" w:type="dxa"/>
+            <w:vAlign w:val="center"/>
+          </w:tcPr>
+          <w:p>
+            <w:pPr>
+              <w:jc w:val="center"/>
+              <w:rPr>
+                <w:b w:val="0"/>
+                <w:bCs w:val="0"/>
+                <w:lang w:val="de-DE"/>
+              </w:rPr>
+            </w:pPr>
+          </w:p>
+        </w:tc>
+        <w:tc>
+          <w:tcPr>
+            <w:tcW w:w="1803" w:type="dxa"/>
+            <w:vAlign w:val="center"/>
+          </w:tcPr>
+          <w:p>
+            <w:pPr>
+              <w:jc w:val="center"/>
+              <w:cnfStyle w:val="000000000000" w:firstRow="0" w:lastRow="0" w:firstColumn="0" w:lastColumn="0" w:oddVBand="0" w:evenVBand="0" w:oddHBand="0" w:evenHBand="0" w:firstRowFirstColumn="0" w:firstRowLastColumn="0" w:lastRowFirstColumn="0" w:lastRowLastColumn="0"/>
+              <w:rPr>
+                <w:lang w:val="de-DE"/>
+              </w:rPr>
+            </w:pPr>
+          </w:p>
+        </w:tc>
+        <w:tc>
+          <w:tcPr>
+            <w:tcW w:w="1803" w:type="dxa"/>
+            <w:vAlign w:val="center"/>
+          </w:tcPr>
+          <w:p>
+            <w:pPr>
+              <w:jc w:val="center"/>
+              <w:cnfStyle w:val="000000000000" w:firstRow="0" w:lastRow="0" w:firstColumn="0" w:lastColumn="0" w:oddVBand="0" w:evenVBand="0" w:oddHBand="0" w:evenHBand="0" w:firstRowFirstColumn="0" w:firstRowLastColumn="0" w:lastRowFirstColumn="0" w:lastRowLastColumn="0"/>
+              <w:rPr>
+                <w:lang w:val="de-DE"/>
+              </w:rPr>
+            </w:pPr>
+          </w:p>
+        </w:tc>
+        <w:tc>
+          <w:tcPr>
+            <w:tcW w:w="1803" w:type="dxa"/>
+            <w:vAlign w:val="center"/>
+          </w:tcPr>
+          <w:p>
+            <w:pPr>
+              <w:jc w:val="center"/>
+              <w:cnfStyle w:val="000000000000" w:firstRow="0" w:lastRow="0" w:firstColumn="0" w:lastColumn="0" w:oddVBand="0" w:evenVBand="0" w:oddHBand="0" w:evenHBand="0" w:firstRowFirstColumn="0" w:firstRowLastColumn="0" w:lastRowFirstColumn="0" w:lastRowLastColumn="0"/>
+              <w:rPr>
+                <w:lang w:val="de-DE"/>
+              </w:rPr>
+            </w:pPr>
+          </w:p>
+        </w:tc>
+        <w:tc>
+          <w:tcPr>
+            <w:tcW w:w="1804" w:type="dxa"/>
+            <w:vAlign w:val="center"/>
+          </w:tcPr>
+          <w:p>
+            <w:pPr>
+              <w:jc w:val="center"/>
+              <w:cnfStyle w:val="000000000000" w:firstRow="0" w:lastRow="0" w:firstColumn="0" w:lastColumn="0" w:oddVBand="0" w:evenVBand="0" w:oddHBand="0" w:evenHBand="0" w:firstRowFirstColumn="0" w:firstRowLastColumn="0" w:lastRowFirstColumn="0" w:lastRowLastColumn="0"/>
+              <w:rPr>
+                <w:lang w:val="de-DE"/>
+              </w:rPr>
+            </w:pPr>
+          </w:p>
+        </w:tc>
+      </w:tr>
+      <w:tr>
+        <w:tc>
+          <w:tcPr>
+            <w:cnfStyle w:val="001000000000" w:firstRow="0" w:lastRow="0" w:firstColumn="1" w:lastColumn="0" w:oddVBand="0" w:evenVBand="0" w:oddHBand="0" w:evenHBand="0" w:firstRowFirstColumn="0" w:firstRowLastColumn="0" w:lastRowFirstColumn="0" w:lastRowLastColumn="0"/>
+            <w:tcW w:w="1803" w:type="dxa"/>
+            <w:vAlign w:val="center"/>
+          </w:tcPr>
+          <w:p>
+            <w:pPr>
+              <w:jc w:val="center"/>
+              <w:rPr>
+                <w:b w:val="0"/>
+                <w:bCs w:val="0"/>
+                <w:lang w:val="de-DE"/>
+              </w:rPr>
+            </w:pPr>
+          </w:p>
+        </w:tc>
+        <w:tc>
+          <w:tcPr>
+            <w:tcW w:w="1803" w:type="dxa"/>
+            <w:vAlign w:val="center"/>
+          </w:tcPr>
+          <w:p>
+            <w:pPr>
+              <w:jc w:val="center"/>
+              <w:cnfStyle w:val="000000000000" w:firstRow="0" w:lastRow="0" w:firstColumn="0" w:lastColumn="0" w:oddVBand="0" w:evenVBand="0" w:oddHBand="0" w:evenHBand="0" w:firstRowFirstColumn="0" w:firstRowLastColumn="0" w:lastRowFirstColumn="0" w:lastRowLastColumn="0"/>
+              <w:rPr>
+                <w:lang w:val="de-DE"/>
+              </w:rPr>
+            </w:pPr>
+          </w:p>
+        </w:tc>
+        <w:tc>
+          <w:tcPr>
+            <w:tcW w:w="1803" w:type="dxa"/>
+            <w:vAlign w:val="center"/>
+          </w:tcPr>
+          <w:p>
+            <w:pPr>
+              <w:jc w:val="center"/>
+              <w:cnfStyle w:val="000000000000" w:firstRow="0" w:lastRow="0" w:firstColumn="0" w:lastColumn="0" w:oddVBand="0" w:evenVBand="0" w:oddHBand="0" w:evenHBand="0" w:firstRowFirstColumn="0" w:firstRowLastColumn="0" w:lastRowFirstColumn="0" w:lastRowLastColumn="0"/>
+              <w:rPr>
+                <w:lang w:val="de-DE"/>
+              </w:rPr>
+            </w:pPr>
+          </w:p>
+        </w:tc>
+        <w:tc>
+          <w:tcPr>
+            <w:tcW w:w="1803" w:type="dxa"/>
+            <w:vAlign w:val="center"/>
+          </w:tcPr>
+          <w:p>
+            <w:pPr>
+              <w:jc w:val="center"/>
+              <w:cnfStyle w:val="000000000000" w:firstRow="0" w:lastRow="0" w:firstColumn="0" w:lastColumn="0" w:oddVBand="0" w:evenVBand="0" w:oddHBand="0" w:evenHBand="0" w:firstRowFirstColumn="0" w:firstRowLastColumn="0" w:lastRowFirstColumn="0" w:lastRowLastColumn="0"/>
+              <w:rPr>
+                <w:lang w:val="de-DE"/>
+              </w:rPr>
+            </w:pPr>
+          </w:p>
+        </w:tc>
+        <w:tc>
+          <w:tcPr>
+            <w:tcW w:w="1804" w:type="dxa"/>
+            <w:vAlign w:val="center"/>
+          </w:tcPr>
+          <w:p>
+            <w:pPr>
+              <w:jc w:val="center"/>
+              <w:cnfStyle w:val="000000000000" w:firstRow="0" w:lastRow="0" w:firstColumn="0" w:lastColumn="0" w:oddVBand="0" w:evenVBand="0" w:oddHBand="0" w:evenHBand="0" w:firstRowFirstColumn="0" w:firstRowLastColumn="0" w:lastRowFirstColumn="0" w:lastRowLastColumn="0"/>
+              <w:rPr>
+                <w:lang w:val="de-DE"/>
+              </w:rPr>
+            </w:pPr>
+          </w:p>
+        </w:tc>
+      </w:tr>
+      <w:tr>
+        <w:tc>
+          <w:tcPr>
+            <w:cnfStyle w:val="001000000000" w:firstRow="0" w:lastRow="0" w:firstColumn="1" w:lastColumn="0" w:oddVBand="0" w:evenVBand="0" w:oddHBand="0" w:evenHBand="0" w:firstRowFirstColumn="0" w:firstRowLastColumn="0" w:lastRowFirstColumn="0" w:lastRowLastColumn="0"/>
+            <w:tcW w:w="1803" w:type="dxa"/>
+            <w:vAlign w:val="center"/>
+          </w:tcPr>
+          <w:p>
+            <w:pPr>
+              <w:jc w:val="center"/>
+              <w:rPr>
+                <w:b w:val="0"/>
+                <w:bCs w:val="0"/>
+                <w:lang w:val="de-DE"/>
+              </w:rPr>
+            </w:pPr>
+          </w:p>
+        </w:tc>
+        <w:tc>
+          <w:tcPr>
+            <w:tcW w:w="1803" w:type="dxa"/>
+            <w:vAlign w:val="center"/>
+          </w:tcPr>
+          <w:p>
+            <w:pPr>
+              <w:jc w:val="center"/>
+              <w:cnfStyle w:val="000000000000" w:firstRow="0" w:lastRow="0" w:firstColumn="0" w:lastColumn="0" w:oddVBand="0" w:evenVBand="0" w:oddHBand="0" w:evenHBand="0" w:firstRowFirstColumn="0" w:firstRowLastColumn="0" w:lastRowFirstColumn="0" w:lastRowLastColumn="0"/>
+              <w:rPr>
+                <w:lang w:val="de-DE"/>
+              </w:rPr>
+            </w:pPr>
+          </w:p>
+        </w:tc>
+        <w:tc>
+          <w:tcPr>
+            <w:tcW w:w="1803" w:type="dxa"/>
+            <w:vAlign w:val="center"/>
+          </w:tcPr>
+          <w:p>
+            <w:pPr>
+              <w:jc w:val="center"/>
+              <w:cnfStyle w:val="000000000000" w:firstRow="0" w:lastRow="0" w:firstColumn="0" w:lastColumn="0" w:oddVBand="0" w:evenVBand="0" w:oddHBand="0" w:evenHBand="0" w:firstRowFirstColumn="0" w:firstRowLastColumn="0" w:lastRowFirstColumn="0" w:lastRowLastColumn="0"/>
+              <w:rPr>
+                <w:lang w:val="de-DE"/>
+              </w:rPr>
+            </w:pPr>
+          </w:p>
+        </w:tc>
+        <w:tc>
+          <w:tcPr>
+            <w:tcW w:w="1803" w:type="dxa"/>
+            <w:vAlign w:val="center"/>
+          </w:tcPr>
+          <w:p>
+            <w:pPr>
+              <w:jc w:val="center"/>
+              <w:cnfStyle w:val="000000000000" w:firstRow="0" w:lastRow="0" w:firstColumn="0" w:lastColumn="0" w:oddVBand="0" w:evenVBand="0" w:oddHBand="0" w:evenHBand="0" w:firstRowFirstColumn="0" w:firstRowLastColumn="0" w:lastRowFirstColumn="0" w:lastRowLastColumn="0"/>
+              <w:rPr>
+                <w:lang w:val="de-DE"/>
+              </w:rPr>
+            </w:pPr>
+          </w:p>
+        </w:tc>
+        <w:tc>
+          <w:tcPr>
+            <w:tcW w:w="1804" w:type="dxa"/>
+            <w:vAlign w:val="center"/>
+          </w:tcPr>
+          <w:p>
+            <w:pPr>
+              <w:jc w:val="center"/>
+              <w:cnfStyle w:val="000000000000" w:firstRow="0" w:lastRow="0" w:firstColumn="0" w:lastColumn="0" w:oddVBand="0" w:evenVBand="0" w:oddHBand="0" w:evenHBand="0" w:firstRowFirstColumn="0" w:firstRowLastColumn="0" w:lastRowFirstColumn="0" w:lastRowLastColumn="0"/>
+              <w:rPr>
+                <w:lang w:val="de-DE"/>
+              </w:rPr>
+            </w:pPr>
+          </w:p>
+        </w:tc>
+      </w:tr>
+      <w:tr>
+        <w:tc>
+          <w:tcPr>
+            <w:cnfStyle w:val="001000000000" w:firstRow="0" w:lastRow="0" w:firstColumn="1" w:lastColumn="0" w:oddVBand="0" w:evenVBand="0" w:oddHBand="0" w:evenHBand="0" w:firstRowFirstColumn="0" w:firstRowLastColumn="0" w:lastRowFirstColumn="0" w:lastRowLastColumn="0"/>
+            <w:tcW w:w="1803" w:type="dxa"/>
+            <w:vAlign w:val="center"/>
+          </w:tcPr>
+          <w:p>
+            <w:pPr>
+              <w:jc w:val="center"/>
+              <w:rPr>
+                <w:b w:val="0"/>
+                <w:bCs w:val="0"/>
+                <w:lang w:val="de-DE"/>
+              </w:rPr>
+            </w:pPr>
+          </w:p>
+        </w:tc>
+        <w:tc>
+          <w:tcPr>
+            <w:tcW w:w="1803" w:type="dxa"/>
+            <w:vAlign w:val="center"/>
+          </w:tcPr>
+          <w:p>
+            <w:pPr>
+              <w:jc w:val="center"/>
+              <w:cnfStyle w:val="000000000000" w:firstRow="0" w:lastRow="0" w:firstColumn="0" w:lastColumn="0" w:oddVBand="0" w:evenVBand="0" w:oddHBand="0" w:evenHBand="0" w:firstRowFirstColumn="0" w:firstRowLastColumn="0" w:lastRowFirstColumn="0" w:lastRowLastColumn="0"/>
+              <w:rPr>
+                <w:lang w:val="de-DE"/>
+              </w:rPr>
+            </w:pPr>
+          </w:p>
+        </w:tc>
+        <w:tc>
+          <w:tcPr>
+            <w:tcW w:w="1803" w:type="dxa"/>
+            <w:vAlign w:val="center"/>
+          </w:tcPr>
+          <w:p>
+            <w:pPr>
+              <w:jc w:val="center"/>
+              <w:cnfStyle w:val="000000000000" w:firstRow="0" w:lastRow="0" w:firstColumn="0" w:lastColumn="0" w:oddVBand="0" w:evenVBand="0" w:oddHBand="0" w:evenHBand="0" w:firstRowFirstColumn="0" w:firstRowLastColumn="0" w:lastRowFirstColumn="0" w:lastRowLastColumn="0"/>
+              <w:rPr>
+                <w:lang w:val="de-DE"/>
+              </w:rPr>
+            </w:pPr>
+          </w:p>
+        </w:tc>
+        <w:tc>
+          <w:tcPr>
+            <w:tcW w:w="1803" w:type="dxa"/>
+            <w:vAlign w:val="center"/>
+          </w:tcPr>
+          <w:p>
+            <w:pPr>
+              <w:jc w:val="center"/>
+              <w:cnfStyle w:val="000000000000" w:firstRow="0" w:lastRow="0" w:firstColumn="0" w:lastColumn="0" w:oddVBand="0" w:evenVBand="0" w:oddHBand="0" w:evenHBand="0" w:firstRowFirstColumn="0" w:firstRowLastColumn="0" w:lastRowFirstColumn="0" w:lastRowLastColumn="0"/>
+              <w:rPr>
+                <w:lang w:val="de-DE"/>
+              </w:rPr>
+            </w:pPr>
+          </w:p>
+        </w:tc>
+        <w:tc>
+          <w:tcPr>
+            <w:tcW w:w="1804" w:type="dxa"/>
+            <w:vAlign w:val="center"/>
+          </w:tcPr>
+          <w:p>
+            <w:pPr>
+              <w:jc w:val="center"/>
+              <w:cnfStyle w:val="000000000000" w:firstRow="0" w:lastRow="0" w:firstColumn="0" w:lastColumn="0" w:oddVBand="0" w:evenVBand="0" w:oddHBand="0" w:evenHBand="0" w:firstRowFirstColumn="0" w:firstRowLastColumn="0" w:lastRowFirstColumn="0" w:lastRowLastColumn="0"/>
+              <w:rPr>
+                <w:lang w:val="de-DE"/>
+              </w:rPr>
+            </w:pPr>
+          </w:p>
+        </w:tc>
+      </w:tr>
+      <w:tr>
+        <w:tc>
+          <w:tcPr>
+            <w:cnfStyle w:val="001000000000" w:firstRow="0" w:lastRow="0" w:firstColumn="1" w:lastColumn="0" w:oddVBand="0" w:evenVBand="0" w:oddHBand="0" w:evenHBand="0" w:firstRowFirstColumn="0" w:firstRowLastColumn="0" w:lastRowFirstColumn="0" w:lastRowLastColumn="0"/>
+            <w:tcW w:w="1803" w:type="dxa"/>
+            <w:vAlign w:val="center"/>
+          </w:tcPr>
+          <w:p>
+            <w:pPr>
+              <w:jc w:val="center"/>
+              <w:rPr>
+                <w:b w:val="0"/>
+                <w:bCs w:val="0"/>
+                <w:lang w:val="de-DE"/>
+              </w:rPr>
+            </w:pPr>
+          </w:p>
+        </w:tc>
+        <w:tc>
+          <w:tcPr>
+            <w:tcW w:w="1803" w:type="dxa"/>
+            <w:vAlign w:val="center"/>
+          </w:tcPr>
+          <w:p>
+            <w:pPr>
+              <w:jc w:val="center"/>
+              <w:cnfStyle w:val="000000000000" w:firstRow="0" w:lastRow="0" w:firstColumn="0" w:lastColumn="0" w:oddVBand="0" w:evenVBand="0" w:oddHBand="0" w:evenHBand="0" w:firstRowFirstColumn="0" w:firstRowLastColumn="0" w:lastRowFirstColumn="0" w:lastRowLastColumn="0"/>
+              <w:rPr>
+                <w:lang w:val="de-DE"/>
+              </w:rPr>
+            </w:pPr>
+          </w:p>
+        </w:tc>
+        <w:tc>
+          <w:tcPr>
+            <w:tcW w:w="1803" w:type="dxa"/>
+            <w:vAlign w:val="center"/>
+          </w:tcPr>
+          <w:p>
+            <w:pPr>
+              <w:jc w:val="center"/>
+              <w:cnfStyle w:val="000000000000" w:firstRow="0" w:lastRow="0" w:firstColumn="0" w:lastColumn="0" w:oddVBand="0" w:evenVBand="0" w:oddHBand="0" w:evenHBand="0" w:firstRowFirstColumn="0" w:firstRowLastColumn="0" w:lastRowFirstColumn="0" w:lastRowLastColumn="0"/>
+              <w:rPr>
+                <w:lang w:val="de-DE"/>
+              </w:rPr>
+            </w:pPr>
+          </w:p>
+        </w:tc>
+        <w:tc>
+          <w:tcPr>
+            <w:tcW w:w="1803" w:type="dxa"/>
+            <w:vAlign w:val="center"/>
+          </w:tcPr>
+          <w:p>
+            <w:pPr>
+              <w:jc w:val="center"/>
+              <w:cnfStyle w:val="000000000000" w:firstRow="0" w:lastRow="0" w:firstColumn="0" w:lastColumn="0" w:oddVBand="0" w:evenVBand="0" w:oddHBand="0" w:evenHBand="0" w:firstRowFirstColumn="0" w:firstRowLastColumn="0" w:lastRowFirstColumn="0" w:lastRowLastColumn="0"/>
+              <w:rPr>
+                <w:lang w:val="de-DE"/>
+              </w:rPr>
+            </w:pPr>
+          </w:p>
+        </w:tc>
+        <w:tc>
+          <w:tcPr>
+            <w:tcW w:w="1804" w:type="dxa"/>
+            <w:vAlign w:val="center"/>
+          </w:tcPr>
+          <w:p>
+            <w:pPr>
+              <w:jc w:val="center"/>
+              <w:cnfStyle w:val="000000000000" w:firstRow="0" w:lastRow="0" w:firstColumn="0" w:lastColumn="0" w:oddVBand="0" w:evenVBand="0" w:oddHBand="0" w:evenHBand="0" w:firstRowFirstColumn="0" w:firstRowLastColumn="0" w:lastRowFirstColumn="0" w:lastRowLastColumn="0"/>
+              <w:rPr>
+                <w:lang w:val="de-DE"/>
+              </w:rPr>
+            </w:pPr>
+          </w:p>
+        </w:tc>
+      </w:tr>
+      <w:tr>
+        <w:tc>
+          <w:tcPr>
+            <w:cnfStyle w:val="001000000000" w:firstRow="0" w:lastRow="0" w:firstColumn="1" w:lastColumn="0" w:oddVBand="0" w:evenVBand="0" w:oddHBand="0" w:evenHBand="0" w:firstRowFirstColumn="0" w:firstRowLastColumn="0" w:lastRowFirstColumn="0" w:lastRowLastColumn="0"/>
+            <w:tcW w:w="1803" w:type="dxa"/>
+            <w:vAlign w:val="center"/>
+          </w:tcPr>
+          <w:p>
+            <w:pPr>
+              <w:jc w:val="center"/>
+              <w:rPr>
+                <w:b w:val="0"/>
+                <w:bCs w:val="0"/>
+                <w:lang w:val="de-DE"/>
+              </w:rPr>
+            </w:pPr>
+          </w:p>
+        </w:tc>
+        <w:tc>
+          <w:tcPr>
+            <w:tcW w:w="1803" w:type="dxa"/>
+            <w:vAlign w:val="center"/>
+          </w:tcPr>
+          <w:p>
+            <w:pPr>
+              <w:jc w:val="center"/>
+              <w:cnfStyle w:val="000000000000" w:firstRow="0" w:lastRow="0" w:firstColumn="0" w:lastColumn="0" w:oddVBand="0" w:evenVBand="0" w:oddHBand="0" w:evenHBand="0" w:firstRowFirstColumn="0" w:firstRowLastColumn="0" w:lastRowFirstColumn="0" w:lastRowLastColumn="0"/>
+              <w:rPr>
+                <w:lang w:val="de-DE"/>
+              </w:rPr>
+            </w:pPr>
+          </w:p>
+        </w:tc>
+        <w:tc>
+          <w:tcPr>
+            <w:tcW w:w="1803" w:type="dxa"/>
+            <w:vAlign w:val="center"/>
+          </w:tcPr>
+          <w:p>
+            <w:pPr>
+              <w:jc w:val="center"/>
+              <w:cnfStyle w:val="000000000000" w:firstRow="0" w:lastRow="0" w:firstColumn="0" w:lastColumn="0" w:oddVBand="0" w:evenVBand="0" w:oddHBand="0" w:evenHBand="0" w:firstRowFirstColumn="0" w:firstRowLastColumn="0" w:lastRowFirstColumn="0" w:lastRowLastColumn="0"/>
+              <w:rPr>
+                <w:lang w:val="de-DE"/>
+              </w:rPr>
+            </w:pPr>
+          </w:p>
+        </w:tc>
+        <w:tc>
+          <w:tcPr>
+            <w:tcW w:w="1803" w:type="dxa"/>
+            <w:vAlign w:val="center"/>
+          </w:tcPr>
+          <w:p>
+            <w:pPr>
+              <w:jc w:val="center"/>
+              <w:cnfStyle w:val="000000000000" w:firstRow="0" w:lastRow="0" w:firstColumn="0" w:lastColumn="0" w:oddVBand="0" w:evenVBand="0" w:oddHBand="0" w:evenHBand="0" w:firstRowFirstColumn="0" w:firstRowLastColumn="0" w:lastRowFirstColumn="0" w:lastRowLastColumn="0"/>
+              <w:rPr>
+                <w:lang w:val="de-DE"/>
+              </w:rPr>
+            </w:pPr>
+          </w:p>
+        </w:tc>
+        <w:tc>
+          <w:tcPr>
+            <w:tcW w:w="1804" w:type="dxa"/>
+            <w:vAlign w:val="center"/>
+          </w:tcPr>
+          <w:p>
+            <w:pPr>
+              <w:jc w:val="center"/>
+              <w:cnfStyle w:val="000000000000" w:firstRow="0" w:lastRow="0" w:firstColumn="0" w:lastColumn="0" w:oddVBand="0" w:evenVBand="0" w:oddHBand="0" w:evenHBand="0" w:firstRowFirstColumn="0" w:firstRowLastColumn="0" w:lastRowFirstColumn="0" w:lastRowLastColumn="0"/>
+              <w:rPr>
+                <w:lang w:val="de-DE"/>
+              </w:rPr>
+            </w:pPr>
+          </w:p>
+        </w:tc>
+      </w:tr>
+      <w:tr>
+        <w:tc>
+          <w:tcPr>
+            <w:cnfStyle w:val="001000000000" w:firstRow="0" w:lastRow="0" w:firstColumn="1" w:lastColumn="0" w:oddVBand="0" w:evenVBand="0" w:oddHBand="0" w:evenHBand="0" w:firstRowFirstColumn="0" w:firstRowLastColumn="0" w:lastRowFirstColumn="0" w:lastRowLastColumn="0"/>
+            <w:tcW w:w="1803" w:type="dxa"/>
+            <w:vAlign w:val="center"/>
+          </w:tcPr>
+          <w:p>
+            <w:pPr>
+              <w:jc w:val="center"/>
+              <w:rPr>
+                <w:b w:val="0"/>
+                <w:bCs w:val="0"/>
+                <w:lang w:val="de-DE"/>
+              </w:rPr>
+            </w:pPr>
+          </w:p>
+        </w:tc>
+        <w:tc>
+          <w:tcPr>
+            <w:tcW w:w="1803" w:type="dxa"/>
+            <w:vAlign w:val="center"/>
+          </w:tcPr>
+          <w:p>
+            <w:pPr>
+              <w:jc w:val="center"/>
+              <w:cnfStyle w:val="000000000000" w:firstRow="0" w:lastRow="0" w:firstColumn="0" w:lastColumn="0" w:oddVBand="0" w:evenVBand="0" w:oddHBand="0" w:evenHBand="0" w:firstRowFirstColumn="0" w:firstRowLastColumn="0" w:lastRowFirstColumn="0" w:lastRowLastColumn="0"/>
+              <w:rPr>
+                <w:lang w:val="de-DE"/>
+              </w:rPr>
+            </w:pPr>
+          </w:p>
+        </w:tc>
+        <w:tc>
+          <w:tcPr>
+            <w:tcW w:w="1803" w:type="dxa"/>
+            <w:vAlign w:val="center"/>
+          </w:tcPr>
+          <w:p>
+            <w:pPr>
+              <w:jc w:val="center"/>
+              <w:cnfStyle w:val="000000000000" w:firstRow="0" w:lastRow="0" w:firstColumn="0" w:lastColumn="0" w:oddVBand="0" w:evenVBand="0" w:oddHBand="0" w:evenHBand="0" w:firstRowFirstColumn="0" w:firstRowLastColumn="0" w:lastRowFirstColumn="0" w:lastRowLastColumn="0"/>
+              <w:rPr>
+                <w:lang w:val="de-DE"/>
+              </w:rPr>
+            </w:pPr>
+          </w:p>
+        </w:tc>
+        <w:tc>
+          <w:tcPr>
+            <w:tcW w:w="1803" w:type="dxa"/>
+            <w:vAlign w:val="center"/>
+          </w:tcPr>
+          <w:p>
+            <w:pPr>
+              <w:jc w:val="center"/>
+              <w:cnfStyle w:val="000000000000" w:firstRow="0" w:lastRow="0" w:firstColumn="0" w:lastColumn="0" w:oddVBand="0" w:evenVBand="0" w:oddHBand="0" w:evenHBand="0" w:firstRowFirstColumn="0" w:firstRowLastColumn="0" w:lastRowFirstColumn="0" w:lastRowLastColumn="0"/>
+              <w:rPr>
+                <w:lang w:val="de-DE"/>
+              </w:rPr>
+            </w:pPr>
+          </w:p>
+        </w:tc>
+        <w:tc>
+          <w:tcPr>
+            <w:tcW w:w="1804" w:type="dxa"/>
+            <w:vAlign w:val="center"/>
+          </w:tcPr>
+          <w:p>
+            <w:pPr>
+              <w:jc w:val="center"/>
+              <w:cnfStyle w:val="000000000000" w:firstRow="0" w:lastRow="0" w:firstColumn="0" w:lastColumn="0" w:oddVBand="0" w:evenVBand="0" w:oddHBand="0" w:evenHBand="0" w:firstRowFirstColumn="0" w:firstRowLastColumn="0" w:lastRowFirstColumn="0" w:lastRowLastColumn="0"/>
+              <w:rPr>
+                <w:lang w:val="de-DE"/>
+              </w:rPr>
+            </w:pPr>
+          </w:p>
+        </w:tc>
+      </w:tr>
+      <w:tr>
+        <w:tc>
+          <w:tcPr>
+            <w:cnfStyle w:val="001000000000" w:firstRow="0" w:lastRow="0" w:firstColumn="1" w:lastColumn="0" w:oddVBand="0" w:evenVBand="0" w:oddHBand="0" w:evenHBand="0" w:firstRowFirstColumn="0" w:firstRowLastColumn="0" w:lastRowFirstColumn="0" w:lastRowLastColumn="0"/>
+            <w:tcW w:w="1803" w:type="dxa"/>
+            <w:vAlign w:val="center"/>
+          </w:tcPr>
+          <w:p>
+            <w:pPr>
+              <w:jc w:val="center"/>
+              <w:rPr>
+                <w:b w:val="0"/>
+                <w:bCs w:val="0"/>
+                <w:lang w:val="de-DE"/>
+              </w:rPr>
+            </w:pPr>
+          </w:p>
+        </w:tc>
+        <w:tc>
+          <w:tcPr>
+            <w:tcW w:w="1803" w:type="dxa"/>
+            <w:vAlign w:val="center"/>
+          </w:tcPr>
+          <w:p>
+            <w:pPr>
+              <w:jc w:val="center"/>
+              <w:cnfStyle w:val="000000000000" w:firstRow="0" w:lastRow="0" w:firstColumn="0" w:lastColumn="0" w:oddVBand="0" w:evenVBand="0" w:oddHBand="0" w:evenHBand="0" w:firstRowFirstColumn="0" w:firstRowLastColumn="0" w:lastRowFirstColumn="0" w:lastRowLastColumn="0"/>
+              <w:rPr>
+                <w:lang w:val="de-DE"/>
+              </w:rPr>
+            </w:pPr>
+          </w:p>
+        </w:tc>
+        <w:tc>
+          <w:tcPr>
+            <w:tcW w:w="1803" w:type="dxa"/>
+            <w:vAlign w:val="center"/>
+          </w:tcPr>
+          <w:p>
+            <w:pPr>
+              <w:jc w:val="center"/>
+              <w:cnfStyle w:val="000000000000" w:firstRow="0" w:lastRow="0" w:firstColumn="0" w:lastColumn="0" w:oddVBand="0" w:evenVBand="0" w:oddHBand="0" w:evenHBand="0" w:firstRowFirstColumn="0" w:firstRowLastColumn="0" w:lastRowFirstColumn="0" w:lastRowLastColumn="0"/>
+              <w:rPr>
+                <w:lang w:val="de-DE"/>
+              </w:rPr>
+            </w:pPr>
+          </w:p>
+        </w:tc>
+        <w:tc>
+          <w:tcPr>
+            <w:tcW w:w="1803" w:type="dxa"/>
+            <w:vAlign w:val="center"/>
+          </w:tcPr>
+          <w:p>
+            <w:pPr>
+              <w:jc w:val="center"/>
+              <w:cnfStyle w:val="000000000000" w:firstRow="0" w:lastRow="0" w:firstColumn="0" w:lastColumn="0" w:oddVBand="0" w:evenVBand="0" w:oddHBand="0" w:evenHBand="0" w:firstRowFirstColumn="0" w:firstRowLastColumn="0" w:lastRowFirstColumn="0" w:lastRowLastColumn="0"/>
+              <w:rPr>
+                <w:lang w:val="de-DE"/>
+              </w:rPr>
+            </w:pPr>
+          </w:p>
+        </w:tc>
+        <w:tc>
+          <w:tcPr>
+            <w:tcW w:w="1804" w:type="dxa"/>
+            <w:vAlign w:val="center"/>
+          </w:tcPr>
+          <w:p>
+            <w:pPr>
+              <w:jc w:val="center"/>
+              <w:cnfStyle w:val="000000000000" w:firstRow="0" w:lastRow="0" w:firstColumn="0" w:lastColumn="0" w:oddVBand="0" w:evenVBand="0" w:oddHBand="0" w:evenHBand="0" w:firstRowFirstColumn="0" w:firstRowLastColumn="0" w:lastRowFirstColumn="0" w:lastRowLastColumn="0"/>
+              <w:rPr>
+                <w:lang w:val="de-DE"/>
+              </w:rPr>
+            </w:pPr>
+          </w:p>
+        </w:tc>
+      </w:tr>
+      <w:tr>
+        <w:tc>
+          <w:tcPr>
+            <w:cnfStyle w:val="001000000000" w:firstRow="0" w:lastRow="0" w:firstColumn="1" w:lastColumn="0" w:oddVBand="0" w:evenVBand="0" w:oddHBand="0" w:evenHBand="0" w:firstRowFirstColumn="0" w:firstRowLastColumn="0" w:lastRowFirstColumn="0" w:lastRowLastColumn="0"/>
+            <w:tcW w:w="1803" w:type="dxa"/>
+            <w:vAlign w:val="center"/>
+          </w:tcPr>
+          <w:p>
+            <w:pPr>
+              <w:jc w:val="center"/>
+              <w:rPr>
+                <w:b w:val="0"/>
+                <w:bCs w:val="0"/>
+                <w:lang w:val="de-DE"/>
+              </w:rPr>
+            </w:pPr>
+          </w:p>
+        </w:tc>
+        <w:tc>
+          <w:tcPr>
+            <w:tcW w:w="1803" w:type="dxa"/>
+            <w:vAlign w:val="center"/>
+          </w:tcPr>
+          <w:p>
+            <w:pPr>
+              <w:jc w:val="center"/>
+              <w:cnfStyle w:val="000000000000" w:firstRow="0" w:lastRow="0" w:firstColumn="0" w:lastColumn="0" w:oddVBand="0" w:evenVBand="0" w:oddHBand="0" w:evenHBand="0" w:firstRowFirstColumn="0" w:firstRowLastColumn="0" w:lastRowFirstColumn="0" w:lastRowLastColumn="0"/>
+              <w:rPr>
+                <w:lang w:val="de-DE"/>
+              </w:rPr>
+            </w:pPr>
+          </w:p>
+        </w:tc>
+        <w:tc>
+          <w:tcPr>
+            <w:tcW w:w="1803" w:type="dxa"/>
+            <w:vAlign w:val="center"/>
+          </w:tcPr>
+          <w:p>
+            <w:pPr>
+              <w:jc w:val="center"/>
+              <w:cnfStyle w:val="000000000000" w:firstRow="0" w:lastRow="0" w:firstColumn="0" w:lastColumn="0" w:oddVBand="0" w:evenVBand="0" w:oddHBand="0" w:evenHBand="0" w:firstRowFirstColumn="0" w:firstRowLastColumn="0" w:lastRowFirstColumn="0" w:lastRowLastColumn="0"/>
+              <w:rPr>
+                <w:lang w:val="de-DE"/>
+              </w:rPr>
+            </w:pPr>
+          </w:p>
+        </w:tc>
+        <w:tc>
+          <w:tcPr>
+            <w:tcW w:w="1803" w:type="dxa"/>
+            <w:vAlign w:val="center"/>
+          </w:tcPr>
+          <w:p>
+            <w:pPr>
+              <w:jc w:val="center"/>
+              <w:cnfStyle w:val="000000000000" w:firstRow="0" w:lastRow="0" w:firstColumn="0" w:lastColumn="0" w:oddVBand="0" w:evenVBand="0" w:oddHBand="0" w:evenHBand="0" w:firstRowFirstColumn="0" w:firstRowLastColumn="0" w:lastRowFirstColumn="0" w:lastRowLastColumn="0"/>
+              <w:rPr>
+                <w:lang w:val="de-DE"/>
+              </w:rPr>
+            </w:pPr>
+          </w:p>
+        </w:tc>
+        <w:tc>
+          <w:tcPr>
+            <w:tcW w:w="1804" w:type="dxa"/>
+            <w:vAlign w:val="center"/>
+          </w:tcPr>
+          <w:p>
+            <w:pPr>
+              <w:jc w:val="center"/>
+              <w:cnfStyle w:val="000000000000" w:firstRow="0" w:lastRow="0" w:firstColumn="0" w:lastColumn="0" w:oddVBand="0" w:evenVBand="0" w:oddHBand="0" w:evenHBand="0" w:firstRowFirstColumn="0" w:firstRowLastColumn="0" w:lastRowFirstColumn="0" w:lastRowLastColumn="0"/>
+              <w:rPr>
+                <w:lang w:val="de-DE"/>
+              </w:rPr>
+            </w:pPr>
+          </w:p>
+        </w:tc>
+      </w:tr>
+      <w:tr>
+        <w:tc>
+          <w:tcPr>
+            <w:cnfStyle w:val="001000000000" w:firstRow="0" w:lastRow="0" w:firstColumn="1" w:lastColumn="0" w:oddVBand="0" w:evenVBand="0" w:oddHBand="0" w:evenHBand="0" w:firstRowFirstColumn="0" w:firstRowLastColumn="0" w:lastRowFirstColumn="0" w:lastRowLastColumn="0"/>
+            <w:tcW w:w="1803" w:type="dxa"/>
+            <w:vAlign w:val="center"/>
+          </w:tcPr>
+          <w:p>
+            <w:pPr>
+              <w:jc w:val="center"/>
+              <w:rPr>
+                <w:b w:val="0"/>
+                <w:bCs w:val="0"/>
+                <w:lang w:val="de-DE"/>
+              </w:rPr>
+            </w:pPr>
+          </w:p>
+        </w:tc>
+        <w:tc>
+          <w:tcPr>
+            <w:tcW w:w="1803" w:type="dxa"/>
+            <w:vAlign w:val="center"/>
+          </w:tcPr>
+          <w:p>
+            <w:pPr>
+              <w:jc w:val="center"/>
+              <w:cnfStyle w:val="000000000000" w:firstRow="0" w:lastRow="0" w:firstColumn="0" w:lastColumn="0" w:oddVBand="0" w:evenVBand="0" w:oddHBand="0" w:evenHBand="0" w:firstRowFirstColumn="0" w:firstRowLastColumn="0" w:lastRowFirstColumn="0" w:lastRowLastColumn="0"/>
+              <w:rPr>
+                <w:lang w:val="de-DE"/>
+              </w:rPr>
+            </w:pPr>
+          </w:p>
+        </w:tc>
+        <w:tc>
+          <w:tcPr>
+            <w:tcW w:w="1803" w:type="dxa"/>
+            <w:vAlign w:val="center"/>
+          </w:tcPr>
+          <w:p>
+            <w:pPr>
+              <w:jc w:val="center"/>
+              <w:cnfStyle w:val="000000000000" w:firstRow="0" w:lastRow="0" w:firstColumn="0" w:lastColumn="0" w:oddVBand="0" w:evenVBand="0" w:oddHBand="0" w:evenHBand="0" w:firstRowFirstColumn="0" w:firstRowLastColumn="0" w:lastRowFirstColumn="0" w:lastRowLastColumn="0"/>
+              <w:rPr>
+                <w:lang w:val="de-DE"/>
+              </w:rPr>
+            </w:pPr>
+          </w:p>
+        </w:tc>
+        <w:tc>
+          <w:tcPr>
+            <w:tcW w:w="1803" w:type="dxa"/>
+            <w:vAlign w:val="center"/>
+          </w:tcPr>
+          <w:p>
+            <w:pPr>
+              <w:jc w:val="center"/>
+              <w:cnfStyle w:val="000000000000" w:firstRow="0" w:lastRow="0" w:firstColumn="0" w:lastColumn="0" w:oddVBand="0" w:evenVBand="0" w:oddHBand="0" w:evenHBand="0" w:firstRowFirstColumn="0" w:firstRowLastColumn="0" w:lastRowFirstColumn="0" w:lastRowLastColumn="0"/>
+              <w:rPr>
+                <w:lang w:val="de-DE"/>
+              </w:rPr>
+            </w:pPr>
+          </w:p>
+        </w:tc>
+        <w:tc>
+          <w:tcPr>
+            <w:tcW w:w="1804" w:type="dxa"/>
+            <w:vAlign w:val="center"/>
+          </w:tcPr>
+          <w:p>
+            <w:pPr>
+              <w:jc w:val="center"/>
+              <w:cnfStyle w:val="000000000000" w:firstRow="0" w:lastRow="0" w:firstColumn="0" w:lastColumn="0" w:oddVBand="0" w:evenVBand="0" w:oddHBand="0" w:evenHBand="0" w:firstRowFirstColumn="0" w:firstRowLastColumn="0" w:lastRowFirstColumn="0" w:lastRowLastColumn="0"/>
+              <w:rPr>
+                <w:lang w:val="de-DE"/>
+              </w:rPr>
+            </w:pPr>
+          </w:p>
+        </w:tc>
+      </w:tr>
+      <w:tr>
+        <w:tc>
+          <w:tcPr>
+            <w:cnfStyle w:val="001000000000" w:firstRow="0" w:lastRow="0" w:firstColumn="1" w:lastColumn="0" w:oddVBand="0" w:evenVBand="0" w:oddHBand="0" w:evenHBand="0" w:firstRowFirstColumn="0" w:firstRowLastColumn="0" w:lastRowFirstColumn="0" w:lastRowLastColumn="0"/>
+            <w:tcW w:w="1803" w:type="dxa"/>
+            <w:vAlign w:val="center"/>
+          </w:tcPr>
+          <w:p>
+            <w:pPr>
+              <w:jc w:val="center"/>
+              <w:rPr>
+                <w:b w:val="0"/>
+                <w:bCs w:val="0"/>
+                <w:lang w:val="de-DE"/>
+              </w:rPr>
+            </w:pPr>
+          </w:p>
+        </w:tc>
+        <w:tc>
+          <w:tcPr>
+            <w:tcW w:w="1803" w:type="dxa"/>
+            <w:vAlign w:val="center"/>
+          </w:tcPr>
+          <w:p>
+            <w:pPr>
+              <w:jc w:val="center"/>
+              <w:cnfStyle w:val="000000000000" w:firstRow="0" w:lastRow="0" w:firstColumn="0" w:lastColumn="0" w:oddVBand="0" w:evenVBand="0" w:oddHBand="0" w:evenHBand="0" w:firstRowFirstColumn="0" w:firstRowLastColumn="0" w:lastRowFirstColumn="0" w:lastRowLastColumn="0"/>
+              <w:rPr>
+                <w:lang w:val="de-DE"/>
+              </w:rPr>
+            </w:pPr>
+          </w:p>
+        </w:tc>
+        <w:tc>
+          <w:tcPr>
+            <w:tcW w:w="1803" w:type="dxa"/>
+            <w:vAlign w:val="center"/>
+          </w:tcPr>
+          <w:p>
+            <w:pPr>
+              <w:jc w:val="center"/>
+              <w:cnfStyle w:val="000000000000" w:firstRow="0" w:lastRow="0" w:firstColumn="0" w:lastColumn="0" w:oddVBand="0" w:evenVBand="0" w:oddHBand="0" w:evenHBand="0" w:firstRowFirstColumn="0" w:firstRowLastColumn="0" w:lastRowFirstColumn="0" w:lastRowLastColumn="0"/>
+              <w:rPr>
+                <w:lang w:val="de-DE"/>
+              </w:rPr>
+            </w:pPr>
+          </w:p>
+        </w:tc>
+        <w:tc>
+          <w:tcPr>
+            <w:tcW w:w="1803" w:type="dxa"/>
+            <w:vAlign w:val="center"/>
+          </w:tcPr>
+          <w:p>
+            <w:pPr>
+              <w:jc w:val="center"/>
+              <w:cnfStyle w:val="000000000000" w:firstRow="0" w:lastRow="0" w:firstColumn="0" w:lastColumn="0" w:oddVBand="0" w:evenVBand="0" w:oddHBand="0" w:evenHBand="0" w:firstRowFirstColumn="0" w:firstRowLastColumn="0" w:lastRowFirstColumn="0" w:lastRowLastColumn="0"/>
+              <w:rPr>
+                <w:lang w:val="de-DE"/>
+              </w:rPr>
+            </w:pPr>
+          </w:p>
+        </w:tc>
+        <w:tc>
+          <w:tcPr>
+            <w:tcW w:w="1804" w:type="dxa"/>
+            <w:vAlign w:val="center"/>
+          </w:tcPr>
+          <w:p>
+            <w:pPr>
+              <w:jc w:val="center"/>
+              <w:cnfStyle w:val="000000000000" w:firstRow="0" w:lastRow="0" w:firstColumn="0" w:lastColumn="0" w:oddVBand="0" w:evenVBand="0" w:oddHBand="0" w:evenHBand="0" w:firstRowFirstColumn="0" w:firstRowLastColumn="0" w:lastRowFirstColumn="0" w:lastRowLastColumn="0"/>
+              <w:rPr>
+                <w:lang w:val="de-DE"/>
+              </w:rPr>
+            </w:pPr>
+          </w:p>
+        </w:tc>
+      </w:tr>
+      <w:tr>
+        <w:tc>
+          <w:tcPr>
+            <w:cnfStyle w:val="001000000000" w:firstRow="0" w:lastRow="0" w:firstColumn="1" w:lastColumn="0" w:oddVBand="0" w:evenVBand="0" w:oddHBand="0" w:evenHBand="0" w:firstRowFirstColumn="0" w:firstRowLastColumn="0" w:lastRowFirstColumn="0" w:lastRowLastColumn="0"/>
+            <w:tcW w:w="1803" w:type="dxa"/>
+            <w:vAlign w:val="center"/>
+          </w:tcPr>
+          <w:p>
+            <w:pPr>
+              <w:jc w:val="center"/>
+              <w:rPr>
+                <w:b w:val="0"/>
+                <w:bCs w:val="0"/>
+                <w:lang w:val="de-DE"/>
+              </w:rPr>
+            </w:pPr>
+          </w:p>
+        </w:tc>
+        <w:tc>
+          <w:tcPr>
+            <w:tcW w:w="1803" w:type="dxa"/>
+            <w:vAlign w:val="center"/>
+          </w:tcPr>
+          <w:p>
+            <w:pPr>
+              <w:jc w:val="center"/>
+              <w:cnfStyle w:val="000000000000" w:firstRow="0" w:lastRow="0" w:firstColumn="0" w:lastColumn="0" w:oddVBand="0" w:evenVBand="0" w:oddHBand="0" w:evenHBand="0" w:firstRowFirstColumn="0" w:firstRowLastColumn="0" w:lastRowFirstColumn="0" w:lastRowLastColumn="0"/>
+              <w:rPr>
+                <w:lang w:val="de-DE"/>
+              </w:rPr>
+            </w:pPr>
+          </w:p>
+        </w:tc>
+        <w:tc>
+          <w:tcPr>
+            <w:tcW w:w="1803" w:type="dxa"/>
+            <w:vAlign w:val="center"/>
+          </w:tcPr>
+          <w:p>
+            <w:pPr>
+              <w:jc w:val="center"/>
+              <w:cnfStyle w:val="000000000000" w:firstRow="0" w:lastRow="0" w:firstColumn="0" w:lastColumn="0" w:oddVBand="0" w:evenVBand="0" w:oddHBand="0" w:evenHBand="0" w:firstRowFirstColumn="0" w:firstRowLastColumn="0" w:lastRowFirstColumn="0" w:lastRowLastColumn="0"/>
+              <w:rPr>
+                <w:lang w:val="de-DE"/>
+              </w:rPr>
+            </w:pPr>
+          </w:p>
+        </w:tc>
+        <w:tc>
+          <w:tcPr>
+            <w:tcW w:w="1803" w:type="dxa"/>
+            <w:vAlign w:val="center"/>
+          </w:tcPr>
+          <w:p>
+            <w:pPr>
+              <w:jc w:val="center"/>
+              <w:cnfStyle w:val="000000000000" w:firstRow="0" w:lastRow="0" w:firstColumn="0" w:lastColumn="0" w:oddVBand="0" w:evenVBand="0" w:oddHBand="0" w:evenHBand="0" w:firstRowFirstColumn="0" w:firstRowLastColumn="0" w:lastRowFirstColumn="0" w:lastRowLastColumn="0"/>
+              <w:rPr>
+                <w:lang w:val="de-DE"/>
+              </w:rPr>
+            </w:pPr>
+          </w:p>
+        </w:tc>
+        <w:tc>
+          <w:tcPr>
+            <w:tcW w:w="1804" w:type="dxa"/>
+            <w:vAlign w:val="center"/>
+          </w:tcPr>
+          <w:p>
+            <w:pPr>
+              <w:jc w:val="center"/>
+              <w:cnfStyle w:val="000000000000" w:firstRow="0" w:lastRow="0" w:firstColumn="0" w:lastColumn="0" w:oddVBand="0" w:evenVBand="0" w:oddHBand="0" w:evenHBand="0" w:firstRowFirstColumn="0" w:firstRowLastColumn="0" w:lastRowFirstColumn="0" w:lastRowLastColumn="0"/>
+              <w:rPr>
+                <w:lang w:val="de-DE"/>
+              </w:rPr>
+            </w:pPr>
+          </w:p>
+        </w:tc>
+      </w:tr>
+      <w:tr>
+        <w:tc>
+          <w:tcPr>
+            <w:cnfStyle w:val="001000000000" w:firstRow="0" w:lastRow="0" w:firstColumn="1" w:lastColumn="0" w:oddVBand="0" w:evenVBand="0" w:oddHBand="0" w:evenHBand="0" w:firstRowFirstColumn="0" w:firstRowLastColumn="0" w:lastRowFirstColumn="0" w:lastRowLastColumn="0"/>
+            <w:tcW w:w="1803" w:type="dxa"/>
+            <w:vAlign w:val="center"/>
+          </w:tcPr>
+          <w:p>
+            <w:pPr>
+              <w:jc w:val="center"/>
+              <w:rPr>
+                <w:b w:val="0"/>
+                <w:bCs w:val="0"/>
+                <w:lang w:val="de-DE"/>
+              </w:rPr>
+            </w:pPr>
+          </w:p>
+        </w:tc>
+        <w:tc>
+          <w:tcPr>
+            <w:tcW w:w="1803" w:type="dxa"/>
+            <w:vAlign w:val="center"/>
+          </w:tcPr>
+          <w:p>
+            <w:pPr>
+              <w:jc w:val="center"/>
+              <w:cnfStyle w:val="000000000000" w:firstRow="0" w:lastRow="0" w:firstColumn="0" w:lastColumn="0" w:oddVBand="0" w:evenVBand="0" w:oddHBand="0" w:evenHBand="0" w:firstRowFirstColumn="0" w:firstRowLastColumn="0" w:lastRowFirstColumn="0" w:lastRowLastColumn="0"/>
+              <w:rPr>
+                <w:lang w:val="de-DE"/>
+              </w:rPr>
+            </w:pPr>
+          </w:p>
+        </w:tc>
+        <w:tc>
+          <w:tcPr>
+            <w:tcW w:w="1803" w:type="dxa"/>
+            <w:vAlign w:val="center"/>
+          </w:tcPr>
+          <w:p>
+            <w:pPr>
+              <w:jc w:val="center"/>
+              <w:cnfStyle w:val="000000000000" w:firstRow="0" w:lastRow="0" w:firstColumn="0" w:lastColumn="0" w:oddVBand="0" w:evenVBand="0" w:oddHBand="0" w:evenHBand="0" w:firstRowFirstColumn="0" w:firstRowLastColumn="0" w:lastRowFirstColumn="0" w:lastRowLastColumn="0"/>
+              <w:rPr>
+                <w:lang w:val="de-DE"/>
+              </w:rPr>
+            </w:pPr>
+          </w:p>
+        </w:tc>
+        <w:tc>
+          <w:tcPr>
+            <w:tcW w:w="1803" w:type="dxa"/>
+            <w:vAlign w:val="center"/>
+          </w:tcPr>
+          <w:p>
+            <w:pPr>
+              <w:jc w:val="center"/>
+              <w:cnfStyle w:val="000000000000" w:firstRow="0" w:lastRow="0" w:firstColumn="0" w:lastColumn="0" w:oddVBand="0" w:evenVBand="0" w:oddHBand="0" w:evenHBand="0" w:firstRowFirstColumn="0" w:firstRowLastColumn="0" w:lastRowFirstColumn="0" w:lastRowLastColumn="0"/>
+              <w:rPr>
+                <w:lang w:val="de-DE"/>
+              </w:rPr>
+            </w:pPr>
+          </w:p>
+        </w:tc>
+        <w:tc>
+          <w:tcPr>
+            <w:tcW w:w="1804" w:type="dxa"/>
+            <w:vAlign w:val="center"/>
+          </w:tcPr>
+          <w:p>
+            <w:pPr>
+              <w:jc w:val="center"/>
+              <w:cnfStyle w:val="000000000000" w:firstRow="0" w:lastRow="0" w:firstColumn="0" w:lastColumn="0" w:oddVBand="0" w:evenVBand="0" w:oddHBand="0" w:evenHBand="0" w:firstRowFirstColumn="0" w:firstRowLastColumn="0" w:lastRowFirstColumn="0" w:lastRowLastColumn="0"/>
+              <w:rPr>
+                <w:lang w:val="de-DE"/>
+              </w:rPr>
+            </w:pPr>
+          </w:p>
+        </w:tc>
+      </w:tr>
+      <w:tr>
+        <w:tc>
+          <w:tcPr>
+            <w:cnfStyle w:val="001000000000" w:firstRow="0" w:lastRow="0" w:firstColumn="1" w:lastColumn="0" w:oddVBand="0" w:evenVBand="0" w:oddHBand="0" w:evenHBand="0" w:firstRowFirstColumn="0" w:firstRowLastColumn="0" w:lastRowFirstColumn="0" w:lastRowLastColumn="0"/>
+            <w:tcW w:w="1803" w:type="dxa"/>
+            <w:vAlign w:val="center"/>
+          </w:tcPr>
+          <w:p>
+            <w:pPr>
+              <w:jc w:val="center"/>
+              <w:rPr>
+                <w:b w:val="0"/>
+                <w:bCs w:val="0"/>
+                <w:lang w:val="de-DE"/>
+              </w:rPr>
+            </w:pPr>
+          </w:p>
+        </w:tc>
+        <w:tc>
+          <w:tcPr>
+            <w:tcW w:w="1803" w:type="dxa"/>
+            <w:vAlign w:val="center"/>
+          </w:tcPr>
+          <w:p>
+            <w:pPr>
+              <w:jc w:val="center"/>
+              <w:cnfStyle w:val="000000000000" w:firstRow="0" w:lastRow="0" w:firstColumn="0" w:lastColumn="0" w:oddVBand="0" w:evenVBand="0" w:oddHBand="0" w:evenHBand="0" w:firstRowFirstColumn="0" w:firstRowLastColumn="0" w:lastRowFirstColumn="0" w:lastRowLastColumn="0"/>
+              <w:rPr>
+                <w:lang w:val="de-DE"/>
+              </w:rPr>
+            </w:pPr>
+          </w:p>
+        </w:tc>
+        <w:tc>
+          <w:tcPr>
+            <w:tcW w:w="1803" w:type="dxa"/>
+            <w:vAlign w:val="center"/>
+          </w:tcPr>
+          <w:p>
+            <w:pPr>
+              <w:jc w:val="center"/>
+              <w:cnfStyle w:val="000000000000" w:firstRow="0" w:lastRow="0" w:firstColumn="0" w:lastColumn="0" w:oddVBand="0" w:evenVBand="0" w:oddHBand="0" w:evenHBand="0" w:firstRowFirstColumn="0" w:firstRowLastColumn="0" w:lastRowFirstColumn="0" w:lastRowLastColumn="0"/>
+              <w:rPr>
+                <w:lang w:val="de-DE"/>
+              </w:rPr>
+            </w:pPr>
+          </w:p>
+        </w:tc>
+        <w:tc>
+          <w:tcPr>
+            <w:tcW w:w="1803" w:type="dxa"/>
+            <w:vAlign w:val="center"/>
+          </w:tcPr>
+          <w:p>
+            <w:pPr>
+              <w:jc w:val="center"/>
+              <w:cnfStyle w:val="000000000000" w:firstRow="0" w:lastRow="0" w:firstColumn="0" w:lastColumn="0" w:oddVBand="0" w:evenVBand="0" w:oddHBand="0" w:evenHBand="0" w:firstRowFirstColumn="0" w:firstRowLastColumn="0" w:lastRowFirstColumn="0" w:lastRowLastColumn="0"/>
+              <w:rPr>
+                <w:lang w:val="de-DE"/>
+              </w:rPr>
+            </w:pPr>
+          </w:p>
+        </w:tc>
+        <w:tc>
+          <w:tcPr>
+            <w:tcW w:w="1804" w:type="dxa"/>
+            <w:vAlign w:val="center"/>
+          </w:tcPr>
+          <w:p>
+            <w:pPr>
+              <w:jc w:val="center"/>
+              <w:cnfStyle w:val="000000000000" w:firstRow="0" w:lastRow="0" w:firstColumn="0" w:lastColumn="0" w:oddVBand="0" w:evenVBand="0" w:oddHBand="0" w:evenHBand="0" w:firstRowFirstColumn="0" w:firstRowLastColumn="0" w:lastRowFirstColumn="0" w:lastRowLastColumn="0"/>
+              <w:rPr>
+                <w:lang w:val="de-DE"/>
+              </w:rPr>
+            </w:pPr>
+          </w:p>
+        </w:tc>
+      </w:tr>
+      <w:tr>
+        <w:tc>
+          <w:tcPr>
+            <w:cnfStyle w:val="001000000000" w:firstRow="0" w:lastRow="0" w:firstColumn="1" w:lastColumn="0" w:oddVBand="0" w:evenVBand="0" w:oddHBand="0" w:evenHBand="0" w:firstRowFirstColumn="0" w:firstRowLastColumn="0" w:lastRowFirstColumn="0" w:lastRowLastColumn="0"/>
+            <w:tcW w:w="1803" w:type="dxa"/>
+            <w:vAlign w:val="center"/>
+          </w:tcPr>
+          <w:p>
+            <w:pPr>
+              <w:jc w:val="center"/>
+              <w:rPr>
+                <w:b w:val="0"/>
+                <w:bCs w:val="0"/>
+                <w:lang w:val="de-DE"/>
+              </w:rPr>
+            </w:pPr>
+          </w:p>
+        </w:tc>
+        <w:tc>
+          <w:tcPr>
+            <w:tcW w:w="1803" w:type="dxa"/>
+            <w:vAlign w:val="center"/>
+          </w:tcPr>
+          <w:p>
+            <w:pPr>
+              <w:jc w:val="center"/>
+              <w:cnfStyle w:val="000000000000" w:firstRow="0" w:lastRow="0" w:firstColumn="0" w:lastColumn="0" w:oddVBand="0" w:evenVBand="0" w:oddHBand="0" w:evenHBand="0" w:firstRowFirstColumn="0" w:firstRowLastColumn="0" w:lastRowFirstColumn="0" w:lastRowLastColumn="0"/>
+              <w:rPr>
+                <w:lang w:val="de-DE"/>
+              </w:rPr>
+            </w:pPr>
+          </w:p>
+        </w:tc>
+        <w:tc>
+          <w:tcPr>
+            <w:tcW w:w="1803" w:type="dxa"/>
+            <w:vAlign w:val="center"/>
+          </w:tcPr>
+          <w:p>
+            <w:pPr>
+              <w:jc w:val="center"/>
+              <w:cnfStyle w:val="000000000000" w:firstRow="0" w:lastRow="0" w:firstColumn="0" w:lastColumn="0" w:oddVBand="0" w:evenVBand="0" w:oddHBand="0" w:evenHBand="0" w:firstRowFirstColumn="0" w:firstRowLastColumn="0" w:lastRowFirstColumn="0" w:lastRowLastColumn="0"/>
+              <w:rPr>
+                <w:lang w:val="de-DE"/>
+              </w:rPr>
+            </w:pPr>
+          </w:p>
+        </w:tc>
+        <w:tc>
+          <w:tcPr>
+            <w:tcW w:w="1803" w:type="dxa"/>
+            <w:vAlign w:val="center"/>
+          </w:tcPr>
+          <w:p>
+            <w:pPr>
+              <w:jc w:val="center"/>
+              <w:cnfStyle w:val="000000000000" w:firstRow="0" w:lastRow="0" w:firstColumn="0" w:lastColumn="0" w:oddVBand="0" w:evenVBand="0" w:oddHBand="0" w:evenHBand="0" w:firstRowFirstColumn="0" w:firstRowLastColumn="0" w:lastRowFirstColumn="0" w:lastRowLastColumn="0"/>
+              <w:rPr>
+                <w:lang w:val="de-DE"/>
+              </w:rPr>
+            </w:pPr>
+          </w:p>
+        </w:tc>
+        <w:tc>
+          <w:tcPr>
+            <w:tcW w:w="1804" w:type="dxa"/>
+            <w:vAlign w:val="center"/>
+          </w:tcPr>
+          <w:p>
+            <w:pPr>
+              <w:jc w:val="center"/>
+              <w:cnfStyle w:val="000000000000" w:firstRow="0" w:lastRow="0" w:firstColumn="0" w:lastColumn="0" w:oddVBand="0" w:evenVBand="0" w:oddHBand="0" w:evenHBand="0" w:firstRowFirstColumn="0" w:firstRowLastColumn="0" w:lastRowFirstColumn="0" w:lastRowLastColumn="0"/>
+              <w:rPr>
+                <w:lang w:val="de-DE"/>
+              </w:rPr>
+            </w:pPr>
+          </w:p>
+        </w:tc>
+      </w:tr>
+      <w:tr>
+        <w:tc>
+          <w:tcPr>
+            <w:cnfStyle w:val="001000000000" w:firstRow="0" w:lastRow="0" w:firstColumn="1" w:lastColumn="0" w:oddVBand="0" w:evenVBand="0" w:oddHBand="0" w:evenHBand="0" w:firstRowFirstColumn="0" w:firstRowLastColumn="0" w:lastRowFirstColumn="0" w:lastRowLastColumn="0"/>
+            <w:tcW w:w="1803" w:type="dxa"/>
+            <w:vAlign w:val="center"/>
+          </w:tcPr>
+          <w:p>
+            <w:pPr>
+              <w:jc w:val="center"/>
+              <w:rPr>
+                <w:b w:val="0"/>
+                <w:bCs w:val="0"/>
+                <w:lang w:val="de-DE"/>
+              </w:rPr>
+            </w:pPr>
+          </w:p>
+        </w:tc>
+        <w:tc>
+          <w:tcPr>
+            <w:tcW w:w="1803" w:type="dxa"/>
+            <w:vAlign w:val="center"/>
+          </w:tcPr>
+          <w:p>
+            <w:pPr>
+              <w:jc w:val="center"/>
+              <w:cnfStyle w:val="000000000000" w:firstRow="0" w:lastRow="0" w:firstColumn="0" w:lastColumn="0" w:oddVBand="0" w:evenVBand="0" w:oddHBand="0" w:evenHBand="0" w:firstRowFirstColumn="0" w:firstRowLastColumn="0" w:lastRowFirstColumn="0" w:lastRowLastColumn="0"/>
+              <w:rPr>
+                <w:lang w:val="de-DE"/>
+              </w:rPr>
+            </w:pPr>
+          </w:p>
+        </w:tc>
+        <w:tc>
+          <w:tcPr>
+            <w:tcW w:w="1803" w:type="dxa"/>
+            <w:vAlign w:val="center"/>
+          </w:tcPr>
+          <w:p>
+            <w:pPr>
+              <w:jc w:val="center"/>
+              <w:cnfStyle w:val="000000000000" w:firstRow="0" w:lastRow="0" w:firstColumn="0" w:lastColumn="0" w:oddVBand="0" w:evenVBand="0" w:oddHBand="0" w:evenHBand="0" w:firstRowFirstColumn="0" w:firstRowLastColumn="0" w:lastRowFirstColumn="0" w:lastRowLastColumn="0"/>
+              <w:rPr>
+                <w:lang w:val="de-DE"/>
+              </w:rPr>
+            </w:pPr>
+          </w:p>
+        </w:tc>
+        <w:tc>
+          <w:tcPr>
+            <w:tcW w:w="1803" w:type="dxa"/>
+            <w:vAlign w:val="center"/>
+          </w:tcPr>
+          <w:p>
+            <w:pPr>
+              <w:jc w:val="center"/>
+              <w:cnfStyle w:val="000000000000" w:firstRow="0" w:lastRow="0" w:firstColumn="0" w:lastColumn="0" w:oddVBand="0" w:evenVBand="0" w:oddHBand="0" w:evenHBand="0" w:firstRowFirstColumn="0" w:firstRowLastColumn="0" w:lastRowFirstColumn="0" w:lastRowLastColumn="0"/>
+              <w:rPr>
+                <w:lang w:val="de-DE"/>
+              </w:rPr>
+            </w:pPr>
+          </w:p>
+        </w:tc>
+        <w:tc>
+          <w:tcPr>
+            <w:tcW w:w="1804" w:type="dxa"/>
+            <w:vAlign w:val="center"/>
+          </w:tcPr>
+          <w:p>
+            <w:pPr>
+              <w:jc w:val="center"/>
+              <w:cnfStyle w:val="000000000000" w:firstRow="0" w:lastRow="0" w:firstColumn="0" w:lastColumn="0" w:oddVBand="0" w:evenVBand="0" w:oddHBand="0" w:evenHBand="0" w:firstRowFirstColumn="0" w:firstRowLastColumn="0" w:lastRowFirstColumn="0" w:lastRowLastColumn="0"/>
+              <w:rPr>
+                <w:lang w:val="de-DE"/>
+              </w:rPr>
+            </w:pPr>
+          </w:p>
+        </w:tc>
+      </w:tr>
+      <w:tr>
+        <w:tc>
+          <w:tcPr>
+            <w:cnfStyle w:val="001000000000" w:firstRow="0" w:lastRow="0" w:firstColumn="1" w:lastColumn="0" w:oddVBand="0" w:evenVBand="0" w:oddHBand="0" w:evenHBand="0" w:firstRowFirstColumn="0" w:firstRowLastColumn="0" w:lastRowFirstColumn="0" w:lastRowLastColumn="0"/>
+            <w:tcW w:w="1803" w:type="dxa"/>
+            <w:vAlign w:val="center"/>
+          </w:tcPr>
+          <w:p>
+            <w:pPr>
+              <w:jc w:val="center"/>
+              <w:rPr>
+                <w:b w:val="0"/>
+                <w:bCs w:val="0"/>
+                <w:lang w:val="de-DE"/>
+              </w:rPr>
+            </w:pPr>
+          </w:p>
+        </w:tc>
+        <w:tc>
+          <w:tcPr>
+            <w:tcW w:w="1803" w:type="dxa"/>
+            <w:vAlign w:val="center"/>
+          </w:tcPr>
+          <w:p>
+            <w:pPr>
+              <w:jc w:val="center"/>
+              <w:cnfStyle w:val="000000000000" w:firstRow="0" w:lastRow="0" w:firstColumn="0" w:lastColumn="0" w:oddVBand="0" w:evenVBand="0" w:oddHBand="0" w:evenHBand="0" w:firstRowFirstColumn="0" w:firstRowLastColumn="0" w:lastRowFirstColumn="0" w:lastRowLastColumn="0"/>
+              <w:rPr>
+                <w:lang w:val="de-DE"/>
+              </w:rPr>
+            </w:pPr>
+          </w:p>
+        </w:tc>
+        <w:tc>
+          <w:tcPr>
+            <w:tcW w:w="1803" w:type="dxa"/>
+            <w:vAlign w:val="center"/>
+          </w:tcPr>
+          <w:p>
+            <w:pPr>
+              <w:jc w:val="center"/>
+              <w:cnfStyle w:val="000000000000" w:firstRow="0" w:lastRow="0" w:firstColumn="0" w:lastColumn="0" w:oddVBand="0" w:evenVBand="0" w:oddHBand="0" w:evenHBand="0" w:firstRowFirstColumn="0" w:firstRowLastColumn="0" w:lastRowFirstColumn="0" w:lastRowLastColumn="0"/>
+              <w:rPr>
+                <w:lang w:val="de-DE"/>
+              </w:rPr>
+            </w:pPr>
+          </w:p>
+        </w:tc>
+        <w:tc>
+          <w:tcPr>
+            <w:tcW w:w="1803" w:type="dxa"/>
+            <w:vAlign w:val="center"/>
+          </w:tcPr>
+          <w:p>
+            <w:pPr>
+              <w:jc w:val="center"/>
+              <w:cnfStyle w:val="000000000000" w:firstRow="0" w:lastRow="0" w:firstColumn="0" w:lastColumn="0" w:oddVBand="0" w:evenVBand="0" w:oddHBand="0" w:evenHBand="0" w:firstRowFirstColumn="0" w:firstRowLastColumn="0" w:lastRowFirstColumn="0" w:lastRowLastColumn="0"/>
+              <w:rPr>
+                <w:lang w:val="de-DE"/>
+              </w:rPr>
+            </w:pPr>
+          </w:p>
+        </w:tc>
+        <w:tc>
+          <w:tcPr>
+            <w:tcW w:w="1804" w:type="dxa"/>
+            <w:vAlign w:val="center"/>
+          </w:tcPr>
+          <w:p>
+            <w:pPr>
+              <w:jc w:val="center"/>
+              <w:cnfStyle w:val="000000000000" w:firstRow="0" w:lastRow="0" w:firstColumn="0" w:lastColumn="0" w:oddVBand="0" w:evenVBand="0" w:oddHBand="0" w:evenHBand="0" w:firstRowFirstColumn="0" w:firstRowLastColumn="0" w:lastRowFirstColumn="0" w:lastRowLastColumn="0"/>
+              <w:rPr>
+                <w:lang w:val="de-DE"/>
+              </w:rPr>
+            </w:pPr>
+          </w:p>
+        </w:tc>
+      </w:tr>
+    </w:tbl>
+    <w:p>
+      <w:pPr>
+        <w:rPr>
+          <w:lang w:val="de-DE"/>
+        </w:rPr>
+      </w:pPr>
+    </w:p>
+    <w:p>
+      <w:pPr>
+        <w:pStyle w:val="Heading2"/>
+        <w:rPr>
+          <w:lang w:val="de-DE"/>
+        </w:rPr>
+      </w:pPr>
+      <w:bookmarkStart w:id="8" w:name="_Toc98810777"/>
+      <w:r>
+        <w:rPr>
+          <w:lang w:val="de-DE"/>
+        </w:rPr>
+        <w:t>Grafische Benutzerschnittstelle</w:t>
+      </w:r>
+      <w:bookmarkEnd w:id="8"/>
+    </w:p>
+    <w:p>
+      <w:pPr>
+        <w:rPr>
+          <w:rStyle w:val="Heading3Char"/>
+          <w:lang w:val="en-GB"/>
+        </w:rPr>
+      </w:pPr>
+      <w:bookmarkStart w:id="9" w:name="_Toc98810778"/>
+      <w:r>
+        <w:rPr>
+          <w:rStyle w:val="Heading3Char"/>
+          <w:lang w:val="en-GB"/>
+        </w:rPr>
+        <w:t xml:space="preserve">Screenshot: </w:t>
+      </w:r>
+      <w:r>
+        <w:rPr>
+          <w:rStyle w:val="Heading3Char"/>
+        </w:rPr>
+        <w:t>GUI-Mockup</w:t>
+      </w:r>
+      <w:bookmarkEnd w:id="9"/>
+      <w:r>
+        <w:rPr>
+          <w:lang w:val="en-GB"/>
+        </w:rPr>
+        <w:br/>
+      </w:r>
       <w:r>
         <w:rPr>
           <w:noProof/>
-        </w:rPr>
-        <w:lastRenderedPageBreak/>
+          <w:lang w:val="de-DE"/>
+        </w:rPr>
         <w:drawing>
-          <wp:inline distT="0" distB="0" distL="0" distR="0" wp14:anchorId="2BB93204" wp14:editId="1D1D01A9">
+          <wp:inline distT="0" distB="0" distL="0" distR="0" wp14:anchorId="64C5F969" wp14:editId="7D3F2088">
             <wp:extent cx="5724525" cy="3743325"/>
             <wp:effectExtent l="0" t="0" r="9525" b="9525"/>
-            <wp:docPr id="22" name="Picture 22"/>
+            <wp:docPr id="19" name="Picture 19" descr="A picture containing background pattern&#10;&#10;Description automatically generated"/>
             <wp:cNvGraphicFramePr>
               <a:graphicFrameLocks xmlns:a="http://schemas.openxmlformats.org/drawingml/2006/main" noChangeAspect="1"/>
             </wp:cNvGraphicFramePr>
@@ -6638,7 +6652,7 @@
               <a:graphicData uri="http://schemas.openxmlformats.org/drawingml/2006/picture">
                 <pic:pic xmlns:pic="http://schemas.openxmlformats.org/drawingml/2006/picture">
                   <pic:nvPicPr>
-                    <pic:cNvPr id="0" name="Picture 4"/>
+                    <pic:cNvPr id="19" name="Picture 19" descr="A picture containing background pattern&#10;&#10;Description automatically generated"/>
                     <pic:cNvPicPr>
                       <a:picLocks noChangeAspect="1" noChangeArrowheads="1"/>
                     </pic:cNvPicPr>
@@ -6675,6 +6689,151 @@
           </wp:inline>
         </w:drawing>
       </w:r>
+      <w:r>
+        <w:rPr>
+          <w:rStyle w:val="Heading3Char"/>
+        </w:rPr>
+        <w:br/>
+      </w:r>
+      <w:r>
+        <w:rPr>
+          <w:noProof/>
+        </w:rPr>
+        <w:lastRenderedPageBreak/>
+        <w:drawing>
+          <wp:inline distT="0" distB="0" distL="0" distR="0" wp14:anchorId="307CD189" wp14:editId="3F7F429F">
+            <wp:extent cx="5724525" cy="3743325"/>
+            <wp:effectExtent l="0" t="0" r="9525" b="9525"/>
+            <wp:docPr id="21" name="Picture 21" descr="Shape&#10;&#10;Description automatically generated with medium confidence"/>
+            <wp:cNvGraphicFramePr>
+              <a:graphicFrameLocks xmlns:a="http://schemas.openxmlformats.org/drawingml/2006/main" noChangeAspect="1"/>
+            </wp:cNvGraphicFramePr>
+            <a:graphic xmlns:a="http://schemas.openxmlformats.org/drawingml/2006/main">
+              <a:graphicData uri="http://schemas.openxmlformats.org/drawingml/2006/picture">
+                <pic:pic xmlns:pic="http://schemas.openxmlformats.org/drawingml/2006/picture">
+                  <pic:nvPicPr>
+                    <pic:cNvPr id="21" name="Picture 21" descr="Shape&#10;&#10;Description automatically generated with medium confidence"/>
+                    <pic:cNvPicPr>
+                      <a:picLocks noChangeAspect="1" noChangeArrowheads="1"/>
+                    </pic:cNvPicPr>
+                  </pic:nvPicPr>
+                  <pic:blipFill>
+                    <a:blip r:embed="rId15">
+                      <a:extLst>
+                        <a:ext uri="{28A0092B-C50C-407E-A947-70E740481C1C}">
+                          <a14:useLocalDpi xmlns:a14="http://schemas.microsoft.com/office/drawing/2010/main" val="0"/>
+                        </a:ext>
+                      </a:extLst>
+                    </a:blip>
+                    <a:srcRect/>
+                    <a:stretch>
+                      <a:fillRect/>
+                    </a:stretch>
+                  </pic:blipFill>
+                  <pic:spPr bwMode="auto">
+                    <a:xfrm>
+                      <a:off x="0" y="0"/>
+                      <a:ext cx="5724525" cy="3743325"/>
+                    </a:xfrm>
+                    <a:prstGeom prst="rect">
+                      <a:avLst/>
+                    </a:prstGeom>
+                    <a:noFill/>
+                    <a:ln>
+                      <a:noFill/>
+                    </a:ln>
+                  </pic:spPr>
+                </pic:pic>
+              </a:graphicData>
+            </a:graphic>
+          </wp:inline>
+        </w:drawing>
+      </w:r>
+      <w:r>
+        <w:rPr>
+          <w:rStyle w:val="Heading3Char"/>
+        </w:rPr>
+        <w:br/>
+      </w:r>
+      <w:hyperlink w:anchor="_top" w:history="1">
+        <w:r>
+          <w:rPr>
+            <w:rStyle w:val="Hyperlink"/>
+          </w:rPr>
+          <w:t>User Story</w:t>
+        </w:r>
+        <w:r>
+          <w:rPr>
+            <w:rStyle w:val="Hyperlink"/>
+            <w:lang w:val="en-GB"/>
+          </w:rPr>
+          <w:t xml:space="preserve">: </w:t>
+        </w:r>
+        <w:proofErr w:type="spellStart"/>
+        <w:r>
+          <w:rPr>
+            <w:rStyle w:val="Hyperlink"/>
+            <w:lang w:val="en-GB"/>
+          </w:rPr>
+          <w:t>Grundaufbau</w:t>
+        </w:r>
+        <w:proofErr w:type="spellEnd"/>
+      </w:hyperlink>
+    </w:p>
+    <w:p>
+      <w:r>
+        <w:rPr>
+          <w:noProof/>
+        </w:rPr>
+        <w:drawing>
+          <wp:inline distT="0" distB="0" distL="0" distR="0" wp14:anchorId="2BB93204" wp14:editId="1D1D01A9">
+            <wp:extent cx="5724525" cy="3743325"/>
+            <wp:effectExtent l="0" t="0" r="9525" b="9525"/>
+            <wp:docPr id="22" name="Picture 22"/>
+            <wp:cNvGraphicFramePr>
+              <a:graphicFrameLocks xmlns:a="http://schemas.openxmlformats.org/drawingml/2006/main" noChangeAspect="1"/>
+            </wp:cNvGraphicFramePr>
+            <a:graphic xmlns:a="http://schemas.openxmlformats.org/drawingml/2006/main">
+              <a:graphicData uri="http://schemas.openxmlformats.org/drawingml/2006/picture">
+                <pic:pic xmlns:pic="http://schemas.openxmlformats.org/drawingml/2006/picture">
+                  <pic:nvPicPr>
+                    <pic:cNvPr id="0" name="Picture 4"/>
+                    <pic:cNvPicPr>
+                      <a:picLocks noChangeAspect="1" noChangeArrowheads="1"/>
+                    </pic:cNvPicPr>
+                  </pic:nvPicPr>
+                  <pic:blipFill>
+                    <a:blip r:embed="rId16">
+                      <a:extLst>
+                        <a:ext uri="{28A0092B-C50C-407E-A947-70E740481C1C}">
+                          <a14:useLocalDpi xmlns:a14="http://schemas.microsoft.com/office/drawing/2010/main" val="0"/>
+                        </a:ext>
+                      </a:extLst>
+                    </a:blip>
+                    <a:srcRect/>
+                    <a:stretch>
+                      <a:fillRect/>
+                    </a:stretch>
+                  </pic:blipFill>
+                  <pic:spPr bwMode="auto">
+                    <a:xfrm>
+                      <a:off x="0" y="0"/>
+                      <a:ext cx="5724525" cy="3743325"/>
+                    </a:xfrm>
+                    <a:prstGeom prst="rect">
+                      <a:avLst/>
+                    </a:prstGeom>
+                    <a:noFill/>
+                    <a:ln>
+                      <a:noFill/>
+                    </a:ln>
+                  </pic:spPr>
+                </pic:pic>
+              </a:graphicData>
+            </a:graphic>
+          </wp:inline>
+        </w:drawing>
+      </w:r>
     </w:p>
     <w:p/>
     <w:p>
@@ -6718,6 +6877,7 @@
         <w:rPr>
           <w:lang w:val="en-GB"/>
         </w:rPr>
+        <w:lastRenderedPageBreak/>
         <w:t>Screenshot: Spielaufbau</w:t>
       </w:r>
       <w:bookmarkEnd w:id="11"/>
@@ -6760,12 +6920,12 @@
     <w:p>
       <w:pPr>
         <w:rPr>
-          <w:lang w:val="en-GB"/>
+          <w:lang w:val="de-DE"/>
         </w:rPr>
       </w:pPr>
       <w:r>
         <w:rPr>
-          <w:lang w:val="en-GB"/>
+          <w:lang w:val="de-DE"/>
         </w:rPr>
         <w:t>//TODO</w:t>
       </w:r>
@@ -6774,19 +6934,19 @@
       <w:pPr>
         <w:pStyle w:val="Heading3"/>
         <w:rPr>
-          <w:lang w:val="en-GB"/>
+          <w:lang w:val="de-DE"/>
         </w:rPr>
       </w:pPr>
       <w:bookmarkStart w:id="13" w:name="_Toc98810782"/>
       <w:r>
         <w:rPr>
-          <w:lang w:val="en-GB"/>
+          <w:lang w:val="de-DE"/>
         </w:rPr>
         <w:t xml:space="preserve">Screenshot: </w:t>
       </w:r>
       <w:r>
         <w:rPr>
-          <w:lang w:val="en-GB"/>
+          <w:lang w:val="de-DE"/>
         </w:rPr>
         <w:t>Aktionsphase</w:t>
       </w:r>
@@ -6795,12 +6955,12 @@
     <w:p>
       <w:pPr>
         <w:rPr>
-          <w:lang w:val="en-GB"/>
+          <w:lang w:val="de-DE"/>
         </w:rPr>
       </w:pPr>
       <w:r>
         <w:rPr>
-          <w:lang w:val="en-GB"/>
+          <w:lang w:val="de-DE"/>
         </w:rPr>
         <w:t>//TODO</w:t>
       </w:r>
@@ -7204,7 +7364,6 @@
               <w:rPr>
                 <w:lang w:val="de-DE"/>
               </w:rPr>
-              <w:lastRenderedPageBreak/>
               <w:t>Spieler</w:t>
             </w:r>
           </w:p>
@@ -7620,7 +7779,7 @@
                     </pic:cNvPicPr>
                   </pic:nvPicPr>
                   <pic:blipFill>
-                    <a:blip r:embed="rId15">
+                    <a:blip r:embed="rId17">
                       <a:extLst>
                         <a:ext uri="{28A0092B-C50C-407E-A947-70E740481C1C}">
                           <a14:useLocalDpi xmlns:a14="http://schemas.microsoft.com/office/drawing/2010/main" val="0"/>
@@ -7862,7 +8021,7 @@
                     </pic:cNvPicPr>
                   </pic:nvPicPr>
                   <pic:blipFill>
-                    <a:blip r:embed="rId16" cstate="print">
+                    <a:blip r:embed="rId18" cstate="print">
                       <a:extLst>
                         <a:ext uri="{28A0092B-C50C-407E-A947-70E740481C1C}">
                           <a14:useLocalDpi xmlns:a14="http://schemas.microsoft.com/office/drawing/2010/main" val="0"/>
@@ -8132,7 +8291,7 @@
         <w:br/>
         <w:t xml:space="preserve">Client: </w:t>
       </w:r>
-      <w:hyperlink r:id="rId17" w:history="1">
+      <w:hyperlink r:id="rId19" w:history="1">
         <w:proofErr w:type="spellStart"/>
         <w:r>
           <w:rPr>
@@ -8145,19 +8304,7 @@
           <w:rPr>
             <w:rStyle w:val="Hyperlink"/>
           </w:rPr>
-          <w:t>/War-of-th</w:t>
-        </w:r>
-        <w:r>
-          <w:rPr>
-            <w:rStyle w:val="Hyperlink"/>
-          </w:rPr>
-          <w:t>e</w:t>
-        </w:r>
-        <w:r>
-          <w:rPr>
-            <w:rStyle w:val="Hyperlink"/>
-          </w:rPr>
-          <w:t>-summon</w:t>
+          <w:t>/War-of-the-summon</w:t>
         </w:r>
       </w:hyperlink>
       <w:r>
@@ -8167,7 +8314,7 @@
         <w:br/>
         <w:t xml:space="preserve">Backend: </w:t>
       </w:r>
-      <w:hyperlink r:id="rId18" w:history="1">
+      <w:hyperlink r:id="rId20" w:history="1">
         <w:proofErr w:type="spellStart"/>
         <w:r>
           <w:rPr>
@@ -8187,19 +8334,7 @@
           <w:rPr>
             <w:rStyle w:val="Hyperlink"/>
           </w:rPr>
-          <w:t>G</w:t>
-        </w:r>
-        <w:r>
-          <w:rPr>
-            <w:rStyle w:val="Hyperlink"/>
-          </w:rPr>
-          <w:t>a</w:t>
-        </w:r>
-        <w:r>
-          <w:rPr>
-            <w:rStyle w:val="Hyperlink"/>
-          </w:rPr>
-          <w:t>meServer</w:t>
+          <w:t>GameServer</w:t>
         </w:r>
         <w:proofErr w:type="spellEnd"/>
       </w:hyperlink>
@@ -8910,15 +9045,7 @@
                 <w:bCs w:val="0"/>
                 <w:lang w:val="en-GB"/>
               </w:rPr>
-              <w:t>Backend</w:t>
-            </w:r>
-            <w:r>
-              <w:rPr>
-                <w:b w:val="0"/>
-                <w:bCs w:val="0"/>
-                <w:lang w:val="en-GB"/>
-              </w:rPr>
-              <w:t>-</w:t>
+              <w:t>Backend-</w:t>
             </w:r>
             <w:proofErr w:type="spellStart"/>
             <w:r>
@@ -9025,7 +9152,7 @@
         </w:rPr>
         <w:t xml:space="preserve">: </w:t>
       </w:r>
-      <w:hyperlink r:id="rId19" w:history="1">
+      <w:hyperlink r:id="rId21" w:history="1">
         <w:r>
           <w:rPr>
             <w:rStyle w:val="Hyperlink"/>
@@ -10269,6 +10396,7 @@
   <w:style w:type="character" w:default="1" w:styleId="DefaultParagraphFont">
     <w:name w:val="Default Paragraph Font"/>
     <w:uiPriority w:val="1"/>
+    <w:semiHidden/>
     <w:unhideWhenUsed/>
   </w:style>
   <w:style w:type="table" w:default="1" w:styleId="TableNormal">

</xml_diff>